<commit_message>
fix typo in manuscript
</commit_message>
<xml_diff>
--- a/P05_Manuscript/Han_NPS_reliability_Manuscript_v7.docx
+++ b/P05_Manuscript/Han_NPS_reliability_Manuscript_v7.docx
@@ -2855,15 +2855,20 @@
         <w:t>n</w:t>
       </w:r>
       <w:r>
-        <w:t xml:space="preserve">: (1) dot-product (NPS = </w:t>
+        <w:t>: (1) dot-product (NPS =</w:t>
+      </w:r>
+      <w:r>
+        <w:t xml:space="preserve"> </w:t>
       </w:r>
       <m:oMath>
         <m:nary>
           <m:naryPr>
             <m:chr m:val="∑"/>
+            <m:limLoc m:val="undOvr"/>
             <m:ctrlPr>
               <w:rPr>
                 <w:rFonts w:ascii="Cambria Math" w:hAnsi="Cambria Math"/>
+                <w:i/>
               </w:rPr>
             </m:ctrlPr>
           </m:naryPr>
@@ -2883,58 +2888,61 @@
               <m:t>n</m:t>
             </m:r>
           </m:sup>
-          <m:e/>
+          <m:e>
+            <m:sSub>
+              <m:sSubPr>
+                <m:ctrlPr>
+                  <w:rPr>
+                    <w:rFonts w:ascii="Cambria Math" w:hAnsi="Cambria Math"/>
+                    <w:i/>
+                  </w:rPr>
+                </m:ctrlPr>
+              </m:sSubPr>
+              <m:e>
+                <m:r>
+                  <w:rPr>
+                    <w:rFonts w:ascii="Cambria Math" w:hAnsi="Cambria Math"/>
+                  </w:rPr>
+                  <m:t>x</m:t>
+                </m:r>
+              </m:e>
+              <m:sub>
+                <m:r>
+                  <w:rPr>
+                    <w:rFonts w:ascii="Cambria Math" w:hAnsi="Cambria Math"/>
+                  </w:rPr>
+                  <m:t>i</m:t>
+                </m:r>
+              </m:sub>
+            </m:sSub>
+            <m:sSub>
+              <m:sSubPr>
+                <m:ctrlPr>
+                  <w:rPr>
+                    <w:rFonts w:ascii="Cambria Math" w:hAnsi="Cambria Math"/>
+                    <w:i/>
+                  </w:rPr>
+                </m:ctrlPr>
+              </m:sSubPr>
+              <m:e>
+                <m:r>
+                  <w:rPr>
+                    <w:rFonts w:ascii="Cambria Math" w:hAnsi="Cambria Math"/>
+                  </w:rPr>
+                  <m:t>y</m:t>
+                </m:r>
+              </m:e>
+              <m:sub>
+                <m:r>
+                  <w:rPr>
+                    <w:rFonts w:ascii="Cambria Math" w:hAnsi="Cambria Math"/>
+                  </w:rPr>
+                  <m:t>i</m:t>
+                </m:r>
+              </m:sub>
+            </m:sSub>
+          </m:e>
         </m:nary>
-        <m:sSub>
-          <m:sSubPr>
-            <m:ctrlPr>
-              <w:rPr>
-                <w:rFonts w:ascii="Cambria Math" w:hAnsi="Cambria Math"/>
-              </w:rPr>
-            </m:ctrlPr>
-          </m:sSubPr>
-          <m:e>
-            <m:r>
-              <w:rPr>
-                <w:rFonts w:ascii="Cambria Math" w:hAnsi="Cambria Math"/>
-              </w:rPr>
-              <m:t>x</m:t>
-            </m:r>
-          </m:e>
-          <m:sub>
-            <m:r>
-              <w:rPr>
-                <w:rFonts w:ascii="Cambria Math" w:hAnsi="Cambria Math"/>
-              </w:rPr>
-              <m:t>i</m:t>
-            </m:r>
-          </m:sub>
-        </m:sSub>
-        <m:sSub>
-          <m:sSubPr>
-            <m:ctrlPr>
-              <w:rPr>
-                <w:rFonts w:ascii="Cambria Math" w:hAnsi="Cambria Math"/>
-              </w:rPr>
-            </m:ctrlPr>
-          </m:sSubPr>
-          <m:e>
-            <m:r>
-              <w:rPr>
-                <w:rFonts w:ascii="Cambria Math" w:hAnsi="Cambria Math"/>
-              </w:rPr>
-              <m:t>y</m:t>
-            </m:r>
-          </m:e>
-          <m:sub>
-            <m:r>
-              <w:rPr>
-                <w:rFonts w:ascii="Cambria Math" w:hAnsi="Cambria Math"/>
-              </w:rPr>
-              <m:t>i</m:t>
-            </m:r>
-          </m:sub>
-        </m:sSub>
       </m:oMath>
       <w:r>
         <w:t>), which combine whole-image magnitude and spatial similarity information; (2) cosine similarity (NPScos =</w:t>
@@ -2974,58 +2982,61 @@
                   <m:t>n</m:t>
                 </m:r>
               </m:sup>
-              <m:e/>
+              <m:e>
+                <m:sSub>
+                  <m:sSubPr>
+                    <m:ctrlPr>
+                      <w:rPr>
+                        <w:rFonts w:ascii="Cambria Math" w:hAnsi="Cambria Math"/>
+                        <w:i/>
+                      </w:rPr>
+                    </m:ctrlPr>
+                  </m:sSubPr>
+                  <m:e>
+                    <m:r>
+                      <w:rPr>
+                        <w:rFonts w:ascii="Cambria Math" w:hAnsi="Cambria Math"/>
+                      </w:rPr>
+                      <m:t>x</m:t>
+                    </m:r>
+                  </m:e>
+                  <m:sub>
+                    <m:r>
+                      <w:rPr>
+                        <w:rFonts w:ascii="Cambria Math" w:hAnsi="Cambria Math"/>
+                      </w:rPr>
+                      <m:t>i</m:t>
+                    </m:r>
+                  </m:sub>
+                </m:sSub>
+                <m:sSub>
+                  <m:sSubPr>
+                    <m:ctrlPr>
+                      <w:rPr>
+                        <w:rFonts w:ascii="Cambria Math" w:hAnsi="Cambria Math"/>
+                        <w:i/>
+                      </w:rPr>
+                    </m:ctrlPr>
+                  </m:sSubPr>
+                  <m:e>
+                    <m:r>
+                      <w:rPr>
+                        <w:rFonts w:ascii="Cambria Math" w:hAnsi="Cambria Math"/>
+                      </w:rPr>
+                      <m:t>y</m:t>
+                    </m:r>
+                  </m:e>
+                  <m:sub>
+                    <m:r>
+                      <w:rPr>
+                        <w:rFonts w:ascii="Cambria Math" w:hAnsi="Cambria Math"/>
+                      </w:rPr>
+                      <m:t>i</m:t>
+                    </m:r>
+                  </m:sub>
+                </m:sSub>
+              </m:e>
             </m:nary>
-            <m:sSub>
-              <m:sSubPr>
-                <m:ctrlPr>
-                  <w:rPr>
-                    <w:rFonts w:ascii="Cambria Math" w:hAnsi="Cambria Math"/>
-                  </w:rPr>
-                </m:ctrlPr>
-              </m:sSubPr>
-              <m:e>
-                <m:r>
-                  <w:rPr>
-                    <w:rFonts w:ascii="Cambria Math" w:hAnsi="Cambria Math"/>
-                  </w:rPr>
-                  <m:t>x</m:t>
-                </m:r>
-              </m:e>
-              <m:sub>
-                <m:r>
-                  <w:rPr>
-                    <w:rFonts w:ascii="Cambria Math" w:hAnsi="Cambria Math"/>
-                  </w:rPr>
-                  <m:t>i</m:t>
-                </m:r>
-              </m:sub>
-            </m:sSub>
-            <m:sSub>
-              <m:sSubPr>
-                <m:ctrlPr>
-                  <w:rPr>
-                    <w:rFonts w:ascii="Cambria Math" w:hAnsi="Cambria Math"/>
-                  </w:rPr>
-                </m:ctrlPr>
-              </m:sSubPr>
-              <m:e>
-                <m:r>
-                  <w:rPr>
-                    <w:rFonts w:ascii="Cambria Math" w:hAnsi="Cambria Math"/>
-                  </w:rPr>
-                  <m:t>y</m:t>
-                </m:r>
-              </m:e>
-              <m:sub>
-                <m:r>
-                  <w:rPr>
-                    <w:rFonts w:ascii="Cambria Math" w:hAnsi="Cambria Math"/>
-                  </w:rPr>
-                  <m:t>i</m:t>
-                </m:r>
-              </m:sub>
-            </m:sSub>
           </m:num>
           <m:den>
             <m:rad>
@@ -3064,41 +3075,43 @@
                       <m:t>n</m:t>
                     </m:r>
                   </m:sup>
-                  <m:e/>
+                  <m:e>
+                    <m:sSubSup>
+                      <m:sSubSupPr>
+                        <m:ctrlPr>
+                          <w:rPr>
+                            <w:rFonts w:ascii="Cambria Math" w:hAnsi="Cambria Math"/>
+                            <w:i/>
+                          </w:rPr>
+                        </m:ctrlPr>
+                      </m:sSubSupPr>
+                      <m:e>
+                        <m:r>
+                          <w:rPr>
+                            <w:rFonts w:ascii="Cambria Math" w:hAnsi="Cambria Math"/>
+                          </w:rPr>
+                          <m:t>x</m:t>
+                        </m:r>
+                      </m:e>
+                      <m:sub>
+                        <m:r>
+                          <w:rPr>
+                            <w:rFonts w:ascii="Cambria Math" w:hAnsi="Cambria Math"/>
+                          </w:rPr>
+                          <m:t>i</m:t>
+                        </m:r>
+                      </m:sub>
+                      <m:sup>
+                        <m:r>
+                          <w:rPr>
+                            <w:rFonts w:ascii="Cambria Math" w:hAnsi="Cambria Math"/>
+                          </w:rPr>
+                          <m:t>2</m:t>
+                        </m:r>
+                      </m:sup>
+                    </m:sSubSup>
+                  </m:e>
                 </m:nary>
-                <m:sSubSup>
-                  <m:sSubSupPr>
-                    <m:ctrlPr>
-                      <w:rPr>
-                        <w:rFonts w:ascii="Cambria Math" w:hAnsi="Cambria Math"/>
-                      </w:rPr>
-                    </m:ctrlPr>
-                  </m:sSubSupPr>
-                  <m:e>
-                    <m:r>
-                      <w:rPr>
-                        <w:rFonts w:ascii="Cambria Math" w:hAnsi="Cambria Math"/>
-                      </w:rPr>
-                      <m:t>x</m:t>
-                    </m:r>
-                  </m:e>
-                  <m:sub>
-                    <m:r>
-                      <w:rPr>
-                        <w:rFonts w:ascii="Cambria Math" w:hAnsi="Cambria Math"/>
-                      </w:rPr>
-                      <m:t>i</m:t>
-                    </m:r>
-                  </m:sub>
-                  <m:sup>
-                    <m:r>
-                      <w:rPr>
-                        <w:rFonts w:ascii="Cambria Math" w:hAnsi="Cambria Math"/>
-                      </w:rPr>
-                      <m:t>2</m:t>
-                    </m:r>
-                  </m:sup>
-                </m:sSubSup>
               </m:e>
             </m:rad>
             <m:rad>
@@ -3137,41 +3150,43 @@
                       <m:t>n</m:t>
                     </m:r>
                   </m:sup>
-                  <m:e/>
+                  <m:e>
+                    <m:sSubSup>
+                      <m:sSubSupPr>
+                        <m:ctrlPr>
+                          <w:rPr>
+                            <w:rFonts w:ascii="Cambria Math" w:hAnsi="Cambria Math"/>
+                            <w:i/>
+                          </w:rPr>
+                        </m:ctrlPr>
+                      </m:sSubSupPr>
+                      <m:e>
+                        <m:r>
+                          <w:rPr>
+                            <w:rFonts w:ascii="Cambria Math" w:hAnsi="Cambria Math"/>
+                          </w:rPr>
+                          <m:t>y</m:t>
+                        </m:r>
+                      </m:e>
+                      <m:sub>
+                        <m:r>
+                          <w:rPr>
+                            <w:rFonts w:ascii="Cambria Math" w:hAnsi="Cambria Math"/>
+                          </w:rPr>
+                          <m:t>i</m:t>
+                        </m:r>
+                      </m:sub>
+                      <m:sup>
+                        <m:r>
+                          <w:rPr>
+                            <w:rFonts w:ascii="Cambria Math" w:hAnsi="Cambria Math"/>
+                          </w:rPr>
+                          <m:t>2</m:t>
+                        </m:r>
+                      </m:sup>
+                    </m:sSubSup>
+                  </m:e>
                 </m:nary>
-                <m:sSubSup>
-                  <m:sSubSupPr>
-                    <m:ctrlPr>
-                      <w:rPr>
-                        <w:rFonts w:ascii="Cambria Math" w:hAnsi="Cambria Math"/>
-                      </w:rPr>
-                    </m:ctrlPr>
-                  </m:sSubSupPr>
-                  <m:e>
-                    <m:r>
-                      <w:rPr>
-                        <w:rFonts w:ascii="Cambria Math" w:hAnsi="Cambria Math"/>
-                      </w:rPr>
-                      <m:t>y</m:t>
-                    </m:r>
-                  </m:e>
-                  <m:sub>
-                    <m:r>
-                      <w:rPr>
-                        <w:rFonts w:ascii="Cambria Math" w:hAnsi="Cambria Math"/>
-                      </w:rPr>
-                      <m:t>i</m:t>
-                    </m:r>
-                  </m:sub>
-                  <m:sup>
-                    <m:r>
-                      <w:rPr>
-                        <w:rFonts w:ascii="Cambria Math" w:hAnsi="Cambria Math"/>
-                      </w:rPr>
-                      <m:t>2</m:t>
-                    </m:r>
-                  </m:sup>
-                </m:sSubSup>
               </m:e>
             </m:rad>
           </m:den>
@@ -3226,122 +3241,129 @@
                   <m:t>n</m:t>
                 </m:r>
               </m:sup>
-              <m:e/>
-            </m:nary>
-            <m:r>
-              <w:rPr>
-                <w:rFonts w:ascii="Cambria Math" w:hAnsi="Cambria Math"/>
-              </w:rPr>
-              <m:t>(</m:t>
-            </m:r>
-            <m:sSub>
-              <m:sSubPr>
-                <m:ctrlPr>
-                  <w:rPr>
-                    <w:rFonts w:ascii="Cambria Math" w:hAnsi="Cambria Math"/>
-                  </w:rPr>
-                </m:ctrlPr>
-              </m:sSubPr>
               <m:e>
                 <m:r>
                   <w:rPr>
                     <w:rFonts w:ascii="Cambria Math" w:hAnsi="Cambria Math"/>
                   </w:rPr>
-                  <m:t>x</m:t>
+                  <m:t>(</m:t>
                 </m:r>
-              </m:e>
-              <m:sub>
+                <m:sSub>
+                  <m:sSubPr>
+                    <m:ctrlPr>
+                      <w:rPr>
+                        <w:rFonts w:ascii="Cambria Math" w:hAnsi="Cambria Math"/>
+                        <w:i/>
+                      </w:rPr>
+                    </m:ctrlPr>
+                  </m:sSubPr>
+                  <m:e>
+                    <m:r>
+                      <w:rPr>
+                        <w:rFonts w:ascii="Cambria Math" w:hAnsi="Cambria Math"/>
+                      </w:rPr>
+                      <m:t>x</m:t>
+                    </m:r>
+                  </m:e>
+                  <m:sub>
+                    <m:r>
+                      <w:rPr>
+                        <w:rFonts w:ascii="Cambria Math" w:hAnsi="Cambria Math"/>
+                      </w:rPr>
+                      <m:t>i</m:t>
+                    </m:r>
+                  </m:sub>
+                </m:sSub>
                 <m:r>
                   <w:rPr>
                     <w:rFonts w:ascii="Cambria Math" w:hAnsi="Cambria Math"/>
                   </w:rPr>
-                  <m:t>i</m:t>
+                  <m:t>-</m:t>
                 </m:r>
-              </m:sub>
-            </m:sSub>
-            <m:r>
-              <w:rPr>
-                <w:rFonts w:ascii="Cambria Math" w:hAnsi="Cambria Math"/>
-              </w:rPr>
-              <m:t>-</m:t>
-            </m:r>
-            <m:bar>
-              <m:barPr>
-                <m:ctrlPr>
-                  <w:rPr>
-                    <w:rFonts w:ascii="Cambria Math" w:hAnsi="Cambria Math"/>
-                  </w:rPr>
-                </m:ctrlPr>
-              </m:barPr>
-              <m:e>
+                <m:acc>
+                  <m:accPr>
+                    <m:chr m:val="̅"/>
+                    <m:ctrlPr>
+                      <w:rPr>
+                        <w:rFonts w:ascii="Cambria Math" w:hAnsi="Cambria Math"/>
+                        <w:i/>
+                      </w:rPr>
+                    </m:ctrlPr>
+                  </m:accPr>
+                  <m:e>
+                    <m:r>
+                      <w:rPr>
+                        <w:rFonts w:ascii="Cambria Math" w:hAnsi="Cambria Math"/>
+                      </w:rPr>
+                      <m:t>x</m:t>
+                    </m:r>
+                  </m:e>
+                </m:acc>
                 <m:r>
                   <w:rPr>
                     <w:rFonts w:ascii="Cambria Math" w:hAnsi="Cambria Math"/>
                   </w:rPr>
-                  <m:t>x</m:t>
+                  <m:t>)(</m:t>
                 </m:r>
-              </m:e>
-            </m:bar>
-            <m:r>
-              <w:rPr>
-                <w:rFonts w:ascii="Cambria Math" w:hAnsi="Cambria Math"/>
-              </w:rPr>
-              <m:t>)(</m:t>
-            </m:r>
-            <m:sSub>
-              <m:sSubPr>
-                <m:ctrlPr>
-                  <w:rPr>
-                    <w:rFonts w:ascii="Cambria Math" w:hAnsi="Cambria Math"/>
-                  </w:rPr>
-                </m:ctrlPr>
-              </m:sSubPr>
-              <m:e>
+                <m:sSub>
+                  <m:sSubPr>
+                    <m:ctrlPr>
+                      <w:rPr>
+                        <w:rFonts w:ascii="Cambria Math" w:hAnsi="Cambria Math"/>
+                        <w:i/>
+                      </w:rPr>
+                    </m:ctrlPr>
+                  </m:sSubPr>
+                  <m:e>
+                    <m:r>
+                      <w:rPr>
+                        <w:rFonts w:ascii="Cambria Math" w:hAnsi="Cambria Math"/>
+                      </w:rPr>
+                      <m:t>y</m:t>
+                    </m:r>
+                  </m:e>
+                  <m:sub>
+                    <m:r>
+                      <w:rPr>
+                        <w:rFonts w:ascii="Cambria Math" w:hAnsi="Cambria Math"/>
+                      </w:rPr>
+                      <m:t>i</m:t>
+                    </m:r>
+                  </m:sub>
+                </m:sSub>
                 <m:r>
                   <w:rPr>
                     <w:rFonts w:ascii="Cambria Math" w:hAnsi="Cambria Math"/>
                   </w:rPr>
-                  <m:t>y</m:t>
+                  <m:t>-</m:t>
                 </m:r>
-              </m:e>
-              <m:sub>
+                <m:acc>
+                  <m:accPr>
+                    <m:chr m:val="̅"/>
+                    <m:ctrlPr>
+                      <w:rPr>
+                        <w:rFonts w:ascii="Cambria Math" w:hAnsi="Cambria Math"/>
+                        <w:i/>
+                      </w:rPr>
+                    </m:ctrlPr>
+                  </m:accPr>
+                  <m:e>
+                    <m:r>
+                      <w:rPr>
+                        <w:rFonts w:ascii="Cambria Math" w:hAnsi="Cambria Math"/>
+                      </w:rPr>
+                      <m:t>y</m:t>
+                    </m:r>
+                  </m:e>
+                </m:acc>
                 <m:r>
                   <w:rPr>
                     <w:rFonts w:ascii="Cambria Math" w:hAnsi="Cambria Math"/>
                   </w:rPr>
-                  <m:t>i</m:t>
-                </m:r>
-              </m:sub>
-            </m:sSub>
-            <m:r>
-              <w:rPr>
-                <w:rFonts w:ascii="Cambria Math" w:hAnsi="Cambria Math"/>
-              </w:rPr>
-              <m:t>-</m:t>
-            </m:r>
-            <m:bar>
-              <m:barPr>
-                <m:ctrlPr>
-                  <w:rPr>
-                    <w:rFonts w:ascii="Cambria Math" w:hAnsi="Cambria Math"/>
-                  </w:rPr>
-                </m:ctrlPr>
-              </m:barPr>
-              <m:e>
-                <m:r>
-                  <w:rPr>
-                    <w:rFonts w:ascii="Cambria Math" w:hAnsi="Cambria Math"/>
-                  </w:rPr>
-                  <m:t>y</m:t>
+                  <m:t>)</m:t>
                 </m:r>
               </m:e>
-            </m:bar>
-            <m:r>
-              <w:rPr>
-                <w:rFonts w:ascii="Cambria Math" w:hAnsi="Cambria Math"/>
-              </w:rPr>
-              <m:t>)</m:t>
-            </m:r>
+            </m:nary>
           </m:num>
           <m:den>
             <m:rad>
@@ -3380,87 +3402,92 @@
                       <m:t>n</m:t>
                     </m:r>
                   </m:sup>
-                  <m:e/>
-                </m:nary>
-                <m:sSup>
-                  <m:sSupPr>
-                    <m:ctrlPr>
-                      <w:rPr>
-                        <w:rFonts w:ascii="Cambria Math" w:hAnsi="Cambria Math"/>
-                      </w:rPr>
-                    </m:ctrlPr>
-                  </m:sSupPr>
                   <m:e>
-                    <m:r>
-                      <w:rPr>
-                        <w:rFonts w:ascii="Cambria Math" w:hAnsi="Cambria Math"/>
-                      </w:rPr>
-                      <m:t>(</m:t>
-                    </m:r>
-                    <m:sSub>
-                      <m:sSubPr>
+                    <m:sSup>
+                      <m:sSupPr>
                         <m:ctrlPr>
                           <w:rPr>
                             <w:rFonts w:ascii="Cambria Math" w:hAnsi="Cambria Math"/>
+                            <w:i/>
                           </w:rPr>
                         </m:ctrlPr>
-                      </m:sSubPr>
+                      </m:sSupPr>
                       <m:e>
                         <m:r>
                           <w:rPr>
                             <w:rFonts w:ascii="Cambria Math" w:hAnsi="Cambria Math"/>
                           </w:rPr>
-                          <m:t>x</m:t>
+                          <m:t>(</m:t>
                         </m:r>
-                      </m:e>
-                      <m:sub>
+                        <m:sSub>
+                          <m:sSubPr>
+                            <m:ctrlPr>
+                              <w:rPr>
+                                <w:rFonts w:ascii="Cambria Math" w:hAnsi="Cambria Math"/>
+                                <w:i/>
+                              </w:rPr>
+                            </m:ctrlPr>
+                          </m:sSubPr>
+                          <m:e>
+                            <m:r>
+                              <w:rPr>
+                                <w:rFonts w:ascii="Cambria Math" w:hAnsi="Cambria Math"/>
+                              </w:rPr>
+                              <m:t>x</m:t>
+                            </m:r>
+                          </m:e>
+                          <m:sub>
+                            <m:r>
+                              <w:rPr>
+                                <w:rFonts w:ascii="Cambria Math" w:hAnsi="Cambria Math"/>
+                              </w:rPr>
+                              <m:t>i</m:t>
+                            </m:r>
+                          </m:sub>
+                        </m:sSub>
                         <m:r>
                           <w:rPr>
                             <w:rFonts w:ascii="Cambria Math" w:hAnsi="Cambria Math"/>
                           </w:rPr>
-                          <m:t>i</m:t>
+                          <m:t>-</m:t>
                         </m:r>
-                      </m:sub>
-                    </m:sSub>
-                    <m:r>
-                      <w:rPr>
-                        <w:rFonts w:ascii="Cambria Math" w:hAnsi="Cambria Math"/>
-                      </w:rPr>
-                      <m:t>-</m:t>
-                    </m:r>
-                    <m:bar>
-                      <m:barPr>
-                        <m:ctrlPr>
-                          <w:rPr>
-                            <w:rFonts w:ascii="Cambria Math" w:hAnsi="Cambria Math"/>
-                          </w:rPr>
-                        </m:ctrlPr>
-                      </m:barPr>
-                      <m:e>
+                        <m:acc>
+                          <m:accPr>
+                            <m:chr m:val="̅"/>
+                            <m:ctrlPr>
+                              <w:rPr>
+                                <w:rFonts w:ascii="Cambria Math" w:hAnsi="Cambria Math"/>
+                                <w:i/>
+                              </w:rPr>
+                            </m:ctrlPr>
+                          </m:accPr>
+                          <m:e>
+                            <m:r>
+                              <w:rPr>
+                                <w:rFonts w:ascii="Cambria Math" w:hAnsi="Cambria Math"/>
+                              </w:rPr>
+                              <m:t>x</m:t>
+                            </m:r>
+                          </m:e>
+                        </m:acc>
                         <m:r>
                           <w:rPr>
                             <w:rFonts w:ascii="Cambria Math" w:hAnsi="Cambria Math"/>
                           </w:rPr>
-                          <m:t>x</m:t>
+                          <m:t>)</m:t>
                         </m:r>
                       </m:e>
-                    </m:bar>
-                    <m:r>
-                      <w:rPr>
-                        <w:rFonts w:ascii="Cambria Math" w:hAnsi="Cambria Math"/>
-                      </w:rPr>
-                      <m:t>)</m:t>
-                    </m:r>
+                      <m:sup>
+                        <m:r>
+                          <w:rPr>
+                            <w:rFonts w:ascii="Cambria Math" w:hAnsi="Cambria Math"/>
+                          </w:rPr>
+                          <m:t>2</m:t>
+                        </m:r>
+                      </m:sup>
+                    </m:sSup>
                   </m:e>
-                  <m:sup>
-                    <m:r>
-                      <w:rPr>
-                        <w:rFonts w:ascii="Cambria Math" w:hAnsi="Cambria Math"/>
-                      </w:rPr>
-                      <m:t>2</m:t>
-                    </m:r>
-                  </m:sup>
-                </m:sSup>
+                </m:nary>
               </m:e>
             </m:rad>
             <m:rad>
@@ -3499,87 +3526,92 @@
                       <m:t>n</m:t>
                     </m:r>
                   </m:sup>
-                  <m:e/>
-                </m:nary>
-                <m:sSup>
-                  <m:sSupPr>
-                    <m:ctrlPr>
-                      <w:rPr>
-                        <w:rFonts w:ascii="Cambria Math" w:hAnsi="Cambria Math"/>
-                      </w:rPr>
-                    </m:ctrlPr>
-                  </m:sSupPr>
                   <m:e>
-                    <m:r>
-                      <w:rPr>
-                        <w:rFonts w:ascii="Cambria Math" w:hAnsi="Cambria Math"/>
-                      </w:rPr>
-                      <m:t>(</m:t>
-                    </m:r>
-                    <m:sSub>
-                      <m:sSubPr>
+                    <m:sSup>
+                      <m:sSupPr>
                         <m:ctrlPr>
                           <w:rPr>
                             <w:rFonts w:ascii="Cambria Math" w:hAnsi="Cambria Math"/>
+                            <w:i/>
                           </w:rPr>
                         </m:ctrlPr>
-                      </m:sSubPr>
+                      </m:sSupPr>
                       <m:e>
                         <m:r>
                           <w:rPr>
                             <w:rFonts w:ascii="Cambria Math" w:hAnsi="Cambria Math"/>
                           </w:rPr>
-                          <m:t>y</m:t>
+                          <m:t>(</m:t>
                         </m:r>
-                      </m:e>
-                      <m:sub>
+                        <m:sSub>
+                          <m:sSubPr>
+                            <m:ctrlPr>
+                              <w:rPr>
+                                <w:rFonts w:ascii="Cambria Math" w:hAnsi="Cambria Math"/>
+                                <w:i/>
+                              </w:rPr>
+                            </m:ctrlPr>
+                          </m:sSubPr>
+                          <m:e>
+                            <m:r>
+                              <w:rPr>
+                                <w:rFonts w:ascii="Cambria Math" w:hAnsi="Cambria Math"/>
+                              </w:rPr>
+                              <m:t>y</m:t>
+                            </m:r>
+                          </m:e>
+                          <m:sub>
+                            <m:r>
+                              <w:rPr>
+                                <w:rFonts w:ascii="Cambria Math" w:hAnsi="Cambria Math"/>
+                              </w:rPr>
+                              <m:t>i</m:t>
+                            </m:r>
+                          </m:sub>
+                        </m:sSub>
                         <m:r>
                           <w:rPr>
                             <w:rFonts w:ascii="Cambria Math" w:hAnsi="Cambria Math"/>
                           </w:rPr>
-                          <m:t>i</m:t>
+                          <m:t>-</m:t>
                         </m:r>
-                      </m:sub>
-                    </m:sSub>
-                    <m:r>
-                      <w:rPr>
-                        <w:rFonts w:ascii="Cambria Math" w:hAnsi="Cambria Math"/>
-                      </w:rPr>
-                      <m:t>-</m:t>
-                    </m:r>
-                    <m:bar>
-                      <m:barPr>
-                        <m:ctrlPr>
-                          <w:rPr>
-                            <w:rFonts w:ascii="Cambria Math" w:hAnsi="Cambria Math"/>
-                          </w:rPr>
-                        </m:ctrlPr>
-                      </m:barPr>
-                      <m:e>
+                        <m:acc>
+                          <m:accPr>
+                            <m:chr m:val="̅"/>
+                            <m:ctrlPr>
+                              <w:rPr>
+                                <w:rFonts w:ascii="Cambria Math" w:hAnsi="Cambria Math"/>
+                                <w:i/>
+                              </w:rPr>
+                            </m:ctrlPr>
+                          </m:accPr>
+                          <m:e>
+                            <m:r>
+                              <w:rPr>
+                                <w:rFonts w:ascii="Cambria Math" w:hAnsi="Cambria Math"/>
+                              </w:rPr>
+                              <m:t>y</m:t>
+                            </m:r>
+                          </m:e>
+                        </m:acc>
                         <m:r>
                           <w:rPr>
                             <w:rFonts w:ascii="Cambria Math" w:hAnsi="Cambria Math"/>
                           </w:rPr>
-                          <m:t>y</m:t>
+                          <m:t>)</m:t>
                         </m:r>
                       </m:e>
-                    </m:bar>
-                    <m:r>
-                      <w:rPr>
-                        <w:rFonts w:ascii="Cambria Math" w:hAnsi="Cambria Math"/>
-                      </w:rPr>
-                      <m:t>)</m:t>
-                    </m:r>
+                      <m:sup>
+                        <m:r>
+                          <w:rPr>
+                            <w:rFonts w:ascii="Cambria Math" w:hAnsi="Cambria Math"/>
+                          </w:rPr>
+                          <m:t>2</m:t>
+                        </m:r>
+                      </m:sup>
+                    </m:sSup>
                   </m:e>
-                  <m:sup>
-                    <m:r>
-                      <w:rPr>
-                        <w:rFonts w:ascii="Cambria Math" w:hAnsi="Cambria Math"/>
-                      </w:rPr>
-                      <m:t>2</m:t>
-                    </m:r>
-                  </m:sup>
-                </m:sSup>
+                </m:nary>
               </m:e>
             </m:rad>
           </m:den>
@@ -3701,22 +3733,22 @@
       </w:r>
       <w:proofErr w:type="spellEnd"/>
       <w:r>
-        <w:t xml:space="preserve">), vermis and the right primary visual area (rV1). Such regions include the major </w:t>
+        <w:t>), vermis and the right primary visual area (rV1). Such regions include the major targets of ascending nociceptive afferents. In a subset of other regions, pain is associated with the decreased overall activity, i.e., negative brain regions, including t</w:t>
+      </w:r>
+      <w:r>
+        <w:t xml:space="preserve">he </w:t>
+      </w:r>
+      <w:proofErr w:type="spellStart"/>
+      <w:r>
+        <w:t>perigenual</w:t>
+      </w:r>
+      <w:proofErr w:type="spellEnd"/>
+      <w:r>
+        <w:t xml:space="preserve"> ACC </w:t>
       </w:r>
       <w:r>
         <w:lastRenderedPageBreak/>
-        <w:t>targets of ascending nociceptive afferents. In a subset of other regions, pain is associated with the decreased overall activity, i.e., negative brain regions, including t</w:t>
-      </w:r>
-      <w:r>
-        <w:t xml:space="preserve">he </w:t>
-      </w:r>
-      <w:proofErr w:type="spellStart"/>
-      <w:r>
-        <w:t>perigenual</w:t>
-      </w:r>
-      <w:proofErr w:type="spellEnd"/>
-      <w:r>
-        <w:t xml:space="preserve"> ACC (</w:t>
+        <w:t>(</w:t>
       </w:r>
       <w:proofErr w:type="spellStart"/>
       <w:r>
@@ -4072,30 +4104,30 @@
         <w:t>ludes studies 1 to 8, we calculated the short-term test-retest reliability since data were collected within one session. To do so, we constructed a two-way mixed-effects model with time (1st vs. 2nd half trials) as a fixed effect and subjects as a random e</w:t>
       </w:r>
       <w:r>
-        <w:t xml:space="preserve">ffect. Since we were interested in the reliability of the averaged measures of the 1st and </w:t>
+        <w:t xml:space="preserve">ffect. Since we were interested in the reliability of the averaged measures of the 1st and 2nd half trials (i.e., the average of two </w:t>
+      </w:r>
+      <w:proofErr w:type="spellStart"/>
+      <w:r>
+        <w:t>halfs</w:t>
+      </w:r>
+      <w:proofErr w:type="spellEnd"/>
+      <w:r>
+        <w:t>, k = 2), the mixed-effect model is referred to as ICC(</w:t>
+      </w:r>
+      <w:proofErr w:type="gramStart"/>
+      <w:r>
+        <w:t>3,k</w:t>
+      </w:r>
+      <w:proofErr w:type="gramEnd"/>
+      <w:r>
+        <w:t>) = (BMS - EMS) / BMS. BMS represents the mean square for be</w:t>
+      </w:r>
+      <w:r>
+        <w:t xml:space="preserve">tween-person </w:t>
       </w:r>
       <w:r>
         <w:lastRenderedPageBreak/>
-        <w:t xml:space="preserve">2nd half trials (i.e., the average of two </w:t>
-      </w:r>
-      <w:proofErr w:type="spellStart"/>
-      <w:r>
-        <w:t>halfs</w:t>
-      </w:r>
-      <w:proofErr w:type="spellEnd"/>
-      <w:r>
-        <w:t>, k = 2), the mixed-effect model is referred to as ICC(</w:t>
-      </w:r>
-      <w:proofErr w:type="gramStart"/>
-      <w:r>
-        <w:t>3,k</w:t>
-      </w:r>
-      <w:proofErr w:type="gramEnd"/>
-      <w:r>
-        <w:t>) = (BMS - EMS) / BMS. BMS represents the mean square for be</w:t>
-      </w:r>
-      <w:r>
-        <w:t xml:space="preserve">tween-person measures, and EMS represents the mean square for error. The ICC values in the current study were calculated using the ICC function in the ‘psych’ library in R. </w:t>
+        <w:t xml:space="preserve">measures, and EMS represents the mean square for error. The ICC values in the current study were calculated using the ICC function in the ‘psych’ library in R. </w:t>
       </w:r>
     </w:p>
     <w:p>
@@ -4354,23 +4386,23 @@
         <w:t>To test whether NPS's p</w:t>
       </w:r>
       <w:r>
-        <w:t xml:space="preserve">erformance exceeds individual brain regions within the NPS, we did the same analyses for each local brain area of the NPS and compared the effect sizes with </w:t>
+        <w:t xml:space="preserve">erformance exceeds individual brain regions within the NPS, we did the same analyses for each local brain area of the NPS and compared the effect sizes with the NPS. Generally, positive brain regions had higher effect sizes than negative brain regions and </w:t>
+      </w:r>
+      <w:r>
+        <w:t xml:space="preserve">the effect sizes of the full NPS were the highest in all four tests (see </w:t>
+      </w:r>
+      <w:r>
+        <w:rPr>
+          <w:b/>
+        </w:rPr>
+        <w:t>Figure S2</w:t>
+      </w:r>
+      <w:r>
+        <w:t xml:space="preserve">). </w:t>
       </w:r>
       <w:r>
         <w:lastRenderedPageBreak/>
-        <w:t xml:space="preserve">the NPS. Generally, positive brain regions had higher effect sizes than negative brain regions and </w:t>
-      </w:r>
-      <w:r>
-        <w:t xml:space="preserve">the effect sizes of the full NPS were the highest in all four tests (see </w:t>
-      </w:r>
-      <w:r>
-        <w:rPr>
-          <w:b/>
-        </w:rPr>
-        <w:t>Figure S2</w:t>
-      </w:r>
-      <w:r>
-        <w:t>). To confirm the difference in the effect sizes between NPS and local brain regions, we conducted paired t-tests treating the study as the unit of the observation and correc</w:t>
+        <w:t>To confirm the difference in the effect sizes between NPS and local brain regions, we conducted paired t-tests treating the study as the unit of the observation and correc</w:t>
       </w:r>
       <w:r>
         <w:t xml:space="preserve">ted the multiple comparisons using q&lt;0.05 FDR. The NPS has (1) significantly larger effect size than most local brain regions in the mean response, except for the </w:t>
@@ -4712,11 +4744,14 @@
         <w:spacing w:line="360" w:lineRule="auto"/>
       </w:pPr>
       <w:r>
+        <w:t>The longer-term test-retest reliability was tested in studies 9 and 10. For study 9, both re</w:t>
+      </w:r>
+      <w:r>
+        <w:t xml:space="preserve">liability of the NPS and pain reports were excellent (ICC = 0.74, 95CI = [0.61, 0.84] and </w:t>
+      </w:r>
+      <w:r>
         <w:lastRenderedPageBreak/>
-        <w:t>The longer-term test-retest reliability was tested in studies 9 and 10. For study 9, both re</w:t>
-      </w:r>
-      <w:r>
-        <w:t xml:space="preserve">liability of the NPS and pain reports were excellent (ICC = 0.74, 95CI = [0.61, 0.84] and 0.87, 95CI = [0.80, 0.92]; see </w:t>
+        <w:t xml:space="preserve">0.87, 95CI = [0.80, 0.92]; see </w:t>
       </w:r>
       <w:r>
         <w:rPr>
@@ -4945,14 +4980,14 @@
       </w:r>
       <w:proofErr w:type="spellEnd"/>
       <w:r>
-        <w:t xml:space="preserve">. = 0.25±0.17 vs. 0.81±0.03, which was calculated by averaging the </w:t>
+        <w:t>. = 0.25±0.17 vs. 0.81±0.03, which was calculated by averaging the reliability of all temperatures in one study first and calculating the mean and standard error of the reliability across all studies. Same below.). The drop of the reliabi</w:t>
+      </w:r>
+      <w:r>
+        <w:t xml:space="preserve">lity was smaller in </w:t>
       </w:r>
       <w:r>
         <w:lastRenderedPageBreak/>
-        <w:t>reliability of all temperatures in one study first and calculating the mean and standard error of the reliability across all studies. Same below.). The drop of the reliabi</w:t>
-      </w:r>
-      <w:r>
-        <w:t xml:space="preserve">lity was smaller in subjective pain reports (ICC </w:t>
+        <w:t xml:space="preserve">subjective pain reports (ICC </w:t>
       </w:r>
       <w:proofErr w:type="spellStart"/>
       <w:r>
@@ -5161,20 +5196,122 @@
         <w:rPr>
           <w:color w:val="0E101A"/>
         </w:rPr>
+        <w:t>However, at the between-person level, the NPS and pain reports' variances may have been driven by many factors that are irrelevant to the stimuli intensities. One person can report more pa</w:t>
+      </w:r>
+      <w:r>
+        <w:rPr>
+          <w:color w:val="0E101A"/>
+        </w:rPr>
+        <w:t xml:space="preserve">in than another because of differences in demographic variables, genetic factors, </w:t>
+      </w:r>
+      <w:r>
+        <w:rPr>
+          <w:color w:val="0E101A"/>
+        </w:rPr>
         <w:lastRenderedPageBreak/>
-        <w:t>However, at the between-person level, the NPS and pain reports' variances may have been driven by many factors that are irrelevant to the stimuli intensities. One person can report more pa</w:t>
-      </w:r>
+        <w:t xml:space="preserve">and psychosocial processes </w:t>
+      </w:r>
+      <w:hyperlink r:id="rId51">
+        <w:r>
+          <w:rPr>
+            <w:color w:val="000000"/>
+          </w:rPr>
+          <w:t>(</w:t>
+        </w:r>
+        <w:proofErr w:type="spellStart"/>
+        <w:r>
+          <w:rPr>
+            <w:color w:val="000000"/>
+          </w:rPr>
+          <w:t>Fillingim</w:t>
+        </w:r>
+        <w:proofErr w:type="spellEnd"/>
+        <w:r>
+          <w:rPr>
+            <w:color w:val="000000"/>
+          </w:rPr>
+          <w:t>, 2017; Woo &amp; Wager, 2016)</w:t>
+        </w:r>
+      </w:hyperlink>
       <w:r>
         <w:rPr>
           <w:color w:val="0E101A"/>
         </w:rPr>
-        <w:t xml:space="preserve">in than another because of differences in demographic variables, genetic factors, and psychosocial processes </w:t>
-      </w:r>
-      <w:hyperlink r:id="rId51">
+        <w:t>. For example, individual differences in subjectiv</w:t>
+      </w:r>
+      <w:r>
+        <w:rPr>
+          <w:color w:val="0E101A"/>
+        </w:rPr>
+        <w:t xml:space="preserve">e pain reports might reflect communicative bias, such as "stoics" vs. "communicators." Meanwhile, the NPS responses might vary due to individual differences in task-related head movement </w:t>
+      </w:r>
+      <w:hyperlink r:id="rId52">
         <w:r>
           <w:rPr>
             <w:color w:val="000000"/>
           </w:rPr>
+          <w:t>(Engelhardt e</w:t>
+        </w:r>
+        <w:r>
+          <w:rPr>
+            <w:color w:val="000000"/>
+          </w:rPr>
+          <w:t>t al., 2017)</w:t>
+        </w:r>
+      </w:hyperlink>
+      <w:r>
+        <w:rPr>
+          <w:color w:val="0E101A"/>
+        </w:rPr>
+        <w:t xml:space="preserve">, respiration </w:t>
+      </w:r>
+      <w:hyperlink r:id="rId53">
+        <w:r>
+          <w:rPr>
+            <w:color w:val="000000"/>
+          </w:rPr>
+          <w:t>(Chang &amp; Glover, 2009; Power et al., 2019)</w:t>
+        </w:r>
+      </w:hyperlink>
+      <w:r>
+        <w:rPr>
+          <w:color w:val="0E101A"/>
+        </w:rPr>
+        <w:t xml:space="preserve">, heart rate </w:t>
+      </w:r>
+      <w:hyperlink r:id="rId54">
+        <w:r>
+          <w:rPr>
+            <w:color w:val="000000"/>
+          </w:rPr>
+          <w:t>(Chang et al., 2009)</w:t>
+        </w:r>
+      </w:hyperlink>
+      <w:r>
+        <w:rPr>
+          <w:color w:val="0E101A"/>
+        </w:rPr>
+        <w:t xml:space="preserve">, BOLD magnitude </w:t>
+      </w:r>
+      <w:hyperlink r:id="rId55">
+        <w:r>
+          <w:rPr>
+            <w:color w:val="000000"/>
+          </w:rPr>
+          <w:t>(Levin et al., 2001)</w:t>
+        </w:r>
+      </w:hyperlink>
+      <w:r>
+        <w:rPr>
+          <w:color w:val="0E101A"/>
+        </w:rPr>
+        <w:t xml:space="preserve"> and inter-individual variation in brain bases for pain reports </w:t>
+      </w:r>
+      <w:hyperlink r:id="rId56">
+        <w:r>
+          <w:rPr>
+            <w:color w:val="000000"/>
+          </w:rPr>
           <w:t>(</w:t>
         </w:r>
         <w:proofErr w:type="spellStart"/>
@@ -5182,95 +5319,273 @@
           <w:rPr>
             <w:color w:val="000000"/>
           </w:rPr>
-          <w:t>Fillingim</w:t>
+          <w:t>Reddan</w:t>
         </w:r>
         <w:proofErr w:type="spellEnd"/>
         <w:r>
           <w:rPr>
             <w:color w:val="000000"/>
           </w:rPr>
-          <w:t>, 2017; Woo &amp; Wager, 2016)</w:t>
+          <w:t xml:space="preserve"> &amp; Wager, 2018)</w:t>
         </w:r>
       </w:hyperlink>
       <w:r>
         <w:rPr>
           <w:color w:val="0E101A"/>
         </w:rPr>
-        <w:t>. For example, individual differences in subjectiv</w:t>
+        <w:t xml:space="preserve">. </w:t>
+      </w:r>
+      <w:r>
+        <w:t>The combination of strong within-person correlations and</w:t>
+      </w:r>
+      <w:r>
+        <w:t xml:space="preserve"> only modest between-person correlations between the NPS and pain reports indicates that the NPS is not a surrogate for individual differences in pain reports. Instead,</w:t>
       </w:r>
       <w:r>
         <w:rPr>
           <w:color w:val="0E101A"/>
         </w:rPr>
-        <w:t xml:space="preserve">e pain reports might reflect communicative bias, such as "stoics" vs. "communicators." Meanwhile, the NPS responses might vary due to individual differences in task-related head movement </w:t>
-      </w:r>
-      <w:hyperlink r:id="rId52">
+        <w:t xml:space="preserve"> the NPS as an objective biological target could be useful for measuring physiological p</w:t>
+      </w:r>
+      <w:r>
+        <w:rPr>
+          <w:color w:val="0E101A"/>
+        </w:rPr>
+        <w:t>ain in combination with subjective pain reports. For example, a clinical trial is testing a new drug of analgesic. They might want to know how the drug works on pain reports and physiological measures like the NPS. Because pain reports alone may be subject</w:t>
+      </w:r>
+      <w:r>
+        <w:rPr>
+          <w:color w:val="0E101A"/>
+        </w:rPr>
+        <w:t xml:space="preserve"> to biases, such as the placebo effects </w:t>
+      </w:r>
+      <w:hyperlink r:id="rId57">
         <w:r>
           <w:rPr>
             <w:color w:val="000000"/>
           </w:rPr>
-          <w:t>(Engelhardt e</w:t>
-        </w:r>
+          <w:t xml:space="preserve">(Tuttle et al., 2015; </w:t>
+        </w:r>
+        <w:proofErr w:type="spellStart"/>
         <w:r>
           <w:rPr>
             <w:color w:val="000000"/>
           </w:rPr>
-          <w:t>t al., 2017)</w:t>
+          <w:t>Zunhammer</w:t>
+        </w:r>
+        <w:proofErr w:type="spellEnd"/>
+        <w:r>
+          <w:rPr>
+            <w:color w:val="000000"/>
+          </w:rPr>
+          <w:t xml:space="preserve"> et al., 2018)</w:t>
         </w:r>
       </w:hyperlink>
       <w:r>
         <w:rPr>
           <w:color w:val="0E101A"/>
         </w:rPr>
-        <w:t xml:space="preserve">, respiration </w:t>
-      </w:r>
-      <w:hyperlink r:id="rId53">
+        <w:t>, the drug may not work in the long term because they are not engaged in the pain-relevant physiological mechan</w:t>
+      </w:r>
+      <w:r>
+        <w:rPr>
+          <w:color w:val="0E101A"/>
+        </w:rPr>
+        <w:t xml:space="preserve">isms. Placebo treatments, on the contrary, only have minimal effects on the NPS </w:t>
+      </w:r>
+      <w:hyperlink r:id="rId58">
         <w:r>
           <w:rPr>
             <w:color w:val="000000"/>
           </w:rPr>
-          <w:t>(Chang &amp; Glover, 2009; Power et al., 2019)</w:t>
+          <w:t>(</w:t>
+        </w:r>
+        <w:proofErr w:type="spellStart"/>
+        <w:r>
+          <w:rPr>
+            <w:color w:val="000000"/>
+          </w:rPr>
+          <w:t>Zunhammer</w:t>
+        </w:r>
+        <w:proofErr w:type="spellEnd"/>
+        <w:r>
+          <w:rPr>
+            <w:color w:val="000000"/>
+          </w:rPr>
+          <w:t xml:space="preserve"> et al., 2018)</w:t>
         </w:r>
       </w:hyperlink>
       <w:r>
         <w:rPr>
           <w:color w:val="0E101A"/>
         </w:rPr>
-        <w:t xml:space="preserve">, heart rate </w:t>
-      </w:r>
-      <w:hyperlink r:id="rId54">
+        <w:t xml:space="preserve">. </w:t>
+      </w:r>
+    </w:p>
+    <w:p>
+      <w:pPr>
+        <w:spacing w:line="360" w:lineRule="auto"/>
+      </w:pPr>
+    </w:p>
+    <w:p>
+      <w:pPr>
+        <w:spacing w:line="360" w:lineRule="auto"/>
+      </w:pPr>
+      <w:r>
+        <w:rPr>
+          <w:color w:val="0E101A"/>
+        </w:rPr>
+        <w:t>Both the NPS (ICC = 0.73 - 0.91) and pain reports (ICC = 0.85 - 0.96) showed excellent short-</w:t>
+      </w:r>
+      <w:r>
+        <w:rPr>
+          <w:color w:val="0E101A"/>
+        </w:rPr>
+        <w:t xml:space="preserve">term (i.e., within one-day) test-retest reliability. Test-retest reliability of pain reports has been extensively examined in previous pain-related studies that showed similar ICC values range from 0.75 - 0.96 </w:t>
+      </w:r>
+      <w:hyperlink r:id="rId59">
         <w:r>
           <w:rPr>
             <w:color w:val="000000"/>
           </w:rPr>
-          <w:t>(Chang et al., 2009)</w:t>
+          <w:t xml:space="preserve">(Jackson et al., 2020; </w:t>
+        </w:r>
+        <w:proofErr w:type="spellStart"/>
+        <w:r>
+          <w:rPr>
+            <w:color w:val="000000"/>
+          </w:rPr>
+          <w:t>Letzen</w:t>
+        </w:r>
+        <w:proofErr w:type="spellEnd"/>
+        <w:r>
+          <w:rPr>
+            <w:color w:val="000000"/>
+          </w:rPr>
+          <w:t xml:space="preserve"> et al., 2014, 2016; Upadhyay et al., 2015)</w:t>
         </w:r>
       </w:hyperlink>
       <w:r>
         <w:rPr>
           <w:color w:val="0E101A"/>
         </w:rPr>
-        <w:t xml:space="preserve">, BOLD magnitude </w:t>
-      </w:r>
-      <w:hyperlink r:id="rId55">
+        <w:t>. Previous studies have examined the test-retest reliability of the univariate brain measures to pain and showed widely varied ICCs in pain-related ROIs (0.</w:t>
+      </w:r>
+      <w:r>
+        <w:rPr>
+          <w:color w:val="0E101A"/>
+        </w:rPr>
+        <w:t xml:space="preserve">32 - 0.88; </w:t>
+      </w:r>
+      <w:hyperlink r:id="rId60">
+        <w:proofErr w:type="spellStart"/>
         <w:r>
           <w:rPr>
             <w:color w:val="000000"/>
           </w:rPr>
-          <w:t>(Levin et al., 2001)</w:t>
+          <w:t>Letzen</w:t>
+        </w:r>
+        <w:proofErr w:type="spellEnd"/>
+        <w:r>
+          <w:rPr>
+            <w:color w:val="000000"/>
+          </w:rPr>
+          <w:t xml:space="preserve"> et al., 2014; </w:t>
+        </w:r>
+        <w:proofErr w:type="spellStart"/>
+        <w:r>
+          <w:rPr>
+            <w:color w:val="000000"/>
+          </w:rPr>
+          <w:t>Quiton</w:t>
+        </w:r>
+        <w:proofErr w:type="spellEnd"/>
+        <w:r>
+          <w:rPr>
+            <w:color w:val="000000"/>
+          </w:rPr>
+          <w:t xml:space="preserve"> et al., 2014; Upadhyay et al., 2015</w:t>
         </w:r>
       </w:hyperlink>
       <w:r>
         <w:rPr>
           <w:color w:val="0E101A"/>
         </w:rPr>
-        <w:t xml:space="preserve"> and inter-individual variation in brain bases for pain reports </w:t>
-      </w:r>
-      <w:hyperlink r:id="rId56">
+        <w:t xml:space="preserve">), significantly activated clusters (0.33 - 0.74; </w:t>
+      </w:r>
+      <w:hyperlink r:id="rId61">
         <w:r>
           <w:rPr>
             <w:color w:val="000000"/>
           </w:rPr>
+          <w:t xml:space="preserve">Jackson </w:t>
+        </w:r>
+        <w:r>
+          <w:rPr>
+            <w:color w:val="000000"/>
+          </w:rPr>
+          <w:t>et al., 2020</w:t>
+        </w:r>
+      </w:hyperlink>
+      <w:r>
+        <w:rPr>
+          <w:color w:val="0E101A"/>
+        </w:rPr>
+        <w:t xml:space="preserve">) and functional </w:t>
+      </w:r>
+      <w:proofErr w:type="spellStart"/>
+      <w:r>
+        <w:rPr>
+          <w:color w:val="0E101A"/>
+        </w:rPr>
+        <w:t>connectivities</w:t>
+      </w:r>
+      <w:proofErr w:type="spellEnd"/>
+      <w:r>
+        <w:rPr>
+          <w:color w:val="0E101A"/>
+        </w:rPr>
+        <w:t xml:space="preserve"> (-0.17 - 0.77; </w:t>
+      </w:r>
+      <w:hyperlink r:id="rId62">
+        <w:proofErr w:type="spellStart"/>
+        <w:r>
+          <w:rPr>
+            <w:color w:val="000000"/>
+          </w:rPr>
+          <w:t>Letzen</w:t>
+        </w:r>
+        <w:proofErr w:type="spellEnd"/>
+        <w:r>
+          <w:rPr>
+            <w:color w:val="000000"/>
+          </w:rPr>
+          <w:t xml:space="preserve"> et al., 2016</w:t>
+        </w:r>
+      </w:hyperlink>
+      <w:r>
+        <w:rPr>
+          <w:color w:val="0E101A"/>
+        </w:rPr>
+        <w:t>). Compared with the previous univariate brain measures of pain, the NPS showed consistently high performance of short-ter</w:t>
+      </w:r>
+      <w:r>
+        <w:rPr>
+          <w:color w:val="0E101A"/>
+        </w:rPr>
+        <w:t>m test-retest reliability across eight studies. It is noteworthy that although the short-term test-retest reliability is mathematically identical to the internal consistency reliability, they are conceptually different. Internal consistency measures how co</w:t>
+      </w:r>
+      <w:r>
+        <w:rPr>
+          <w:color w:val="0E101A"/>
+        </w:rPr>
+        <w:t xml:space="preserve">nsistent a set of items, e.g., voxels in NPS, measures a particular construct, e.g., pain </w:t>
+      </w:r>
+      <w:hyperlink r:id="rId63">
+        <w:r>
+          <w:rPr>
+            <w:color w:val="000000"/>
+          </w:rPr>
           <w:t>(</w:t>
         </w:r>
         <w:proofErr w:type="spellStart"/>
@@ -5278,385 +5593,105 @@
           <w:rPr>
             <w:color w:val="000000"/>
           </w:rPr>
-          <w:t>Reddan</w:t>
+          <w:t>Drost</w:t>
         </w:r>
         <w:proofErr w:type="spellEnd"/>
         <w:r>
           <w:rPr>
             <w:color w:val="000000"/>
           </w:rPr>
-          <w:t xml:space="preserve"> &amp; Wager, 2018)</w:t>
+          <w:t xml:space="preserve"> &amp; Others, 2011)</w:t>
         </w:r>
       </w:hyperlink>
       <w:r>
         <w:rPr>
           <w:color w:val="0E101A"/>
         </w:rPr>
-        <w:t xml:space="preserve">. </w:t>
-      </w:r>
-      <w:r>
-        <w:t>The combination of strong within-person correlations and</w:t>
-      </w:r>
-      <w:r>
-        <w:t xml:space="preserve"> only modest between-person correlations between the NPS and pain reports indicates that the NPS is not a surrogate for individual differences in pain reports. Instead,</w:t>
+        <w:t xml:space="preserve">. At the same time, the short-term test-retest reliability characterizes the short-term </w:t>
       </w:r>
       <w:r>
         <w:rPr>
           <w:color w:val="0E101A"/>
         </w:rPr>
-        <w:t xml:space="preserve"> the NPS as an objective biological target could be useful for measuring physiological p</w:t>
-      </w:r>
+        <w:t xml:space="preserve">temporal stability of measurement, e.g., the NPS response measured within a session </w:t>
+      </w:r>
+      <w:hyperlink r:id="rId64">
+        <w:r>
+          <w:rPr>
+            <w:color w:val="000000"/>
+          </w:rPr>
+          <w:t>(</w:t>
+        </w:r>
+        <w:proofErr w:type="spellStart"/>
+        <w:r>
+          <w:rPr>
+            <w:color w:val="000000"/>
+          </w:rPr>
+          <w:t>Drost</w:t>
+        </w:r>
+        <w:proofErr w:type="spellEnd"/>
+        <w:r>
+          <w:rPr>
+            <w:color w:val="000000"/>
+          </w:rPr>
+          <w:t xml:space="preserve"> &amp; Others, 2011)</w:t>
+        </w:r>
+      </w:hyperlink>
       <w:r>
         <w:rPr>
           <w:color w:val="0E101A"/>
         </w:rPr>
-        <w:t>ain in combination with subjective pain reports. For example, a clinical trial is testing a new drug of analgesic. They might want to know how the drug works on pain reports and physiological measures like the NPS. Because pain reports alone may be subject</w:t>
+        <w:t>. High values of internal consistency are not always desirable and could point to the redundan</w:t>
       </w:r>
       <w:r>
         <w:rPr>
           <w:color w:val="0E101A"/>
         </w:rPr>
-        <w:t xml:space="preserve"> to biases, such as the placebo effects </w:t>
-      </w:r>
-      <w:hyperlink r:id="rId57">
+        <w:t xml:space="preserve">cy of items </w:t>
+      </w:r>
+      <w:hyperlink r:id="rId65">
         <w:r>
           <w:rPr>
             <w:color w:val="000000"/>
           </w:rPr>
-          <w:t xml:space="preserve">(Tuttle et al., 2015; </w:t>
+          <w:t>(</w:t>
         </w:r>
         <w:proofErr w:type="spellStart"/>
         <w:r>
           <w:rPr>
             <w:color w:val="000000"/>
           </w:rPr>
-          <w:t>Zunhammer</w:t>
+          <w:t>Streiner</w:t>
         </w:r>
         <w:proofErr w:type="spellEnd"/>
         <w:r>
           <w:rPr>
             <w:color w:val="000000"/>
           </w:rPr>
-          <w:t xml:space="preserve"> et al., 2018)</w:t>
+          <w:t>, 2003)</w:t>
         </w:r>
       </w:hyperlink>
       <w:r>
         <w:rPr>
           <w:color w:val="0E101A"/>
         </w:rPr>
-        <w:t>, the drug may not work in the long term because they are not engaged in the pain-relevant physiological mechan</w:t>
-      </w:r>
+        <w:t>, while high test-retest reliability values are a desirable feature given that the constructs being measured are stable.</w:t>
+      </w:r>
+    </w:p>
+    <w:p>
+      <w:pPr>
+        <w:spacing w:line="360" w:lineRule="auto"/>
+      </w:pPr>
+    </w:p>
+    <w:p>
+      <w:pPr>
+        <w:spacing w:line="360" w:lineRule="auto"/>
+      </w:pPr>
       <w:r>
         <w:rPr>
           <w:color w:val="0E101A"/>
         </w:rPr>
-        <w:t xml:space="preserve">isms. Placebo treatments, on the contrary, only have minimal effects on the NPS </w:t>
-      </w:r>
-      <w:hyperlink r:id="rId58">
-        <w:r>
-          <w:rPr>
-            <w:color w:val="000000"/>
-          </w:rPr>
-          <w:t>(</w:t>
-        </w:r>
-        <w:proofErr w:type="spellStart"/>
-        <w:r>
-          <w:rPr>
-            <w:color w:val="000000"/>
-          </w:rPr>
-          <w:t>Zunhammer</w:t>
-        </w:r>
-        <w:proofErr w:type="spellEnd"/>
-        <w:r>
-          <w:rPr>
-            <w:color w:val="000000"/>
-          </w:rPr>
-          <w:t xml:space="preserve"> et al., 2018)</w:t>
-        </w:r>
-      </w:hyperlink>
-      <w:r>
-        <w:rPr>
-          <w:color w:val="0E101A"/>
-        </w:rPr>
-        <w:t xml:space="preserve">. </w:t>
-      </w:r>
-    </w:p>
-    <w:p>
-      <w:pPr>
-        <w:spacing w:line="360" w:lineRule="auto"/>
-      </w:pPr>
-    </w:p>
-    <w:p>
-      <w:pPr>
-        <w:spacing w:line="360" w:lineRule="auto"/>
-      </w:pPr>
-      <w:r>
-        <w:rPr>
-          <w:color w:val="0E101A"/>
-        </w:rPr>
-        <w:t>Both the NPS (ICC = 0.73 - 0.91) and pain reports (ICC = 0.85 - 0.96) showed excellent short-</w:t>
-      </w:r>
-      <w:r>
-        <w:rPr>
-          <w:color w:val="0E101A"/>
-        </w:rPr>
-        <w:t xml:space="preserve">term (i.e., within one-day) test-retest reliability. Test-retest reliability of pain reports has been extensively examined in previous pain-related studies that showed similar ICC values range from 0.75 - 0.96 </w:t>
-      </w:r>
-      <w:hyperlink r:id="rId59">
-        <w:r>
-          <w:rPr>
-            <w:color w:val="000000"/>
-          </w:rPr>
-          <w:t xml:space="preserve">(Jackson et al., 2020; </w:t>
-        </w:r>
-        <w:proofErr w:type="spellStart"/>
-        <w:r>
-          <w:rPr>
-            <w:color w:val="000000"/>
-          </w:rPr>
-          <w:t>Letzen</w:t>
-        </w:r>
-        <w:proofErr w:type="spellEnd"/>
-        <w:r>
-          <w:rPr>
-            <w:color w:val="000000"/>
-          </w:rPr>
-          <w:t xml:space="preserve"> et al., 2014, 2016; Upadhyay et al., 2015)</w:t>
-        </w:r>
-      </w:hyperlink>
-      <w:r>
-        <w:rPr>
-          <w:color w:val="0E101A"/>
-        </w:rPr>
-        <w:t>. Previous studies have examined the test-retest reliability of the univariate brain measures to pain and showed widely varied ICCs in pain-related ROIs (0.</w:t>
-      </w:r>
-      <w:r>
-        <w:rPr>
-          <w:color w:val="0E101A"/>
-        </w:rPr>
-        <w:t xml:space="preserve">32 - 0.88; </w:t>
-      </w:r>
-      <w:hyperlink r:id="rId60">
-        <w:proofErr w:type="spellStart"/>
-        <w:r>
-          <w:rPr>
-            <w:color w:val="000000"/>
-          </w:rPr>
-          <w:t>Letzen</w:t>
-        </w:r>
-        <w:proofErr w:type="spellEnd"/>
-        <w:r>
-          <w:rPr>
-            <w:color w:val="000000"/>
-          </w:rPr>
-          <w:t xml:space="preserve"> et al., 2014; </w:t>
-        </w:r>
-        <w:proofErr w:type="spellStart"/>
-        <w:r>
-          <w:rPr>
-            <w:color w:val="000000"/>
-          </w:rPr>
-          <w:t>Quiton</w:t>
-        </w:r>
-        <w:proofErr w:type="spellEnd"/>
-        <w:r>
-          <w:rPr>
-            <w:color w:val="000000"/>
-          </w:rPr>
-          <w:t xml:space="preserve"> et al., 2014; Upadhyay et al., 2015</w:t>
-        </w:r>
-      </w:hyperlink>
-      <w:r>
-        <w:rPr>
-          <w:color w:val="0E101A"/>
-        </w:rPr>
-        <w:t xml:space="preserve">), significantly activated clusters (0.33 - 0.74; </w:t>
-      </w:r>
-      <w:hyperlink r:id="rId61">
-        <w:r>
-          <w:rPr>
-            <w:color w:val="000000"/>
-          </w:rPr>
-          <w:t xml:space="preserve">Jackson </w:t>
-        </w:r>
-        <w:r>
-          <w:rPr>
-            <w:color w:val="000000"/>
-          </w:rPr>
-          <w:t>et al., 2020</w:t>
-        </w:r>
-      </w:hyperlink>
-      <w:r>
-        <w:rPr>
-          <w:color w:val="0E101A"/>
-        </w:rPr>
-        <w:t xml:space="preserve">) and functional </w:t>
-      </w:r>
-      <w:proofErr w:type="spellStart"/>
-      <w:r>
-        <w:rPr>
-          <w:color w:val="0E101A"/>
-        </w:rPr>
-        <w:t>connectivities</w:t>
-      </w:r>
-      <w:proofErr w:type="spellEnd"/>
-      <w:r>
-        <w:rPr>
-          <w:color w:val="0E101A"/>
-        </w:rPr>
-        <w:t xml:space="preserve"> (-0.17 - 0.77; </w:t>
-      </w:r>
-      <w:hyperlink r:id="rId62">
-        <w:proofErr w:type="spellStart"/>
-        <w:r>
-          <w:rPr>
-            <w:color w:val="000000"/>
-          </w:rPr>
-          <w:t>Letzen</w:t>
-        </w:r>
-        <w:proofErr w:type="spellEnd"/>
-        <w:r>
-          <w:rPr>
-            <w:color w:val="000000"/>
-          </w:rPr>
-          <w:t xml:space="preserve"> et al., 2016</w:t>
-        </w:r>
-      </w:hyperlink>
-      <w:r>
-        <w:rPr>
-          <w:color w:val="0E101A"/>
-        </w:rPr>
-        <w:t>). Compared with the previous univariate brain measures of pain, the NPS showed consistently high performance of short-ter</w:t>
-      </w:r>
-      <w:r>
-        <w:rPr>
-          <w:color w:val="0E101A"/>
-        </w:rPr>
-        <w:t>m test-retest reliability across eight studies. It is noteworthy that although the short-term test-retest reliability is mathematically identical to the internal consistency reliability, they are conceptually different. Internal consistency measures how co</w:t>
-      </w:r>
-      <w:r>
-        <w:rPr>
-          <w:color w:val="0E101A"/>
-        </w:rPr>
-        <w:t xml:space="preserve">nsistent a set of items, e.g., voxels in NPS, measures a particular construct, e.g., pain </w:t>
-      </w:r>
-      <w:hyperlink r:id="rId63">
-        <w:r>
-          <w:rPr>
-            <w:color w:val="000000"/>
-          </w:rPr>
-          <w:t>(</w:t>
-        </w:r>
-        <w:proofErr w:type="spellStart"/>
-        <w:r>
-          <w:rPr>
-            <w:color w:val="000000"/>
-          </w:rPr>
-          <w:t>Drost</w:t>
-        </w:r>
-        <w:proofErr w:type="spellEnd"/>
-        <w:r>
-          <w:rPr>
-            <w:color w:val="000000"/>
-          </w:rPr>
-          <w:t xml:space="preserve"> &amp; Others, 2011)</w:t>
-        </w:r>
-      </w:hyperlink>
-      <w:r>
-        <w:rPr>
-          <w:color w:val="0E101A"/>
-        </w:rPr>
-        <w:t xml:space="preserve">. At the same time, the short-term test-retest reliability characterizes the short-term </w:t>
-      </w:r>
-      <w:r>
-        <w:rPr>
-          <w:color w:val="0E101A"/>
-        </w:rPr>
-        <w:t xml:space="preserve">temporal stability of measurement, e.g., the NPS response measured within a session </w:t>
-      </w:r>
-      <w:hyperlink r:id="rId64">
-        <w:r>
-          <w:rPr>
-            <w:color w:val="000000"/>
-          </w:rPr>
-          <w:t>(</w:t>
-        </w:r>
-        <w:proofErr w:type="spellStart"/>
-        <w:r>
-          <w:rPr>
-            <w:color w:val="000000"/>
-          </w:rPr>
-          <w:t>Drost</w:t>
-        </w:r>
-        <w:proofErr w:type="spellEnd"/>
-        <w:r>
-          <w:rPr>
-            <w:color w:val="000000"/>
-          </w:rPr>
-          <w:t xml:space="preserve"> &amp; Others, 2011)</w:t>
-        </w:r>
-      </w:hyperlink>
-      <w:r>
-        <w:rPr>
-          <w:color w:val="0E101A"/>
-        </w:rPr>
-        <w:t xml:space="preserve">. High values of internal consistency are not always desirable </w:t>
-      </w:r>
-      <w:r>
-        <w:rPr>
-          <w:color w:val="0E101A"/>
-        </w:rPr>
         <w:lastRenderedPageBreak/>
-        <w:t>and could point to the redundan</w:t>
-      </w:r>
-      <w:r>
-        <w:rPr>
-          <w:color w:val="0E101A"/>
-        </w:rPr>
-        <w:t xml:space="preserve">cy of items </w:t>
-      </w:r>
-      <w:hyperlink r:id="rId65">
-        <w:r>
-          <w:rPr>
-            <w:color w:val="000000"/>
-          </w:rPr>
-          <w:t>(</w:t>
-        </w:r>
-        <w:proofErr w:type="spellStart"/>
-        <w:r>
-          <w:rPr>
-            <w:color w:val="000000"/>
-          </w:rPr>
-          <w:t>Streiner</w:t>
-        </w:r>
-        <w:proofErr w:type="spellEnd"/>
-        <w:r>
-          <w:rPr>
-            <w:color w:val="000000"/>
-          </w:rPr>
-          <w:t>, 2003)</w:t>
-        </w:r>
-      </w:hyperlink>
-      <w:r>
-        <w:rPr>
-          <w:color w:val="0E101A"/>
-        </w:rPr>
-        <w:t>, while high test-retest reliability values are a desirable feature given that the constructs being measured are stable.</w:t>
-      </w:r>
-    </w:p>
-    <w:p>
-      <w:pPr>
-        <w:spacing w:line="360" w:lineRule="auto"/>
-      </w:pPr>
-    </w:p>
-    <w:p>
-      <w:pPr>
-        <w:spacing w:line="360" w:lineRule="auto"/>
-      </w:pPr>
-      <w:r>
-        <w:rPr>
-          <w:color w:val="0E101A"/>
-        </w:rPr>
         <w:t>To test whether the NPS measure is stable across longer time scales, we examined two studies with 5-day and one-month intervals betwee</w:t>
       </w:r>
       <w:r>
@@ -5737,85 +5772,398 @@
           <w:b/>
           <w:color w:val="0E101A"/>
         </w:rPr>
-        <w:t>Figure 2</w:t>
+        <w:t>Figure 3(B)</w:t>
       </w:r>
       <w:r>
         <w:rPr>
           <w:color w:val="0E101A"/>
         </w:rPr>
-        <w:t xml:space="preserve"> and </w:t>
+        <w:t>). Previous studies have shown that the test-retest reliabilities of pain reports and activities in ROIs are higher in response to evoked stimuli with higher temperatu</w:t>
+      </w:r>
+      <w:r>
+        <w:rPr>
+          <w:color w:val="0E101A"/>
+        </w:rPr>
+        <w:t xml:space="preserve">res </w:t>
+      </w:r>
+      <w:hyperlink r:id="rId69">
+        <w:r>
+          <w:rPr>
+            <w:color w:val="000000"/>
+          </w:rPr>
+          <w:t>(Upadhyay et al., 2015)</w:t>
+        </w:r>
+      </w:hyperlink>
+      <w:r>
+        <w:rPr>
+          <w:color w:val="0E101A"/>
+        </w:rPr>
+        <w:t>. The test-retest reliabilities of the significantly activated clusters were higher when the measures were calculated in contrast with the baseline than with a control condi</w:t>
+      </w:r>
+      <w:r>
+        <w:rPr>
+          <w:color w:val="0E101A"/>
+        </w:rPr>
+        <w:t xml:space="preserve">tion (e.g., non-noxious stimuli; </w:t>
+      </w:r>
+      <w:hyperlink r:id="rId70">
+        <w:r>
+          <w:rPr>
+            <w:color w:val="000000"/>
+          </w:rPr>
+          <w:t>Jackson et al., 2020</w:t>
+        </w:r>
+      </w:hyperlink>
+      <w:r>
+        <w:rPr>
+          <w:color w:val="0E101A"/>
+        </w:rPr>
+        <w:t>). The current findings of the NPS are consistent with previous studies and are tested quantitatively in a large and diverse sample. All these fact</w:t>
+      </w:r>
+      <w:r>
+        <w:rPr>
+          <w:color w:val="0E101A"/>
+        </w:rPr>
+        <w:t>ors have a more extensive influence on the NPS than self-reported pain, further supporting the argument that the NPS and pain reports contain different sources of variance (see</w:t>
       </w:r>
       <w:r>
         <w:rPr>
           <w:b/>
           <w:color w:val="0E101A"/>
         </w:rPr>
-        <w:t>Figure 3(B)</w:t>
+        <w:t xml:space="preserve"> Figure 2</w:t>
       </w:r>
       <w:r>
         <w:rPr>
           <w:color w:val="0E101A"/>
         </w:rPr>
-        <w:t>). Previous studies have shown that the test-retest reliabilities of pain reports and activities in ROIs are higher in response to evoked stimuli with higher temperatu</w:t>
-      </w:r>
-      <w:r>
+        <w:t xml:space="preserve">). </w:t>
+      </w:r>
+    </w:p>
+    <w:p>
+      <w:pPr>
+        <w:spacing w:line="360" w:lineRule="auto"/>
+      </w:pPr>
+    </w:p>
+    <w:p>
+      <w:pPr>
+        <w:spacing w:line="360" w:lineRule="auto"/>
         <w:rPr>
           <w:color w:val="0E101A"/>
         </w:rPr>
-        <w:t xml:space="preserve">res </w:t>
-      </w:r>
-      <w:hyperlink r:id="rId69">
+      </w:pPr>
+      <w:r>
+        <w:rPr>
+          <w:color w:val="0E101A"/>
+        </w:rPr>
+        <w:t>The complete NPS performance was better than constituent local bra</w:t>
+      </w:r>
+      <w:r>
+        <w:rPr>
+          <w:color w:val="0E101A"/>
+        </w:rPr>
+        <w:t xml:space="preserve">in regions for both effect size and test-retest reliability. This finding is consistent with the argument that pain is encoded in distributed brain networks instead of a specific and isolated brain region </w:t>
+      </w:r>
+      <w:hyperlink r:id="rId71">
+        <w:r>
+          <w:t>(</w:t>
+        </w:r>
+        <w:proofErr w:type="spellStart"/>
+        <w:r>
+          <w:t>Petre</w:t>
+        </w:r>
+        <w:proofErr w:type="spellEnd"/>
+        <w:r>
+          <w:t xml:space="preserve"> et al., 2020; Woo &amp; Wager, 2016)</w:t>
+        </w:r>
+      </w:hyperlink>
+      <w:r>
+        <w:rPr>
+          <w:color w:val="0E101A"/>
+        </w:rPr>
+        <w:t xml:space="preserve">. Interestingly, the six regions (i.e., bilateral insula, right dorsal posterior insula, </w:t>
+      </w:r>
+      <w:proofErr w:type="spellStart"/>
+      <w:r>
+        <w:rPr>
+          <w:color w:val="0E101A"/>
+        </w:rPr>
+        <w:t>dACC</w:t>
+      </w:r>
+      <w:proofErr w:type="spellEnd"/>
+      <w:r>
+        <w:rPr>
+          <w:color w:val="0E101A"/>
+        </w:rPr>
+        <w:t>, right S2, and right thalamus) with relatively larger effect sizes and reliabilities were the targets of ascending</w:t>
+      </w:r>
+      <w:r>
+        <w:rPr>
+          <w:color w:val="0E101A"/>
+        </w:rPr>
+        <w:t xml:space="preserve"> nociceptive afferents and activated in response to pain stimuli. Other local regions deactivated with pain and are not direct targets of nociceptive afferents have smaller effect sizes and reliabilities </w:t>
+      </w:r>
+      <w:hyperlink r:id="rId72">
+        <w:r>
+          <w:rPr>
+            <w:color w:val="0E101A"/>
+          </w:rPr>
+          <w:t>(Roy et al., 2012, 2014)</w:t>
+        </w:r>
+      </w:hyperlink>
+      <w:r>
+        <w:rPr>
+          <w:color w:val="0E101A"/>
+        </w:rPr>
+        <w:t>. The reliabilities of multivariate patterns of ROIs were heterogeneous (i.e., ICCs range from poor to excellent), similar to previous findings of pain-related ROIs using the univariate analyses (</w:t>
+      </w:r>
+      <w:proofErr w:type="spellStart"/>
+      <w:r>
+        <w:fldChar w:fldCharType="begin"/>
+      </w:r>
+      <w:r>
+        <w:instrText xml:space="preserve"> HYPERLINK "https://paperp</w:instrText>
+      </w:r>
+      <w:r>
+        <w:instrText xml:space="preserve">ile.com/c/LnSNvw/BjCGC+pVUOH+xUNFf" \h </w:instrText>
+      </w:r>
+      <w:r>
+        <w:fldChar w:fldCharType="separate"/>
+      </w:r>
+      <w:r>
+        <w:rPr>
+          <w:color w:val="0E101A"/>
+        </w:rPr>
+        <w:t>Letzen</w:t>
+      </w:r>
+      <w:proofErr w:type="spellEnd"/>
+      <w:r>
+        <w:rPr>
+          <w:color w:val="0E101A"/>
+        </w:rPr>
+        <w:t xml:space="preserve"> et al., 2014; </w:t>
+      </w:r>
+      <w:proofErr w:type="spellStart"/>
+      <w:r>
+        <w:rPr>
+          <w:color w:val="0E101A"/>
+        </w:rPr>
+        <w:t>Quiton</w:t>
+      </w:r>
+      <w:proofErr w:type="spellEnd"/>
+      <w:r>
+        <w:rPr>
+          <w:color w:val="0E101A"/>
+        </w:rPr>
+        <w:t xml:space="preserve"> et al., 2014; Upadhyay et al., 2015</w:t>
+      </w:r>
+      <w:r>
+        <w:rPr>
+          <w:color w:val="0E101A"/>
+        </w:rPr>
+        <w:fldChar w:fldCharType="end"/>
+      </w:r>
+      <w:r>
+        <w:rPr>
+          <w:color w:val="0E101A"/>
+        </w:rPr>
+        <w:t>). In contrast, the reliabilities of the complete NPS are more homogeneous and all ranging from good to excellent level across multiple diverse studies.</w:t>
+      </w:r>
+    </w:p>
+    <w:p>
+      <w:pPr>
+        <w:spacing w:line="360" w:lineRule="auto"/>
+        <w:rPr>
+          <w:color w:val="0E101A"/>
+        </w:rPr>
+      </w:pPr>
+    </w:p>
+    <w:p>
+      <w:pPr>
+        <w:spacing w:line="360" w:lineRule="auto"/>
+        <w:rPr>
+          <w:color w:val="0E101A"/>
+        </w:rPr>
+      </w:pPr>
+      <w:r>
+        <w:rPr>
+          <w:color w:val="0E101A"/>
+        </w:rPr>
+        <w:t>The current study tests a large number of studies that are diverse in several aspects. Firstly, most of the studies contain some cognitive manipulations along with the pain stimuli, such as cognitive self-regulation intervention to increase or decrease pa</w:t>
+      </w:r>
+      <w:r>
+        <w:rPr>
+          <w:color w:val="0E101A"/>
+        </w:rPr>
+        <w:t xml:space="preserve">in </w:t>
+      </w:r>
+      <w:hyperlink r:id="rId73">
         <w:r>
           <w:rPr>
             <w:color w:val="000000"/>
           </w:rPr>
-          <w:t>(Upadhyay et al., 2015)</w:t>
+          <w:t>(Woo et al., 2015)</w:t>
         </w:r>
       </w:hyperlink>
       <w:r>
         <w:rPr>
           <w:color w:val="0E101A"/>
         </w:rPr>
-        <w:t>. The test-retest reliabilities of the significantly activated clusters were higher when the measures were calculated in contrast with the baseline than with a control condi</w:t>
-      </w:r>
+        <w:t xml:space="preserve">, the combination of painful stimuli with visual or auditory cues for different pain intensities </w:t>
+      </w:r>
+      <w:hyperlink r:id="rId74">
+        <w:r>
+          <w:rPr>
+            <w:color w:val="000000"/>
+          </w:rPr>
+          <w:t>(Atlas et al.</w:t>
+        </w:r>
+        <w:r>
+          <w:rPr>
+            <w:color w:val="000000"/>
+          </w:rPr>
+          <w:t xml:space="preserve">, 2010; Chang et al., 2015; </w:t>
+        </w:r>
+        <w:proofErr w:type="spellStart"/>
+        <w:r>
+          <w:rPr>
+            <w:color w:val="000000"/>
+          </w:rPr>
+          <w:t>Jepma</w:t>
+        </w:r>
+        <w:proofErr w:type="spellEnd"/>
+        <w:r>
+          <w:rPr>
+            <w:color w:val="000000"/>
+          </w:rPr>
+          <w:t xml:space="preserve"> et al., 2018; Roy et al., 2014)</w:t>
+        </w:r>
+      </w:hyperlink>
       <w:r>
         <w:rPr>
           <w:color w:val="0E101A"/>
         </w:rPr>
-        <w:t xml:space="preserve">tion (e.g., non-noxious stimuli; </w:t>
-      </w:r>
-      <w:hyperlink r:id="rId70">
+        <w:t xml:space="preserve">, placebo manipulation </w:t>
+      </w:r>
+      <w:r>
+        <w:rPr>
+          <w:color w:val="0E101A"/>
+        </w:rPr>
+        <w:lastRenderedPageBreak/>
+        <w:t>(</w:t>
+      </w:r>
+      <w:hyperlink r:id="rId75">
         <w:r>
           <w:rPr>
             <w:color w:val="000000"/>
           </w:rPr>
-          <w:t>Jackson et al., 2020</w:t>
+          <w:t xml:space="preserve">Atlas et al., 2010; Chang et al., 2015; </w:t>
+        </w:r>
+        <w:proofErr w:type="spellStart"/>
+        <w:r>
+          <w:rPr>
+            <w:color w:val="000000"/>
+          </w:rPr>
+          <w:t>Jepma</w:t>
+        </w:r>
+        <w:proofErr w:type="spellEnd"/>
+        <w:r>
+          <w:rPr>
+            <w:color w:val="000000"/>
+          </w:rPr>
+          <w:t xml:space="preserve"> et al., 2018; Roy et al., 2014</w:t>
         </w:r>
       </w:hyperlink>
       <w:r>
         <w:rPr>
           <w:color w:val="0E101A"/>
         </w:rPr>
-        <w:t>). The current findings of the NPS are consistent with previous studies and are tested quantitatively in a large and diverse sample. All these fact</w:t>
+        <w:t>). Secondly, the pain</w:t>
       </w:r>
       <w:r>
         <w:rPr>
           <w:color w:val="0E101A"/>
         </w:rPr>
-        <w:t>ors have a more extensive influence on the NPS than self-reported pain, further supporting the argument that the NPS and pain reports contain different sources of variance (see</w:t>
+        <w:t xml:space="preserve"> stimuli were applied to different body positions, including arm, foot, leg, and thumbnail, which were supposed to have different sensitivity to pain </w:t>
+      </w:r>
+      <w:hyperlink r:id="rId76">
+        <w:r>
+          <w:rPr>
+            <w:color w:val="0E101A"/>
+          </w:rPr>
+          <w:t>(</w:t>
+        </w:r>
+        <w:proofErr w:type="spellStart"/>
+        <w:r>
+          <w:rPr>
+            <w:color w:val="0E101A"/>
+          </w:rPr>
+          <w:t>Alburquerque-Sendín</w:t>
+        </w:r>
+        <w:proofErr w:type="spellEnd"/>
+        <w:r>
+          <w:rPr>
+            <w:color w:val="0E101A"/>
+          </w:rPr>
+          <w:t xml:space="preserve"> et al. 2018)</w:t>
+        </w:r>
+      </w:hyperlink>
+      <w:r>
+        <w:rPr>
+          <w:color w:val="0E101A"/>
+        </w:rPr>
+        <w:t>. Thirdly, the int</w:t>
+      </w:r>
+      <w:r>
+        <w:rPr>
+          <w:color w:val="0E101A"/>
+        </w:rPr>
+        <w:t>ensities of pain stimuli are largely varied regarding the temperature (44.3 - 50 ºC) and duration (1.85 - 12.5 s). The diversities of the studies further support the generalizability of our findings about the measurement properties of the NPS and pain repo</w:t>
+      </w:r>
+      <w:r>
+        <w:rPr>
+          <w:color w:val="0E101A"/>
+        </w:rPr>
+        <w:t>rts. The participants in these studies are mainly young and healthy participants, with only one study testing participants with chronic back pain (i.e., study 10). In study 10, our results showed that the reliability of the NPS in the control group was com</w:t>
+      </w:r>
+      <w:r>
+        <w:rPr>
+          <w:color w:val="0E101A"/>
+        </w:rPr>
+        <w:t xml:space="preserve">parable with other studies when controlling the same number of trials for each participant. The reliabilities of the NPS in the psychotherapy and placebo group were lower (see </w:t>
       </w:r>
       <w:r>
         <w:rPr>
           <w:b/>
           <w:color w:val="0E101A"/>
         </w:rPr>
-        <w:t xml:space="preserve"> Figure 2</w:t>
+        <w:t>Table S3</w:t>
       </w:r>
       <w:r>
         <w:rPr>
           <w:color w:val="0E101A"/>
         </w:rPr>
-        <w:t xml:space="preserve">). </w:t>
+        <w:t xml:space="preserve">). And the reliability of the subjective pain report was lower in study </w:t>
+      </w:r>
+      <w:r>
+        <w:rPr>
+          <w:color w:val="0E101A"/>
+        </w:rPr>
+        <w:t xml:space="preserve">10 compared with most other studies. We need further research to test the measurement properties of the NPS and subjective pain reports across more diverse participant samples, including the clinical populations </w:t>
+      </w:r>
+      <w:hyperlink r:id="rId77">
+        <w:r>
+          <w:rPr>
+            <w:color w:val="000000"/>
+          </w:rPr>
+          <w:t>(Herr et al., 2011; Voepel-Lewis et al., 2010; Walton et al., 2011)</w:t>
+        </w:r>
+      </w:hyperlink>
+      <w:r>
+        <w:rPr>
+          <w:color w:val="0E101A"/>
+        </w:rPr>
+        <w:t>.</w:t>
       </w:r>
     </w:p>
     <w:p>
@@ -5834,506 +6182,180 @@
         <w:rPr>
           <w:color w:val="0E101A"/>
         </w:rPr>
-        <w:t>The complete NPS performance was better than constituent local bra</w:t>
-      </w:r>
+        <w:t xml:space="preserve">This paper focuses on the NPS because it has been one of the most extensively studied brain signatures for its validity and specificity in the pain domain </w:t>
+      </w:r>
+      <w:hyperlink r:id="rId78">
+        <w:r>
+          <w:rPr>
+            <w:color w:val="000000"/>
+          </w:rPr>
+          <w:t xml:space="preserve">(Chang et al., 2015; Krishnan et al., 2016; Ma et al., 2016; Van </w:t>
+        </w:r>
+        <w:proofErr w:type="spellStart"/>
+        <w:r>
+          <w:rPr>
+            <w:color w:val="000000"/>
+          </w:rPr>
+          <w:t>Oudenhove</w:t>
+        </w:r>
+        <w:proofErr w:type="spellEnd"/>
+        <w:r>
+          <w:rPr>
+            <w:color w:val="000000"/>
+          </w:rPr>
+          <w:t xml:space="preserve"> et al., 2020; Wager et al., 2013)</w:t>
+        </w:r>
+      </w:hyperlink>
       <w:r>
         <w:rPr>
           <w:color w:val="0E101A"/>
         </w:rPr>
-        <w:t xml:space="preserve">in regions for both effect size and test-retest reliability. This finding is consistent with the argument that pain is encoded in distributed brain networks instead of a specific and isolated brain region </w:t>
-      </w:r>
-      <w:hyperlink r:id="rId71">
-        <w:r>
-          <w:t>(</w:t>
-        </w:r>
-        <w:proofErr w:type="spellStart"/>
-        <w:r>
-          <w:t>Petre</w:t>
-        </w:r>
-        <w:proofErr w:type="spellEnd"/>
-        <w:r>
-          <w:t xml:space="preserve"> et al., 2020; Woo &amp; Wager, 2016)</w:t>
-        </w:r>
-      </w:hyperlink>
+        <w:t>. The tests in the current study characterizing the reliability, within-person, and between-person variances related to pain reports could be applie</w:t>
+      </w:r>
       <w:r>
         <w:rPr>
           <w:color w:val="0E101A"/>
         </w:rPr>
-        <w:t xml:space="preserve">. Interestingly, the six regions (i.e., bilateral insula, right dorsal posterior insula, </w:t>
+        <w:t xml:space="preserve">d to any </w:t>
       </w:r>
       <w:proofErr w:type="spellStart"/>
       <w:r>
         <w:rPr>
           <w:color w:val="0E101A"/>
         </w:rPr>
-        <w:t>dACC</w:t>
+        <w:t>neuromarker</w:t>
       </w:r>
       <w:proofErr w:type="spellEnd"/>
       <w:r>
         <w:rPr>
           <w:color w:val="0E101A"/>
         </w:rPr>
-        <w:t>, right S2, and right thalamus) with relatively larger effect sizes and reliabilities were the targets of ascending</w:t>
-      </w:r>
+        <w:t xml:space="preserve"> including other pain-related patterns </w:t>
+      </w:r>
+      <w:hyperlink r:id="rId79">
+        <w:r>
+          <w:rPr>
+            <w:color w:val="000000"/>
+          </w:rPr>
+          <w:t xml:space="preserve">(Brown et al., 2011; </w:t>
+        </w:r>
+        <w:proofErr w:type="spellStart"/>
+        <w:r>
+          <w:rPr>
+            <w:color w:val="000000"/>
+          </w:rPr>
+          <w:t>Geuter</w:t>
+        </w:r>
+        <w:proofErr w:type="spellEnd"/>
+        <w:r>
+          <w:rPr>
+            <w:color w:val="000000"/>
+          </w:rPr>
+          <w:t xml:space="preserve"> et al., 2020; </w:t>
+        </w:r>
+        <w:proofErr w:type="spellStart"/>
+        <w:r>
+          <w:rPr>
+            <w:color w:val="000000"/>
+          </w:rPr>
+          <w:t>Kucyi</w:t>
+        </w:r>
+        <w:proofErr w:type="spellEnd"/>
+        <w:r>
+          <w:rPr>
+            <w:color w:val="000000"/>
+          </w:rPr>
+          <w:t xml:space="preserve"> &amp; Davis, 2015; Kutch et al., 2017; </w:t>
+        </w:r>
+      </w:hyperlink>
+      <w:hyperlink r:id="rId80">
+        <w:r>
+          <w:t>López-</w:t>
+        </w:r>
+        <w:proofErr w:type="spellStart"/>
+        <w:r>
+          <w:t>Solà</w:t>
+        </w:r>
+        <w:proofErr w:type="spellEnd"/>
+        <w:r>
+          <w:t xml:space="preserve"> et al., 2017</w:t>
+        </w:r>
+      </w:hyperlink>
+      <w:r>
+        <w:t xml:space="preserve">; </w:t>
+      </w:r>
+      <w:hyperlink r:id="rId81">
+        <w:r>
+          <w:rPr>
+            <w:color w:val="000000"/>
+          </w:rPr>
+          <w:t>Marquand et al., 2010; Woo, Schmidt, et al., 2017)</w:t>
+        </w:r>
+      </w:hyperlink>
       <w:r>
         <w:rPr>
           <w:color w:val="0E101A"/>
         </w:rPr>
-        <w:t xml:space="preserve"> nociceptive afferents and activated in response to pain stimuli. Other local regions deactivated with pain and are not direct targets of nociceptive afferents have smaller effect sizes and reliabilities </w:t>
-      </w:r>
-      <w:hyperlink r:id="rId72">
-        <w:r>
-          <w:rPr>
-            <w:color w:val="0E101A"/>
-          </w:rPr>
-          <w:t>(Roy et al., 2012, 2014)</w:t>
-        </w:r>
-      </w:hyperlink>
+        <w:t>. Some other pain signatures possibly could predict individual differences in p</w:t>
+      </w:r>
       <w:r>
         <w:rPr>
           <w:color w:val="0E101A"/>
         </w:rPr>
-        <w:t>. The reliabilities of multivariate patterns of ROIs were heterogeneous (i.e., ICCs range from poor to excellent), similar to previous findings of pain-related ROIs using the univariate analyses (</w:t>
-      </w:r>
-      <w:proofErr w:type="spellStart"/>
-      <w:r>
-        <w:fldChar w:fldCharType="begin"/>
-      </w:r>
-      <w:r>
-        <w:instrText xml:space="preserve"> HYPERLINK "https://paperp</w:instrText>
-      </w:r>
-      <w:r>
-        <w:instrText xml:space="preserve">ile.com/c/LnSNvw/BjCGC+pVUOH+xUNFf" \h </w:instrText>
-      </w:r>
-      <w:r>
-        <w:fldChar w:fldCharType="separate"/>
+        <w:t>ain better. Our study shows that it is crucial to characterize individual differences across studies and contexts. The correlation with individual differences in pain reports may vary across different experimental instructions and populations. For example,</w:t>
       </w:r>
       <w:r>
         <w:rPr>
           <w:color w:val="0E101A"/>
         </w:rPr>
-        <w:t>Letzen</w:t>
-      </w:r>
-      <w:proofErr w:type="spellEnd"/>
-      <w:r>
+        <w:t xml:space="preserve"> in study 4, we had a selected university population pre-screened for reliable pain reports and pre-calibrated for stimuli intensities and ended up with a very large effect in the between-person level correlation between the NPS and pain reports.</w:t>
+      </w:r>
+    </w:p>
+    <w:p>
+      <w:pPr>
+        <w:spacing w:line="360" w:lineRule="auto"/>
         <w:rPr>
           <w:color w:val="0E101A"/>
         </w:rPr>
-        <w:t xml:space="preserve"> et al., 2014; </w:t>
-      </w:r>
-      <w:proofErr w:type="spellStart"/>
-      <w:r>
+      </w:pPr>
+    </w:p>
+    <w:p>
+      <w:pPr>
+        <w:spacing w:line="360" w:lineRule="auto"/>
         <w:rPr>
           <w:color w:val="0E101A"/>
         </w:rPr>
-        <w:t>Quiton</w:t>
-      </w:r>
-      <w:proofErr w:type="spellEnd"/>
+      </w:pPr>
       <w:r>
         <w:rPr>
           <w:color w:val="0E101A"/>
         </w:rPr>
-        <w:t xml:space="preserve"> et al., 2014; Upadhyay et al., 2015</w:t>
+        <w:t xml:space="preserve">In sum, </w:t>
       </w:r>
       <w:r>
         <w:rPr>
           <w:color w:val="0E101A"/>
         </w:rPr>
-        <w:fldChar w:fldCharType="end"/>
+        <w:t>we find that both the NPS and pain reports have excellent test-retest reliability in a large and diverse sample of participants. As a measure of individual differences in pain sensitivity, the NPS is only modestly related to pain reports, suggesting that t</w:t>
       </w:r>
       <w:r>
         <w:rPr>
           <w:color w:val="0E101A"/>
         </w:rPr>
-        <w:t>). In contrast, the reliabilities of the complete NPS are more homogeneous and all ranging from good to excellent level across multiple diverse studies.</w:t>
-      </w:r>
-    </w:p>
-    <w:p>
-      <w:pPr>
-        <w:spacing w:line="360" w:lineRule="auto"/>
+        <w:t>he NPS is not as useful as a surrogate measure for pain reports. In contrast, the NPS could serve as an objective biological target to measure physiological pain in combination with subjective pain reports. In the future, many other multivariate brain patt</w:t>
+      </w:r>
+      <w:r>
         <w:rPr>
           <w:color w:val="0E101A"/>
         </w:rPr>
-      </w:pPr>
-    </w:p>
-    <w:p>
-      <w:pPr>
-        <w:spacing w:line="360" w:lineRule="auto"/>
+        <w:t xml:space="preserve">erns need to be tested before they </w:t>
+      </w:r>
+      <w:r>
         <w:rPr>
           <w:color w:val="0E101A"/>
         </w:rPr>
-      </w:pPr>
-      <w:r>
-        <w:rPr>
-          <w:color w:val="0E101A"/>
-        </w:rPr>
-        <w:t xml:space="preserve">The current study tests a large number of studies that are diverse in several aspects. Firstly, most of the studies contain some cognitive manipulations along with the pain stimuli, such as </w:t>
-      </w:r>
-      <w:r>
-        <w:rPr>
-          <w:color w:val="0E101A"/>
-        </w:rPr>
         <w:lastRenderedPageBreak/>
-        <w:t>cognitive self-regulation intervention to increase or decrease pa</w:t>
-      </w:r>
-      <w:r>
-        <w:rPr>
-          <w:color w:val="0E101A"/>
-        </w:rPr>
-        <w:t xml:space="preserve">in </w:t>
-      </w:r>
-      <w:hyperlink r:id="rId73">
-        <w:r>
-          <w:rPr>
-            <w:color w:val="000000"/>
-          </w:rPr>
-          <w:t>(Woo et al., 2015)</w:t>
-        </w:r>
-      </w:hyperlink>
-      <w:r>
-        <w:rPr>
-          <w:color w:val="0E101A"/>
-        </w:rPr>
-        <w:t xml:space="preserve">, the combination of painful stimuli with visual or auditory cues for different pain intensities </w:t>
-      </w:r>
-      <w:hyperlink r:id="rId74">
-        <w:r>
-          <w:rPr>
-            <w:color w:val="000000"/>
-          </w:rPr>
-          <w:t>(Atlas et al.</w:t>
-        </w:r>
-        <w:r>
-          <w:rPr>
-            <w:color w:val="000000"/>
-          </w:rPr>
-          <w:t xml:space="preserve">, 2010; Chang et al., 2015; </w:t>
-        </w:r>
-        <w:proofErr w:type="spellStart"/>
-        <w:r>
-          <w:rPr>
-            <w:color w:val="000000"/>
-          </w:rPr>
-          <w:t>Jepma</w:t>
-        </w:r>
-        <w:proofErr w:type="spellEnd"/>
-        <w:r>
-          <w:rPr>
-            <w:color w:val="000000"/>
-          </w:rPr>
-          <w:t xml:space="preserve"> et al., 2018; Roy et al., 2014)</w:t>
-        </w:r>
-      </w:hyperlink>
-      <w:r>
-        <w:rPr>
-          <w:color w:val="0E101A"/>
-        </w:rPr>
-        <w:t>, placebo manipulation (</w:t>
-      </w:r>
-      <w:hyperlink r:id="rId75">
-        <w:r>
-          <w:rPr>
-            <w:color w:val="000000"/>
-          </w:rPr>
-          <w:t xml:space="preserve">Atlas et al., 2010; Chang et al., 2015; </w:t>
-        </w:r>
-        <w:proofErr w:type="spellStart"/>
-        <w:r>
-          <w:rPr>
-            <w:color w:val="000000"/>
-          </w:rPr>
-          <w:t>Jepma</w:t>
-        </w:r>
-        <w:proofErr w:type="spellEnd"/>
-        <w:r>
-          <w:rPr>
-            <w:color w:val="000000"/>
-          </w:rPr>
-          <w:t xml:space="preserve"> et al., 2018; Roy et al., 2014</w:t>
-        </w:r>
-      </w:hyperlink>
-      <w:r>
-        <w:rPr>
-          <w:color w:val="0E101A"/>
-        </w:rPr>
-        <w:t>). Secondly, the pain</w:t>
-      </w:r>
-      <w:r>
-        <w:rPr>
-          <w:color w:val="0E101A"/>
-        </w:rPr>
-        <w:t xml:space="preserve"> stimuli were applied to different body positions, including arm, foot, leg, and thumbnail, which were supposed to have different sensitivity to pain </w:t>
-      </w:r>
-      <w:hyperlink r:id="rId76">
-        <w:r>
-          <w:rPr>
-            <w:color w:val="0E101A"/>
-          </w:rPr>
-          <w:t>(</w:t>
-        </w:r>
-        <w:proofErr w:type="spellStart"/>
-        <w:r>
-          <w:rPr>
-            <w:color w:val="0E101A"/>
-          </w:rPr>
-          <w:t>Alburquerque-Sendín</w:t>
-        </w:r>
-        <w:proofErr w:type="spellEnd"/>
-        <w:r>
-          <w:rPr>
-            <w:color w:val="0E101A"/>
-          </w:rPr>
-          <w:t xml:space="preserve"> et al. 2018)</w:t>
-        </w:r>
-      </w:hyperlink>
-      <w:r>
-        <w:rPr>
-          <w:color w:val="0E101A"/>
-        </w:rPr>
-        <w:t>. Thirdly, the int</w:t>
-      </w:r>
-      <w:r>
-        <w:rPr>
-          <w:color w:val="0E101A"/>
-        </w:rPr>
-        <w:t>ensities of pain stimuli are largely varied regarding the temperature (44.3 - 50 ºC) and duration (1.85 - 12.5 s). The diversities of the studies further support the generalizability of our findings about the measurement properties of the NPS and pain repo</w:t>
-      </w:r>
-      <w:r>
-        <w:rPr>
-          <w:color w:val="0E101A"/>
-        </w:rPr>
-        <w:t>rts. The participants in these studies are mainly young and healthy participants, with only one study testing participants with chronic back pain (i.e., study 10). In study 10, our results showed that the reliability of the NPS in the control group was com</w:t>
-      </w:r>
-      <w:r>
-        <w:rPr>
-          <w:color w:val="0E101A"/>
-        </w:rPr>
-        <w:t xml:space="preserve">parable with other studies when controlling the same number of trials for each participant. The reliabilities of the NPS in the psychotherapy and placebo group were lower (see </w:t>
-      </w:r>
-      <w:r>
-        <w:rPr>
-          <w:b/>
-          <w:color w:val="0E101A"/>
-        </w:rPr>
-        <w:t>Table S3</w:t>
-      </w:r>
-      <w:r>
-        <w:rPr>
-          <w:color w:val="0E101A"/>
-        </w:rPr>
-        <w:t xml:space="preserve">). And the reliability of the subjective pain report was lower in study </w:t>
-      </w:r>
-      <w:r>
-        <w:rPr>
-          <w:color w:val="0E101A"/>
-        </w:rPr>
-        <w:t xml:space="preserve">10 compared with most other studies. We need further research to test the measurement properties of the NPS and subjective pain reports across more diverse participant samples, including the clinical populations </w:t>
-      </w:r>
-      <w:hyperlink r:id="rId77">
-        <w:r>
-          <w:rPr>
-            <w:color w:val="000000"/>
-          </w:rPr>
-          <w:t>(Herr et al., 2011; Voepel-Lewis et al., 2010; Walton et al., 2011)</w:t>
-        </w:r>
-      </w:hyperlink>
-      <w:r>
-        <w:rPr>
-          <w:color w:val="0E101A"/>
-        </w:rPr>
-        <w:t>.</w:t>
-      </w:r>
-    </w:p>
-    <w:p>
-      <w:pPr>
-        <w:spacing w:line="360" w:lineRule="auto"/>
-      </w:pPr>
-    </w:p>
-    <w:p>
-      <w:pPr>
-        <w:spacing w:line="360" w:lineRule="auto"/>
-        <w:rPr>
-          <w:color w:val="0E101A"/>
-        </w:rPr>
-      </w:pPr>
-      <w:r>
-        <w:rPr>
-          <w:color w:val="0E101A"/>
-        </w:rPr>
-        <w:t xml:space="preserve">This paper focuses on the NPS because it has been one of the most extensively studied brain signatures for its validity and specificity in the pain domain </w:t>
-      </w:r>
-      <w:hyperlink r:id="rId78">
-        <w:r>
-          <w:rPr>
-            <w:color w:val="000000"/>
-          </w:rPr>
-          <w:t xml:space="preserve">(Chang et al., 2015; Krishnan et al., 2016; Ma et al., 2016; Van </w:t>
-        </w:r>
-        <w:proofErr w:type="spellStart"/>
-        <w:r>
-          <w:rPr>
-            <w:color w:val="000000"/>
-          </w:rPr>
-          <w:t>Oudenhove</w:t>
-        </w:r>
-        <w:proofErr w:type="spellEnd"/>
-        <w:r>
-          <w:rPr>
-            <w:color w:val="000000"/>
-          </w:rPr>
-          <w:t xml:space="preserve"> et al., 2020; Wager et al., 2013)</w:t>
-        </w:r>
-      </w:hyperlink>
-      <w:r>
-        <w:rPr>
-          <w:color w:val="0E101A"/>
-        </w:rPr>
-        <w:t>. The tests in the current study characterizing the reliability, within-person, and between-person variances related to pain reports could be applie</w:t>
-      </w:r>
-      <w:r>
-        <w:rPr>
-          <w:color w:val="0E101A"/>
-        </w:rPr>
-        <w:t xml:space="preserve">d to any </w:t>
-      </w:r>
-      <w:proofErr w:type="spellStart"/>
-      <w:r>
-        <w:rPr>
-          <w:color w:val="0E101A"/>
-        </w:rPr>
-        <w:t>neuromarker</w:t>
-      </w:r>
-      <w:proofErr w:type="spellEnd"/>
-      <w:r>
-        <w:rPr>
-          <w:color w:val="0E101A"/>
-        </w:rPr>
-        <w:t xml:space="preserve"> including other pain-related patterns </w:t>
-      </w:r>
-      <w:hyperlink r:id="rId79">
-        <w:r>
-          <w:rPr>
-            <w:color w:val="000000"/>
-          </w:rPr>
-          <w:t xml:space="preserve">(Brown et al., 2011; </w:t>
-        </w:r>
-        <w:proofErr w:type="spellStart"/>
-        <w:r>
-          <w:rPr>
-            <w:color w:val="000000"/>
-          </w:rPr>
-          <w:t>Geuter</w:t>
-        </w:r>
-        <w:proofErr w:type="spellEnd"/>
-        <w:r>
-          <w:rPr>
-            <w:color w:val="000000"/>
-          </w:rPr>
-          <w:t xml:space="preserve"> et al., 2020; </w:t>
-        </w:r>
-        <w:proofErr w:type="spellStart"/>
-        <w:r>
-          <w:rPr>
-            <w:color w:val="000000"/>
-          </w:rPr>
-          <w:t>Kucyi</w:t>
-        </w:r>
-        <w:proofErr w:type="spellEnd"/>
-        <w:r>
-          <w:rPr>
-            <w:color w:val="000000"/>
-          </w:rPr>
-          <w:t xml:space="preserve"> &amp; Davis, 2015; Kutch et al., 2017; </w:t>
-        </w:r>
-      </w:hyperlink>
-      <w:hyperlink r:id="rId80">
-        <w:r>
-          <w:t>López-</w:t>
-        </w:r>
-        <w:proofErr w:type="spellStart"/>
-        <w:r>
-          <w:t>Solà</w:t>
-        </w:r>
-        <w:proofErr w:type="spellEnd"/>
-        <w:r>
-          <w:t xml:space="preserve"> et al., 2017</w:t>
-        </w:r>
-      </w:hyperlink>
-      <w:r>
-        <w:t xml:space="preserve">; </w:t>
-      </w:r>
-      <w:hyperlink r:id="rId81">
-        <w:r>
-          <w:rPr>
-            <w:color w:val="000000"/>
-          </w:rPr>
-          <w:t>Marquand et al., 2010; Woo, Schmidt, et al., 2017)</w:t>
-        </w:r>
-      </w:hyperlink>
-      <w:r>
-        <w:rPr>
-          <w:color w:val="0E101A"/>
-        </w:rPr>
-        <w:t>. Some other pain signatures possibly could predict individual differences in p</w:t>
-      </w:r>
-      <w:r>
-        <w:rPr>
-          <w:color w:val="0E101A"/>
-        </w:rPr>
-        <w:t>ain better. Our study shows that it is crucial to characterize individual differences across studies and contexts. The correlation with individual differences in pain reports may vary across different experimental instructions and populations. For example,</w:t>
-      </w:r>
-      <w:r>
-        <w:rPr>
-          <w:color w:val="0E101A"/>
-        </w:rPr>
-        <w:t xml:space="preserve"> in study 4, we had a selected university population pre-screened for reliable pain reports and pre-calibrated for stimuli intensities and ended up with a very large effect in the between-person level correlation between the NPS and pain reports.</w:t>
-      </w:r>
-    </w:p>
-    <w:p>
-      <w:pPr>
-        <w:spacing w:line="360" w:lineRule="auto"/>
-        <w:rPr>
-          <w:color w:val="0E101A"/>
-        </w:rPr>
-      </w:pPr>
-    </w:p>
-    <w:p>
-      <w:pPr>
-        <w:spacing w:line="360" w:lineRule="auto"/>
-        <w:rPr>
-          <w:color w:val="0E101A"/>
-        </w:rPr>
-      </w:pPr>
-      <w:r>
-        <w:rPr>
-          <w:color w:val="0E101A"/>
-        </w:rPr>
-        <w:t xml:space="preserve">In sum, </w:t>
-      </w:r>
-      <w:r>
-        <w:rPr>
-          <w:color w:val="0E101A"/>
-        </w:rPr>
-        <w:t>we find that both the NPS and pain reports have excellent test-retest reliability in a large and diverse sample of participants. As a measure of individual differences in pain sensitivity, the NPS is only modestly related to pain reports, suggesting that t</w:t>
-      </w:r>
-      <w:r>
-        <w:rPr>
-          <w:color w:val="0E101A"/>
-        </w:rPr>
-        <w:t xml:space="preserve">he NPS is not </w:t>
-      </w:r>
-      <w:r>
-        <w:rPr>
-          <w:color w:val="0E101A"/>
-        </w:rPr>
-        <w:lastRenderedPageBreak/>
-        <w:t>as useful as a surrogate measure for pain reports. In contrast, the NPS could serve as an objective biological target to measure physiological pain in combination with subjective pain reports. In the future, many other multivariate brain patt</w:t>
-      </w:r>
-      <w:r>
-        <w:rPr>
-          <w:color w:val="0E101A"/>
-        </w:rPr>
-        <w:t>erns need to be tested before they can be used as translational biomarkers. Our study provides a blueprint for future studies performing such measurement properties testing and suggests factors that could improve test-retest reliability in future measureme</w:t>
+        <w:t>can be used as translational biomarkers. Our study provides a blueprint for future studies performing such measurement properties testing and suggests factors that could improve test-retest reliability in future measureme</w:t>
       </w:r>
       <w:r>
         <w:rPr>
@@ -19102,20 +19124,86 @@
         <w:rPr>
           <w:color w:val="0E101A"/>
         </w:rPr>
-        <w:t>n different sessions, indicated by α_1, α_2, and α_n. The circle represents the measurement error that could decrease the test-retest reliability, indicated by the down blue arrow. There might be different errors on different sessions, indicated by σ_1, σ_</w:t>
+        <w:t>n different sessions, indicated by α</w:t>
       </w:r>
       <w:r>
         <w:rPr>
           <w:color w:val="0E101A"/>
-        </w:rPr>
-        <w:t xml:space="preserve">2, and </w:t>
+          <w:vertAlign w:val="subscript"/>
+        </w:rPr>
+        <w:t>1</w:t>
+      </w:r>
+      <w:r>
+        <w:rPr>
+          <w:color w:val="0E101A"/>
+        </w:rPr>
+        <w:t>, α</w:t>
+      </w:r>
+      <w:r>
+        <w:rPr>
+          <w:color w:val="0E101A"/>
+          <w:vertAlign w:val="subscript"/>
+        </w:rPr>
+        <w:t>2</w:t>
+      </w:r>
+      <w:r>
+        <w:rPr>
+          <w:color w:val="0E101A"/>
+        </w:rPr>
+        <w:t>, and α</w:t>
+      </w:r>
+      <w:r>
+        <w:rPr>
+          <w:color w:val="0E101A"/>
+          <w:vertAlign w:val="subscript"/>
+        </w:rPr>
+        <w:t>n</w:t>
+      </w:r>
+      <w:r>
+        <w:rPr>
+          <w:color w:val="0E101A"/>
+        </w:rPr>
+        <w:t>. The circle represents the measurement error that could decrease the test-retest reliability, indicated by the down blue arrow. There might be different errors on different sessions, indicated by σ</w:t>
+      </w:r>
+      <w:r>
+        <w:rPr>
+          <w:color w:val="0E101A"/>
+          <w:vertAlign w:val="subscript"/>
+        </w:rPr>
+        <w:t>1</w:t>
+      </w:r>
+      <w:r>
+        <w:rPr>
+          <w:color w:val="0E101A"/>
+        </w:rPr>
+        <w:t>, σ</w:t>
+      </w:r>
+      <w:r>
+        <w:rPr>
+          <w:color w:val="0E101A"/>
+          <w:vertAlign w:val="subscript"/>
+        </w:rPr>
+        <w:t>2</w:t>
+      </w:r>
+      <w:r>
+        <w:rPr>
+          <w:color w:val="0E101A"/>
+        </w:rPr>
+        <w:t xml:space="preserve">, and </w:t>
       </w:r>
       <w:proofErr w:type="spellStart"/>
       <w:r>
         <w:rPr>
           <w:color w:val="0E101A"/>
         </w:rPr>
-        <w:t>σ_n</w:t>
+        <w:t>σ</w:t>
+      </w:r>
+      <w:r>
+        <w:rPr>
+          <w:color w:val="0E101A"/>
+          <w:vertAlign w:val="subscript"/>
+        </w:rPr>
+        <w:t>n</w:t>
       </w:r>
       <w:proofErr w:type="spellEnd"/>
       <w:r>
@@ -20056,6 +20144,16 @@
       </w:tblCellMar>
     </w:tblPr>
   </w:style>
+  <w:style w:type="character" w:styleId="PlaceholderText">
+    <w:name w:val="Placeholder Text"/>
+    <w:basedOn w:val="DefaultParagraphFont"/>
+    <w:uiPriority w:val="99"/>
+    <w:semiHidden/>
+    <w:rsid w:val="004E3B99"/>
+    <w:rPr>
+      <w:color w:val="808080"/>
+    </w:rPr>
+  </w:style>
 </w:styles>
 </file>
 

</xml_diff>

<commit_message>
create data and code book for osf sharing
</commit_message>
<xml_diff>
--- a/P05_Manuscript/Han_NPS_reliability_Manuscript_v7.docx
+++ b/P05_Manuscript/Han_NPS_reliability_Manuscript_v7.docx
@@ -965,15 +965,31 @@
         </w:r>
       </w:hyperlink>
       <w:r>
-        <w:t xml:space="preserve">. Data for all analyses and figures is available at </w:t>
-      </w:r>
-      <w:proofErr w:type="spellStart"/>
-      <w:r>
-        <w:t>osf</w:t>
-      </w:r>
-      <w:proofErr w:type="spellEnd"/>
-      <w:r>
-        <w:t>***.</w:t>
+        <w:t xml:space="preserve">. </w:t>
+      </w:r>
+      <w:bookmarkStart w:id="0" w:name="OLE_LINK17"/>
+      <w:bookmarkStart w:id="1" w:name="OLE_LINK18"/>
+      <w:r>
+        <w:t>Data for all analyses and figures</w:t>
+      </w:r>
+      <w:bookmarkEnd w:id="0"/>
+      <w:bookmarkEnd w:id="1"/>
+      <w:r>
+        <w:t xml:space="preserve"> is available at</w:t>
+      </w:r>
+      <w:r>
+        <w:t xml:space="preserve"> </w:t>
+      </w:r>
+      <w:hyperlink r:id="rId7" w:history="1">
+        <w:r>
+          <w:rPr>
+            <w:rStyle w:val="Hyperlink"/>
+          </w:rPr>
+          <w:t>https://osf.io/v9px7/</w:t>
+        </w:r>
+      </w:hyperlink>
+      <w:r>
+        <w:t>.</w:t>
       </w:r>
       <w:r>
         <w:br w:type="page"/>
@@ -1018,7 +1034,7 @@
       <w:r>
         <w:t xml:space="preserve">stinct but related approach uses brain measures to develop biomarkers that can contribute to measuring external constructs (e.g., pain, the risk for mental illness) and inform diagnosis and treatment </w:t>
       </w:r>
-      <w:hyperlink r:id="rId7">
+      <w:hyperlink r:id="rId8">
         <w:r>
           <w:rPr>
             <w:color w:val="000000"/>
@@ -1063,7 +1079,7 @@
         </w:rPr>
         <w:t xml:space="preserve">Effect sizes in predicting external variables are calculated at both within-person and between-person levels when repeated measures are collected within each person. Predictions at these levels can be inconsistent due to different sources of variance </w:t>
       </w:r>
-      <w:hyperlink r:id="rId8">
+      <w:hyperlink r:id="rId9">
         <w:r>
           <w:rPr>
             <w:color w:val="000000"/>
@@ -1131,7 +1147,7 @@
         </w:rPr>
         <w:t xml:space="preserve">ntraclass correlation coefficient (ICC, </w:t>
       </w:r>
-      <w:hyperlink r:id="rId9">
+      <w:hyperlink r:id="rId10">
         <w:proofErr w:type="spellStart"/>
         <w:r>
           <w:rPr>
@@ -1159,7 +1175,7 @@
         </w:rPr>
         <w:t xml:space="preserve">easurement. Test-retest reliability also relies on high inter-individual variability, indicating differentiable measures across subjects </w:t>
       </w:r>
-      <w:hyperlink r:id="rId10">
+      <w:hyperlink r:id="rId11">
         <w:r>
           <w:rPr>
             <w:color w:val="000000"/>
@@ -1192,7 +1208,7 @@
       <w:r>
         <w:t xml:space="preserve">nd sample sizes increase, measurement properties of fMRI studies are increasingly a focus of attention </w:t>
       </w:r>
-      <w:hyperlink r:id="rId11">
+      <w:hyperlink r:id="rId12">
         <w:r>
           <w:rPr>
             <w:color w:val="000000"/>
@@ -1292,7 +1308,7 @@
       <w:r>
         <w:t xml:space="preserve">es (i.e., Cohen’s d values centered on approximately d = 0.5; </w:t>
       </w:r>
-      <w:hyperlink r:id="rId12">
+      <w:hyperlink r:id="rId13">
         <w:proofErr w:type="spellStart"/>
         <w:r>
           <w:rPr>
@@ -1311,7 +1327,7 @@
       <w:r>
         <w:t xml:space="preserve">). The reliability of univariate brain measures in many studies with small samples varies substantially </w:t>
       </w:r>
-      <w:hyperlink r:id="rId13">
+      <w:hyperlink r:id="rId14">
         <w:r>
           <w:rPr>
             <w:color w:val="000000"/>
@@ -1367,7 +1383,7 @@
       <w:r>
         <w:t xml:space="preserve">0.4) of the average activation level of single brain regions of interest (ROI), which did not decrease with longer test-retest interval </w:t>
       </w:r>
-      <w:hyperlink r:id="rId14">
+      <w:hyperlink r:id="rId15">
         <w:r>
           <w:rPr>
             <w:color w:val="000000"/>
@@ -1381,7 +1397,7 @@
       <w:r>
         <w:t xml:space="preserve">retest reliability (ICCs &lt; 0.3) was indicated by the individual edge-level connectivity </w:t>
       </w:r>
-      <w:hyperlink r:id="rId15">
+      <w:hyperlink r:id="rId16">
         <w:r>
           <w:rPr>
             <w:color w:val="000000"/>
@@ -1439,7 +1455,7 @@
       <w:r>
         <w:t xml:space="preserve">’ or ‘signatures’ </w:t>
       </w:r>
-      <w:hyperlink r:id="rId16">
+      <w:hyperlink r:id="rId17">
         <w:r>
           <w:rPr>
             <w:color w:val="000000"/>
@@ -1526,7 +1542,7 @@
       <w:r>
         <w:t xml:space="preserve">texts systematically. Multivariate brain signatures can yield measures with much larger effect sizes (Cohen’s d &gt; 2; </w:t>
       </w:r>
-      <w:hyperlink r:id="rId17">
+      <w:hyperlink r:id="rId18">
         <w:r>
           <w:rPr>
             <w:color w:val="000000"/>
@@ -1571,7 +1587,7 @@
       <w:r>
         <w:t xml:space="preserve">). They also show enhanced test-retest reliability for both task-evoked (ICCs &gt; 0.7; </w:t>
       </w:r>
-      <w:hyperlink r:id="rId18">
+      <w:hyperlink r:id="rId19">
         <w:proofErr w:type="spellStart"/>
         <w:r>
           <w:rPr>
@@ -1593,7 +1609,7 @@
       <w:r>
         <w:t xml:space="preserve">6; </w:t>
       </w:r>
-      <w:hyperlink r:id="rId19">
+      <w:hyperlink r:id="rId20">
         <w:r>
           <w:rPr>
             <w:color w:val="000000"/>
@@ -1651,7 +1667,7 @@
       <w:r>
         <w:t xml:space="preserve"> in the pain domain, i.e., the Neurologic Pain Signature (NPS; </w:t>
       </w:r>
-      <w:hyperlink r:id="rId20">
+      <w:hyperlink r:id="rId21">
         <w:r>
           <w:rPr>
             <w:color w:val="000000"/>
@@ -1674,7 +1690,7 @@
       <w:r>
         <w:t xml:space="preserve">). The NPS predicts subjective pain intensity in response to noxious thermal </w:t>
       </w:r>
-      <w:hyperlink r:id="rId21">
+      <w:hyperlink r:id="rId22">
         <w:r>
           <w:rPr>
             <w:color w:val="000000"/>
@@ -1685,7 +1701,7 @@
       <w:r>
         <w:t xml:space="preserve">, mechanical </w:t>
       </w:r>
-      <w:hyperlink r:id="rId22">
+      <w:hyperlink r:id="rId23">
         <w:r>
           <w:rPr>
             <w:color w:val="000000"/>
@@ -1696,7 +1712,7 @@
       <w:r>
         <w:t xml:space="preserve">, electrical </w:t>
       </w:r>
-      <w:hyperlink r:id="rId23">
+      <w:hyperlink r:id="rId24">
         <w:r>
           <w:rPr>
             <w:color w:val="000000"/>
@@ -1707,7 +1723,7 @@
       <w:r>
         <w:t xml:space="preserve">, and visceral stimuli </w:t>
       </w:r>
-      <w:hyperlink r:id="rId24">
+      <w:hyperlink r:id="rId25">
         <w:r>
           <w:rPr>
             <w:color w:val="000000"/>
@@ -1732,7 +1748,7 @@
       <w:r>
         <w:t xml:space="preserve">. In addition, it does not respond to non-noxious warm stimuli </w:t>
       </w:r>
-      <w:hyperlink r:id="rId25">
+      <w:hyperlink r:id="rId26">
         <w:r>
           <w:rPr>
             <w:color w:val="000000"/>
@@ -1747,7 +1763,7 @@
         <w:lastRenderedPageBreak/>
         <w:t xml:space="preserve">threat cues </w:t>
       </w:r>
-      <w:hyperlink r:id="rId26">
+      <w:hyperlink r:id="rId27">
         <w:r>
           <w:rPr>
             <w:color w:val="000000"/>
@@ -1764,7 +1780,7 @@
       <w:r>
         <w:t xml:space="preserve">, social rejection-related stimuli </w:t>
       </w:r>
-      <w:hyperlink r:id="rId27">
+      <w:hyperlink r:id="rId28">
         <w:r>
           <w:rPr>
             <w:color w:val="000000"/>
@@ -1775,7 +1791,7 @@
       <w:r>
         <w:t xml:space="preserve">, vicarious pain </w:t>
       </w:r>
-      <w:hyperlink r:id="rId28">
+      <w:hyperlink r:id="rId29">
         <w:r>
           <w:rPr>
             <w:color w:val="000000"/>
@@ -1789,7 +1805,7 @@
       <w:r>
         <w:t xml:space="preserve"> or aversive images </w:t>
       </w:r>
-      <w:hyperlink r:id="rId29">
+      <w:hyperlink r:id="rId30">
         <w:r>
           <w:rPr>
             <w:color w:val="000000"/>
@@ -1811,7 +1827,7 @@
       <w:r>
         <w:t xml:space="preserve">to various disorders. For example, enhanced NPS responses, combined with another brain signature related to non-painful sensory processing, discriminated fibromyalgia from pain-free controls with 93% accuracy </w:t>
       </w:r>
-      <w:hyperlink r:id="rId30">
+      <w:hyperlink r:id="rId31">
         <w:r>
           <w:rPr>
             <w:color w:val="000000"/>
@@ -1849,7 +1865,7 @@
       <w:r>
         <w:t xml:space="preserve">NPS effect sizes have been mainly assessed on within-person correlations with pain </w:t>
       </w:r>
-      <w:hyperlink r:id="rId31">
+      <w:hyperlink r:id="rId32">
         <w:r>
           <w:rPr>
             <w:color w:val="000000"/>
@@ -1863,7 +1879,7 @@
       <w:r>
         <w:t xml:space="preserve">y fashion </w:t>
       </w:r>
-      <w:hyperlink r:id="rId32">
+      <w:hyperlink r:id="rId33">
         <w:r>
           <w:rPr>
             <w:color w:val="000000"/>
@@ -1945,7 +1961,7 @@
       <w:r>
         <w:t xml:space="preserve">number of trials used, the noxious stimulus intensity, and whether the NPS was applied to pain-versus-rest or a contrast between high and low painful stimulus intensity </w:t>
       </w:r>
-      <w:hyperlink r:id="rId33">
+      <w:hyperlink r:id="rId34">
         <w:r>
           <w:rPr>
             <w:color w:val="000000"/>
@@ -2137,7 +2153,7 @@
         </w:rPr>
         <w:t xml:space="preserve">). However, the analyses and findings reported here are novel, and the data used for developing the NPS was not included in the current study to avoid double-dipping </w:t>
       </w:r>
-      <w:hyperlink r:id="rId34">
+      <w:hyperlink r:id="rId35">
         <w:r>
           <w:rPr>
             <w:color w:val="000000"/>
@@ -2195,8 +2211,8 @@
         </w:pBdr>
         <w:spacing w:line="360" w:lineRule="auto"/>
       </w:pPr>
-      <w:bookmarkStart w:id="0" w:name="_26in1rg" w:colFirst="0" w:colLast="0"/>
-      <w:bookmarkEnd w:id="0"/>
+      <w:bookmarkStart w:id="2" w:name="_26in1rg" w:colFirst="0" w:colLast="0"/>
+      <w:bookmarkEnd w:id="2"/>
     </w:p>
     <w:p>
       <w:pPr>
@@ -2209,8 +2225,8 @@
         </w:pBdr>
         <w:spacing w:line="360" w:lineRule="auto"/>
       </w:pPr>
-      <w:bookmarkStart w:id="1" w:name="_etux7u7p9vuk" w:colFirst="0" w:colLast="0"/>
-      <w:bookmarkEnd w:id="1"/>
+      <w:bookmarkStart w:id="3" w:name="_etux7u7p9vuk" w:colFirst="0" w:colLast="0"/>
+      <w:bookmarkEnd w:id="3"/>
       <w:r>
         <w:rPr>
           <w:b/>
@@ -2296,7 +2312,7 @@
         </w:rPr>
         <w:t xml:space="preserve">g a piston into the left thumbnail. At the end of every trial, participants rated pain intensity on a visual analog scale or a labeled magnitude scale </w:t>
       </w:r>
-      <w:hyperlink r:id="rId35">
+      <w:hyperlink r:id="rId36">
         <w:r>
           <w:rPr>
             <w:color w:val="000000"/>
@@ -2439,7 +2455,7 @@
       <w:r>
         <w:t xml:space="preserve">ct's mean functional image using the iterative mutual information-based algorithm implemented in SPM </w:t>
       </w:r>
-      <w:hyperlink r:id="rId36">
+      <w:hyperlink r:id="rId37">
         <w:r>
           <w:rPr>
             <w:color w:val="000000"/>
@@ -2467,7 +2483,7 @@
       <w:r>
         <w:t xml:space="preserve">ization, study 4 included an additional step of normalization to the group mean using a genetic algorithm-based normalization </w:t>
       </w:r>
-      <w:hyperlink r:id="rId37">
+      <w:hyperlink r:id="rId38">
         <w:r>
           <w:rPr>
             <w:color w:val="000000"/>
@@ -2512,7 +2528,7 @@
       <w:r>
         <w:t xml:space="preserve">2 × 2 × 2 mm3 voxels, and smoothed with an 8 mm FWHM Gaussian kernel. This smoothing level has been shown to improve inter-subject functional alignment while retaining sensitivity to mesoscopic activity patterns consistent across individuals </w:t>
       </w:r>
-      <w:hyperlink r:id="rId38">
+      <w:hyperlink r:id="rId39">
         <w:r>
           <w:rPr>
             <w:color w:val="000000"/>
@@ -2567,7 +2583,7 @@
       <w:r>
         <w:t>1.2.4 (</w:t>
       </w:r>
-      <w:hyperlink r:id="rId39">
+      <w:hyperlink r:id="rId40">
         <w:r>
           <w:rPr>
             <w:color w:val="000000"/>
@@ -2681,7 +2697,7 @@
       <w:r>
         <w:t xml:space="preserve"> approach was employed to model the data. Quantification of single-trial response magnitudes was done by constructing a GLM design matrix with separate regressors for each trial, as in the "beta series" approach </w:t>
       </w:r>
-      <w:hyperlink r:id="rId40">
+      <w:hyperlink r:id="rId41">
         <w:r>
           <w:rPr>
             <w:color w:val="000000"/>
@@ -2726,7 +2742,7 @@
       <w:r>
         <w:t xml:space="preserve">ry across trials and voxels. This procedure differed from that used in other studies because (a) it maintains consistency with the procedures used in the original publication on Study 4 </w:t>
       </w:r>
-      <w:hyperlink r:id="rId41">
+      <w:hyperlink r:id="rId42">
         <w:r>
           <w:rPr>
             <w:color w:val="000000"/>
@@ -2746,7 +2762,7 @@
       <w:r>
         <w:t xml:space="preserve"> </w:t>
       </w:r>
-      <w:hyperlink r:id="rId42">
+      <w:hyperlink r:id="rId43">
         <w:r>
           <w:rPr>
             <w:color w:val="000000"/>
@@ -3714,7 +3730,17 @@
       </w:r>
       <w:proofErr w:type="spellEnd"/>
       <w:r>
-        <w:t>), the right secondary somatosensory cortex (rS2), the dorsal anterior cingulate cortex (</w:t>
+        <w:t xml:space="preserve">), the right </w:t>
+      </w:r>
+      <w:bookmarkStart w:id="4" w:name="OLE_LINK3"/>
+      <w:bookmarkStart w:id="5" w:name="OLE_LINK4"/>
+      <w:r>
+        <w:t xml:space="preserve">secondary somatosensory cortex </w:t>
+      </w:r>
+      <w:bookmarkEnd w:id="4"/>
+      <w:bookmarkEnd w:id="5"/>
+      <w:r>
+        <w:t>(rS2), the dorsal anterior cingulate cortex (</w:t>
       </w:r>
       <w:proofErr w:type="spellStart"/>
       <w:r>
@@ -3733,18 +3759,35 @@
       </w:r>
       <w:proofErr w:type="spellEnd"/>
       <w:r>
-        <w:t>), vermis and the right primary visual area (rV1). Such regions include the major targets of ascending nociceptive afferents. In a subset of other regions, pain is associated with the decreased overall activity, i.e., negative brain regions, including t</w:t>
+        <w:t xml:space="preserve">), vermis and the right </w:t>
+      </w:r>
+      <w:bookmarkStart w:id="6" w:name="OLE_LINK1"/>
+      <w:bookmarkStart w:id="7" w:name="OLE_LINK2"/>
+      <w:r>
+        <w:t>primary visual area</w:t>
+      </w:r>
+      <w:bookmarkEnd w:id="6"/>
+      <w:bookmarkEnd w:id="7"/>
+      <w:r>
+        <w:t xml:space="preserve"> (rV1). Such regions include the major targets of ascending nociceptive afferents. In a subset of other regions, pain is associated with the decreased overall activity, i.e., negative brain regions, including t</w:t>
       </w:r>
       <w:r>
         <w:t xml:space="preserve">he </w:t>
       </w:r>
+      <w:bookmarkStart w:id="8" w:name="OLE_LINK9"/>
+      <w:bookmarkStart w:id="9" w:name="OLE_LINK10"/>
       <w:proofErr w:type="spellStart"/>
       <w:r>
         <w:t>perigenual</w:t>
       </w:r>
       <w:proofErr w:type="spellEnd"/>
       <w:r>
-        <w:t xml:space="preserve"> ACC </w:t>
+        <w:t xml:space="preserve"> </w:t>
+      </w:r>
+      <w:bookmarkEnd w:id="8"/>
+      <w:bookmarkEnd w:id="9"/>
+      <w:r>
+        <w:t xml:space="preserve">ACC </w:t>
       </w:r>
       <w:r>
         <w:lastRenderedPageBreak/>
@@ -3756,7 +3799,27 @@
       </w:r>
       <w:proofErr w:type="spellEnd"/>
       <w:r>
-        <w:t>), the posterior cingulate cortex (PCC), right inferior parietal lobule (</w:t>
+        <w:t xml:space="preserve">), the </w:t>
+      </w:r>
+      <w:bookmarkStart w:id="10" w:name="OLE_LINK15"/>
+      <w:bookmarkStart w:id="11" w:name="OLE_LINK16"/>
+      <w:r>
+        <w:t>posterior cingulate cortex</w:t>
+      </w:r>
+      <w:bookmarkEnd w:id="10"/>
+      <w:bookmarkEnd w:id="11"/>
+      <w:r>
+        <w:t xml:space="preserve"> (PCC), </w:t>
+      </w:r>
+      <w:bookmarkStart w:id="12" w:name="OLE_LINK13"/>
+      <w:bookmarkStart w:id="13" w:name="OLE_LINK14"/>
+      <w:r>
+        <w:t>right inferior parietal lobule</w:t>
+      </w:r>
+      <w:bookmarkEnd w:id="12"/>
+      <w:bookmarkEnd w:id="13"/>
+      <w:r>
+        <w:t xml:space="preserve"> (</w:t>
       </w:r>
       <w:proofErr w:type="spellStart"/>
       <w:r>
@@ -3772,7 +3835,17 @@
       </w:r>
       <w:proofErr w:type="spellEnd"/>
       <w:r>
-        <w:t>), right posterior lateral occipital complex (</w:t>
+        <w:t xml:space="preserve">), </w:t>
+      </w:r>
+      <w:bookmarkStart w:id="14" w:name="OLE_LINK7"/>
+      <w:bookmarkStart w:id="15" w:name="OLE_LINK8"/>
+      <w:r>
+        <w:t>right posterior lateral occipital complex</w:t>
+      </w:r>
+      <w:bookmarkEnd w:id="14"/>
+      <w:bookmarkEnd w:id="15"/>
+      <w:r>
+        <w:t xml:space="preserve"> (</w:t>
       </w:r>
       <w:proofErr w:type="spellStart"/>
       <w:r>
@@ -3780,7 +3853,17 @@
       </w:r>
       <w:proofErr w:type="spellEnd"/>
       <w:r>
-        <w:t>), right lateral occipital complex (</w:t>
+        <w:t xml:space="preserve">), </w:t>
+      </w:r>
+      <w:bookmarkStart w:id="16" w:name="OLE_LINK5"/>
+      <w:bookmarkStart w:id="17" w:name="OLE_LINK6"/>
+      <w:r>
+        <w:t xml:space="preserve">right lateral occipital complex </w:t>
+      </w:r>
+      <w:bookmarkEnd w:id="16"/>
+      <w:bookmarkEnd w:id="17"/>
+      <w:r>
+        <w:t>(</w:t>
       </w:r>
       <w:proofErr w:type="spellStart"/>
       <w:r>
@@ -3788,10 +3871,20 @@
       </w:r>
       <w:proofErr w:type="spellEnd"/>
       <w:r>
-        <w:t>), and left superior temp</w:t>
-      </w:r>
-      <w:r>
-        <w:t>oral sulcus (</w:t>
+        <w:t xml:space="preserve">), and </w:t>
+      </w:r>
+      <w:bookmarkStart w:id="18" w:name="OLE_LINK11"/>
+      <w:bookmarkStart w:id="19" w:name="OLE_LINK12"/>
+      <w:r>
+        <w:t>left superior temp</w:t>
+      </w:r>
+      <w:r>
+        <w:t>oral sulcus</w:t>
+      </w:r>
+      <w:bookmarkEnd w:id="18"/>
+      <w:bookmarkEnd w:id="19"/>
+      <w:r>
+        <w:t xml:space="preserve"> (</w:t>
       </w:r>
       <w:proofErr w:type="spellStart"/>
       <w:r>
@@ -3801,7 +3894,7 @@
       <w:r>
         <w:t xml:space="preserve">). These regions are not strongly linked to nociception and are not direct targets of nociceptive afferents; rather, they have been associated with a variety of affective, autonomic, social, self-referential, and decision-making functions </w:t>
       </w:r>
-      <w:hyperlink r:id="rId43">
+      <w:hyperlink r:id="rId44">
         <w:r>
           <w:rPr>
             <w:color w:val="000000"/>
@@ -3911,7 +4004,7 @@
       <w:r>
         <w:t xml:space="preserve">ize </w:t>
       </w:r>
-      <w:hyperlink r:id="rId44">
+      <w:hyperlink r:id="rId45">
         <w:r>
           <w:rPr>
             <w:color w:val="000000"/>
@@ -4072,7 +4165,7 @@
       <w:r>
         <w:t xml:space="preserve">PS and pain reports was determined by the intra-class correlation coefficient (ICC; </w:t>
       </w:r>
-      <w:hyperlink r:id="rId45">
+      <w:hyperlink r:id="rId46">
         <w:r>
           <w:rPr>
             <w:color w:val="000000"/>
@@ -4173,7 +4266,7 @@
       <w:r>
         <w:t xml:space="preserve">error, and k represents the number of scanning sessions </w:t>
       </w:r>
-      <w:hyperlink r:id="rId46">
+      <w:hyperlink r:id="rId47">
         <w:r>
           <w:rPr>
             <w:color w:val="000000"/>
@@ -4201,7 +4294,7 @@
       <w:r>
         <w:t xml:space="preserve">0 are thought to have poor reliability, between .40 and .60 fair reliability, .60 and .75 good reliability, and greater than .75 excellent reliability </w:t>
       </w:r>
-      <w:hyperlink r:id="rId47">
+      <w:hyperlink r:id="rId48">
         <w:r>
           <w:rPr>
             <w:color w:val="000000"/>
@@ -4215,7 +4308,7 @@
       <w:r>
         <w:t xml:space="preserve"> 95% confidence interval of ICC values </w:t>
       </w:r>
-      <w:hyperlink r:id="rId48">
+      <w:hyperlink r:id="rId49">
         <w:r>
           <w:rPr>
             <w:color w:val="000000"/>
@@ -5025,7 +5118,7 @@
       <w:r>
         <w:t xml:space="preserve">rts towards the translation of brain biomarkers have renewed interest in brain measures' effect sizes in predicting outcomes of interest and reliability. With a large effect size, a measure can be diagnostic of outcomes at the individual level </w:t>
       </w:r>
-      <w:hyperlink r:id="rId49">
+      <w:hyperlink r:id="rId50">
         <w:r>
           <w:rPr>
             <w:color w:val="000000"/>
@@ -5064,7 +5157,7 @@
       <w:r>
         <w:t xml:space="preserve">. Test-retest reliability is a prerequisite for stable prediction of individual differences </w:t>
       </w:r>
-      <w:hyperlink r:id="rId50">
+      <w:hyperlink r:id="rId51">
         <w:r>
           <w:rPr>
             <w:color w:val="000000"/>
@@ -5211,7 +5304,7 @@
         <w:lastRenderedPageBreak/>
         <w:t xml:space="preserve">and psychosocial processes </w:t>
       </w:r>
-      <w:hyperlink r:id="rId51">
+      <w:hyperlink r:id="rId52">
         <w:r>
           <w:rPr>
             <w:color w:val="000000"/>
@@ -5245,7 +5338,7 @@
         </w:rPr>
         <w:t xml:space="preserve">e pain reports might reflect communicative bias, such as "stoics" vs. "communicators." Meanwhile, the NPS responses might vary due to individual differences in task-related head movement </w:t>
       </w:r>
-      <w:hyperlink r:id="rId52">
+      <w:hyperlink r:id="rId53">
         <w:r>
           <w:rPr>
             <w:color w:val="000000"/>
@@ -5265,7 +5358,7 @@
         </w:rPr>
         <w:t xml:space="preserve">, respiration </w:t>
       </w:r>
-      <w:hyperlink r:id="rId53">
+      <w:hyperlink r:id="rId54">
         <w:r>
           <w:rPr>
             <w:color w:val="000000"/>
@@ -5279,7 +5372,7 @@
         </w:rPr>
         <w:t xml:space="preserve">, heart rate </w:t>
       </w:r>
-      <w:hyperlink r:id="rId54">
+      <w:hyperlink r:id="rId55">
         <w:r>
           <w:rPr>
             <w:color w:val="000000"/>
@@ -5293,7 +5386,7 @@
         </w:rPr>
         <w:t xml:space="preserve">, BOLD magnitude </w:t>
       </w:r>
-      <w:hyperlink r:id="rId55">
+      <w:hyperlink r:id="rId56">
         <w:r>
           <w:rPr>
             <w:color w:val="000000"/>
@@ -5307,7 +5400,7 @@
         </w:rPr>
         <w:t xml:space="preserve"> and inter-individual variation in brain bases for pain reports </w:t>
       </w:r>
-      <w:hyperlink r:id="rId56">
+      <w:hyperlink r:id="rId57">
         <w:r>
           <w:rPr>
             <w:color w:val="000000"/>
@@ -5359,7 +5452,7 @@
         </w:rPr>
         <w:t xml:space="preserve"> to biases, such as the placebo effects </w:t>
       </w:r>
-      <w:hyperlink r:id="rId57">
+      <w:hyperlink r:id="rId58">
         <w:r>
           <w:rPr>
             <w:color w:val="000000"/>
@@ -5393,7 +5486,7 @@
         </w:rPr>
         <w:t xml:space="preserve">isms. Placebo treatments, on the contrary, only have minimal effects on the NPS </w:t>
       </w:r>
-      <w:hyperlink r:id="rId58">
+      <w:hyperlink r:id="rId59">
         <w:r>
           <w:rPr>
             <w:color w:val="000000"/>
@@ -5443,7 +5536,7 @@
         </w:rPr>
         <w:t xml:space="preserve">term (i.e., within one-day) test-retest reliability. Test-retest reliability of pain reports has been extensively examined in previous pain-related studies that showed similar ICC values range from 0.75 - 0.96 </w:t>
       </w:r>
-      <w:hyperlink r:id="rId59">
+      <w:hyperlink r:id="rId60">
         <w:r>
           <w:rPr>
             <w:color w:val="000000"/>
@@ -5477,7 +5570,7 @@
         </w:rPr>
         <w:t xml:space="preserve">32 - 0.88; </w:t>
       </w:r>
-      <w:hyperlink r:id="rId60">
+      <w:hyperlink r:id="rId61">
         <w:proofErr w:type="spellStart"/>
         <w:r>
           <w:rPr>
@@ -5513,7 +5606,7 @@
         </w:rPr>
         <w:t xml:space="preserve">), significantly activated clusters (0.33 - 0.74; </w:t>
       </w:r>
-      <w:hyperlink r:id="rId61">
+      <w:hyperlink r:id="rId62">
         <w:r>
           <w:rPr>
             <w:color w:val="000000"/>
@@ -5547,7 +5640,7 @@
         </w:rPr>
         <w:t xml:space="preserve"> (-0.17 - 0.77; </w:t>
       </w:r>
-      <w:hyperlink r:id="rId62">
+      <w:hyperlink r:id="rId63">
         <w:proofErr w:type="spellStart"/>
         <w:r>
           <w:rPr>
@@ -5581,7 +5674,7 @@
         </w:rPr>
         <w:t xml:space="preserve">nsistent a set of items, e.g., voxels in NPS, measures a particular construct, e.g., pain </w:t>
       </w:r>
-      <w:hyperlink r:id="rId63">
+      <w:hyperlink r:id="rId64">
         <w:r>
           <w:rPr>
             <w:color w:val="000000"/>
@@ -5615,7 +5708,7 @@
         </w:rPr>
         <w:t xml:space="preserve">temporal stability of measurement, e.g., the NPS response measured within a session </w:t>
       </w:r>
-      <w:hyperlink r:id="rId64">
+      <w:hyperlink r:id="rId65">
         <w:r>
           <w:rPr>
             <w:color w:val="000000"/>
@@ -5649,7 +5742,7 @@
         </w:rPr>
         <w:t xml:space="preserve">cy of items </w:t>
       </w:r>
-      <w:hyperlink r:id="rId65">
+      <w:hyperlink r:id="rId66">
         <w:r>
           <w:rPr>
             <w:color w:val="000000"/>
@@ -5706,7 +5799,7 @@
         </w:rPr>
         <w:t xml:space="preserve">ability, though this is rarely done in practice </w:t>
       </w:r>
-      <w:hyperlink r:id="rId66">
+      <w:hyperlink r:id="rId67">
         <w:r>
           <w:rPr>
             <w:color w:val="000000"/>
@@ -5714,12 +5807,12 @@
           <w:t>(Chen et al., 202</w:t>
         </w:r>
       </w:hyperlink>
-      <w:hyperlink r:id="rId67">
+      <w:hyperlink r:id="rId68">
         <w:r>
           <w:t>1</w:t>
         </w:r>
       </w:hyperlink>
-      <w:hyperlink r:id="rId68">
+      <w:hyperlink r:id="rId69">
         <w:r>
           <w:rPr>
             <w:color w:val="000000"/>
@@ -5786,7 +5879,7 @@
         </w:rPr>
         <w:t xml:space="preserve">res </w:t>
       </w:r>
-      <w:hyperlink r:id="rId69">
+      <w:hyperlink r:id="rId70">
         <w:r>
           <w:rPr>
             <w:color w:val="000000"/>
@@ -5806,7 +5899,7 @@
         </w:rPr>
         <w:t xml:space="preserve">tion (e.g., non-noxious stimuli; </w:t>
       </w:r>
-      <w:hyperlink r:id="rId70">
+      <w:hyperlink r:id="rId71">
         <w:r>
           <w:rPr>
             <w:color w:val="000000"/>
@@ -5864,7 +5957,7 @@
         </w:rPr>
         <w:t xml:space="preserve">in regions for both effect size and test-retest reliability. This finding is consistent with the argument that pain is encoded in distributed brain networks instead of a specific and isolated brain region </w:t>
       </w:r>
-      <w:hyperlink r:id="rId71">
+      <w:hyperlink r:id="rId72">
         <w:r>
           <w:t>(</w:t>
         </w:r>
@@ -5903,7 +5996,7 @@
         </w:rPr>
         <w:t xml:space="preserve"> nociceptive afferents and activated in response to pain stimuli. Other local regions deactivated with pain and are not direct targets of nociceptive afferents have smaller effect sizes and reliabilities </w:t>
       </w:r>
-      <w:hyperlink r:id="rId72">
+      <w:hyperlink r:id="rId73">
         <w:r>
           <w:rPr>
             <w:color w:val="0E101A"/>
@@ -5997,7 +6090,7 @@
         </w:rPr>
         <w:t xml:space="preserve">in </w:t>
       </w:r>
-      <w:hyperlink r:id="rId73">
+      <w:hyperlink r:id="rId74">
         <w:r>
           <w:rPr>
             <w:color w:val="000000"/>
@@ -6011,7 +6104,7 @@
         </w:rPr>
         <w:t xml:space="preserve">, the combination of painful stimuli with visual or auditory cues for different pain intensities </w:t>
       </w:r>
-      <w:hyperlink r:id="rId74">
+      <w:hyperlink r:id="rId75">
         <w:r>
           <w:rPr>
             <w:color w:val="000000"/>
@@ -6052,7 +6145,7 @@
         <w:lastRenderedPageBreak/>
         <w:t>(</w:t>
       </w:r>
-      <w:hyperlink r:id="rId75">
+      <w:hyperlink r:id="rId76">
         <w:r>
           <w:rPr>
             <w:color w:val="000000"/>
@@ -6086,7 +6179,7 @@
         </w:rPr>
         <w:t xml:space="preserve"> stimuli were applied to different body positions, including arm, foot, leg, and thumbnail, which were supposed to have different sensitivity to pain </w:t>
       </w:r>
-      <w:hyperlink r:id="rId76">
+      <w:hyperlink r:id="rId77">
         <w:r>
           <w:rPr>
             <w:color w:val="0E101A"/>
@@ -6151,7 +6244,7 @@
         </w:rPr>
         <w:t xml:space="preserve">10 compared with most other studies. We need further research to test the measurement properties of the NPS and subjective pain reports across more diverse participant samples, including the clinical populations </w:t>
       </w:r>
-      <w:hyperlink r:id="rId77">
+      <w:hyperlink r:id="rId78">
         <w:r>
           <w:rPr>
             <w:color w:val="000000"/>
@@ -6184,7 +6277,7 @@
         </w:rPr>
         <w:t xml:space="preserve">This paper focuses on the NPS because it has been one of the most extensively studied brain signatures for its validity and specificity in the pain domain </w:t>
       </w:r>
-      <w:hyperlink r:id="rId78">
+      <w:hyperlink r:id="rId79">
         <w:r>
           <w:rPr>
             <w:color w:val="000000"/>
@@ -6232,7 +6325,7 @@
         </w:rPr>
         <w:t xml:space="preserve"> including other pain-related patterns </w:t>
       </w:r>
-      <w:hyperlink r:id="rId79">
+      <w:hyperlink r:id="rId80">
         <w:r>
           <w:rPr>
             <w:color w:val="000000"/>
@@ -6268,7 +6361,7 @@
           <w:t xml:space="preserve"> &amp; Davis, 2015; Kutch et al., 2017; </w:t>
         </w:r>
       </w:hyperlink>
-      <w:hyperlink r:id="rId80">
+      <w:hyperlink r:id="rId81">
         <w:r>
           <w:t>López-</w:t>
         </w:r>
@@ -6284,7 +6377,7 @@
       <w:r>
         <w:t xml:space="preserve">; </w:t>
       </w:r>
-      <w:hyperlink r:id="rId81">
+      <w:hyperlink r:id="rId82">
         <w:r>
           <w:rPr>
             <w:color w:val="000000"/>
@@ -6731,7 +6824,7 @@
           <w:color w:val="222222"/>
         </w:rPr>
       </w:pPr>
-      <w:hyperlink r:id="rId82">
+      <w:hyperlink r:id="rId83">
         <w:proofErr w:type="spellStart"/>
         <w:r>
           <w:rPr>
@@ -6773,7 +6866,7 @@
           <w:t xml:space="preserve">peated Measures Correlation. </w:t>
         </w:r>
       </w:hyperlink>
-      <w:hyperlink r:id="rId83">
+      <w:hyperlink r:id="rId84">
         <w:r>
           <w:rPr>
             <w:i/>
@@ -6782,7 +6875,7 @@
           <w:t>Frontiers in Psychology</w:t>
         </w:r>
       </w:hyperlink>
-      <w:hyperlink r:id="rId84">
+      <w:hyperlink r:id="rId85">
         <w:r>
           <w:rPr>
             <w:color w:val="222222"/>
@@ -6790,7 +6883,7 @@
           <w:t xml:space="preserve">, </w:t>
         </w:r>
       </w:hyperlink>
-      <w:hyperlink r:id="rId85">
+      <w:hyperlink r:id="rId86">
         <w:r>
           <w:rPr>
             <w:i/>
@@ -6799,7 +6892,7 @@
           <w:t>8</w:t>
         </w:r>
       </w:hyperlink>
-      <w:hyperlink r:id="rId86">
+      <w:hyperlink r:id="rId87">
         <w:r>
           <w:rPr>
             <w:color w:val="222222"/>
@@ -6824,7 +6917,7 @@
           <w:color w:val="222222"/>
         </w:rPr>
       </w:pPr>
-      <w:hyperlink r:id="rId87">
+      <w:hyperlink r:id="rId88">
         <w:r>
           <w:rPr>
             <w:color w:val="222222"/>
@@ -6838,7 +6931,7 @@
           <w:t xml:space="preserve">nhart, H. X., Haber, M. J., &amp; Lin, L. I. (2007). An overview on assessing agreement with continuous measurements. </w:t>
         </w:r>
       </w:hyperlink>
-      <w:hyperlink r:id="rId88">
+      <w:hyperlink r:id="rId89">
         <w:r>
           <w:rPr>
             <w:i/>
@@ -6847,7 +6940,7 @@
           <w:t>Journal of Biopharmaceutical Statistics</w:t>
         </w:r>
       </w:hyperlink>
-      <w:hyperlink r:id="rId89">
+      <w:hyperlink r:id="rId90">
         <w:r>
           <w:rPr>
             <w:color w:val="222222"/>
@@ -6855,7 +6948,7 @@
           <w:t xml:space="preserve">, </w:t>
         </w:r>
       </w:hyperlink>
-      <w:hyperlink r:id="rId90">
+      <w:hyperlink r:id="rId91">
         <w:r>
           <w:rPr>
             <w:i/>
@@ -6864,7 +6957,7 @@
           <w:t>17</w:t>
         </w:r>
       </w:hyperlink>
-      <w:hyperlink r:id="rId91">
+      <w:hyperlink r:id="rId92">
         <w:r>
           <w:rPr>
             <w:color w:val="222222"/>
@@ -6889,7 +6982,7 @@
           <w:color w:val="222222"/>
         </w:rPr>
       </w:pPr>
-      <w:hyperlink r:id="rId92">
+      <w:hyperlink r:id="rId93">
         <w:proofErr w:type="spellStart"/>
         <w:r>
           <w:rPr>
@@ -6911,7 +7004,7 @@
           <w:t>C.</w:t>
         </w:r>
       </w:hyperlink>
-      <w:hyperlink r:id="rId93">
+      <w:hyperlink r:id="rId94">
         <w:r>
           <w:rPr>
             <w:color w:val="222222"/>
@@ -6919,7 +7012,7 @@
           <w:t xml:space="preserve"> </w:t>
         </w:r>
       </w:hyperlink>
-      <w:hyperlink r:id="rId94">
+      <w:hyperlink r:id="rId95">
         <w:r>
           <w:rPr>
             <w:color w:val="222222"/>
@@ -6975,7 +7068,7 @@
           <w:t xml:space="preserve">sus magnitude matching. </w:t>
         </w:r>
       </w:hyperlink>
-      <w:hyperlink r:id="rId95">
+      <w:hyperlink r:id="rId96">
         <w:r>
           <w:rPr>
             <w:i/>
@@ -6984,7 +7077,7 @@
           <w:t>Physiology &amp; Behavior</w:t>
         </w:r>
       </w:hyperlink>
-      <w:hyperlink r:id="rId96">
+      <w:hyperlink r:id="rId97">
         <w:r>
           <w:rPr>
             <w:color w:val="222222"/>
@@ -6992,7 +7085,7 @@
           <w:t xml:space="preserve">, </w:t>
         </w:r>
       </w:hyperlink>
-      <w:hyperlink r:id="rId97">
+      <w:hyperlink r:id="rId98">
         <w:r>
           <w:rPr>
             <w:i/>
@@ -7001,7 +7094,7 @@
           <w:t>82</w:t>
         </w:r>
       </w:hyperlink>
-      <w:hyperlink r:id="rId98">
+      <w:hyperlink r:id="rId99">
         <w:r>
           <w:rPr>
             <w:color w:val="222222"/>
@@ -7026,7 +7119,7 @@
           <w:color w:val="222222"/>
         </w:rPr>
       </w:pPr>
-      <w:hyperlink r:id="rId99">
+      <w:hyperlink r:id="rId100">
         <w:r>
           <w:rPr>
             <w:color w:val="222222"/>
@@ -7034,7 +7127,7 @@
           <w:t xml:space="preserve">Bennett, C. M., &amp; Miller, M. B. (2010). How reliable are the results from functional magnetic resonance imaging? </w:t>
         </w:r>
       </w:hyperlink>
-      <w:hyperlink r:id="rId100">
+      <w:hyperlink r:id="rId101">
         <w:r>
           <w:rPr>
             <w:i/>
@@ -7050,7 +7143,7 @@
           <w:t xml:space="preserve"> of the New York Academy of Sciences</w:t>
         </w:r>
       </w:hyperlink>
-      <w:hyperlink r:id="rId101">
+      <w:hyperlink r:id="rId102">
         <w:r>
           <w:rPr>
             <w:color w:val="222222"/>
@@ -7058,7 +7151,7 @@
           <w:t xml:space="preserve">, </w:t>
         </w:r>
       </w:hyperlink>
-      <w:hyperlink r:id="rId102">
+      <w:hyperlink r:id="rId103">
         <w:r>
           <w:rPr>
             <w:i/>
@@ -7067,7 +7160,7 @@
           <w:t>1191</w:t>
         </w:r>
       </w:hyperlink>
-      <w:hyperlink r:id="rId103">
+      <w:hyperlink r:id="rId104">
         <w:r>
           <w:rPr>
             <w:color w:val="222222"/>
@@ -7092,7 +7185,7 @@
           <w:color w:val="222222"/>
         </w:rPr>
       </w:pPr>
-      <w:hyperlink r:id="rId104">
+      <w:hyperlink r:id="rId105">
         <w:r>
           <w:rPr>
             <w:color w:val="222222"/>
@@ -7100,7 +7193,7 @@
           <w:t xml:space="preserve">Bennett, C. M., &amp; Miller, M. B. (2013). fMRI reliability: influences of task and experimental design. </w:t>
         </w:r>
       </w:hyperlink>
-      <w:hyperlink r:id="rId105">
+      <w:hyperlink r:id="rId106">
         <w:r>
           <w:rPr>
             <w:i/>
@@ -7109,7 +7202,7 @@
           <w:t>Cognitive, Affective &amp; Behavioral Neuroscience</w:t>
         </w:r>
       </w:hyperlink>
-      <w:hyperlink r:id="rId106">
+      <w:hyperlink r:id="rId107">
         <w:r>
           <w:rPr>
             <w:color w:val="222222"/>
@@ -7117,7 +7210,7 @@
           <w:t xml:space="preserve">, </w:t>
         </w:r>
       </w:hyperlink>
-      <w:hyperlink r:id="rId107">
+      <w:hyperlink r:id="rId108">
         <w:r>
           <w:rPr>
             <w:i/>
@@ -7126,7 +7219,7 @@
           <w:t>13</w:t>
         </w:r>
       </w:hyperlink>
-      <w:hyperlink r:id="rId108">
+      <w:hyperlink r:id="rId109">
         <w:r>
           <w:rPr>
             <w:color w:val="222222"/>
@@ -7151,7 +7244,7 @@
           <w:color w:val="222222"/>
         </w:rPr>
       </w:pPr>
-      <w:hyperlink r:id="rId109">
+      <w:hyperlink r:id="rId110">
         <w:r>
           <w:rPr>
             <w:color w:val="222222"/>
@@ -7159,7 +7252,7 @@
           <w:t xml:space="preserve">Brown, J. E., Chatterjee, N., Younger, J., &amp; Mackey, S. (2011). Towards a physiology-based measure of pain: patterns of human brain activity distinguish painful from non-painful thermal stimulation. </w:t>
         </w:r>
       </w:hyperlink>
-      <w:hyperlink r:id="rId110">
+      <w:hyperlink r:id="rId111">
         <w:proofErr w:type="spellStart"/>
         <w:r>
           <w:rPr>
@@ -7177,7 +7270,7 @@
           <w:t xml:space="preserve"> One</w:t>
         </w:r>
       </w:hyperlink>
-      <w:hyperlink r:id="rId111">
+      <w:hyperlink r:id="rId112">
         <w:r>
           <w:rPr>
             <w:color w:val="222222"/>
@@ -7185,7 +7278,7 @@
           <w:t xml:space="preserve">, </w:t>
         </w:r>
       </w:hyperlink>
-      <w:hyperlink r:id="rId112">
+      <w:hyperlink r:id="rId113">
         <w:r>
           <w:rPr>
             <w:i/>
@@ -7194,7 +7287,7 @@
           <w:t>6</w:t>
         </w:r>
       </w:hyperlink>
-      <w:hyperlink r:id="rId113">
+      <w:hyperlink r:id="rId114">
         <w:r>
           <w:rPr>
             <w:color w:val="222222"/>
@@ -7219,7 +7312,7 @@
           <w:color w:val="222222"/>
         </w:rPr>
       </w:pPr>
-      <w:hyperlink r:id="rId114">
+      <w:hyperlink r:id="rId115">
         <w:r>
           <w:rPr>
             <w:color w:val="222222"/>
@@ -7269,7 +7362,7 @@
           <w:t xml:space="preserve">, M. R. (2013). Power failure: why small sample size undermines the reliability of neuroscience. </w:t>
         </w:r>
       </w:hyperlink>
-      <w:hyperlink r:id="rId115">
+      <w:hyperlink r:id="rId116">
         <w:r>
           <w:rPr>
             <w:i/>
@@ -7278,7 +7371,7 @@
           <w:t>Nature Reviews. Neuroscience</w:t>
         </w:r>
       </w:hyperlink>
-      <w:hyperlink r:id="rId116">
+      <w:hyperlink r:id="rId117">
         <w:r>
           <w:rPr>
             <w:color w:val="222222"/>
@@ -7286,7 +7379,7 @@
           <w:t xml:space="preserve">, </w:t>
         </w:r>
       </w:hyperlink>
-      <w:hyperlink r:id="rId117">
+      <w:hyperlink r:id="rId118">
         <w:r>
           <w:rPr>
             <w:i/>
@@ -7295,7 +7388,7 @@
           <w:t>14</w:t>
         </w:r>
       </w:hyperlink>
-      <w:hyperlink r:id="rId118">
+      <w:hyperlink r:id="rId119">
         <w:r>
           <w:rPr>
             <w:color w:val="222222"/>
@@ -7320,7 +7413,7 @@
           <w:color w:val="222222"/>
         </w:rPr>
       </w:pPr>
-      <w:hyperlink r:id="rId119">
+      <w:hyperlink r:id="rId120">
         <w:r>
           <w:rPr>
             <w:color w:val="222222"/>
@@ -7328,7 +7421,7 @@
           <w:t xml:space="preserve">Chang, C., Cunningham, J. P., &amp; Glover, G. H. (2009). Influence of heart rate on the BOLD signal: the cardiac response function. </w:t>
         </w:r>
       </w:hyperlink>
-      <w:hyperlink r:id="rId120">
+      <w:hyperlink r:id="rId121">
         <w:proofErr w:type="spellStart"/>
         <w:r>
           <w:rPr>
@@ -7339,7 +7432,7 @@
         </w:r>
         <w:proofErr w:type="spellEnd"/>
       </w:hyperlink>
-      <w:hyperlink r:id="rId121">
+      <w:hyperlink r:id="rId122">
         <w:r>
           <w:rPr>
             <w:color w:val="222222"/>
@@ -7347,7 +7440,7 @@
           <w:t xml:space="preserve">, </w:t>
         </w:r>
       </w:hyperlink>
-      <w:hyperlink r:id="rId122">
+      <w:hyperlink r:id="rId123">
         <w:r>
           <w:rPr>
             <w:i/>
@@ -7356,7 +7449,7 @@
           <w:t>44</w:t>
         </w:r>
       </w:hyperlink>
-      <w:hyperlink r:id="rId123">
+      <w:hyperlink r:id="rId124">
         <w:r>
           <w:rPr>
             <w:color w:val="222222"/>
@@ -7381,7 +7474,7 @@
           <w:color w:val="222222"/>
         </w:rPr>
       </w:pPr>
-      <w:hyperlink r:id="rId124">
+      <w:hyperlink r:id="rId125">
         <w:r>
           <w:rPr>
             <w:color w:val="222222"/>
@@ -7389,7 +7482,7 @@
           <w:t xml:space="preserve">Chang, C., &amp; Glover, G. H. (2009). Relationship between respiration, end-tidal CO2, and BOLD signals in resting-state fMRI. </w:t>
         </w:r>
       </w:hyperlink>
-      <w:hyperlink r:id="rId125">
+      <w:hyperlink r:id="rId126">
         <w:proofErr w:type="spellStart"/>
         <w:r>
           <w:rPr>
@@ -7400,7 +7493,7 @@
         </w:r>
         <w:proofErr w:type="spellEnd"/>
       </w:hyperlink>
-      <w:hyperlink r:id="rId126">
+      <w:hyperlink r:id="rId127">
         <w:r>
           <w:rPr>
             <w:color w:val="222222"/>
@@ -7408,7 +7501,7 @@
           <w:t xml:space="preserve">, </w:t>
         </w:r>
       </w:hyperlink>
-      <w:hyperlink r:id="rId127">
+      <w:hyperlink r:id="rId128">
         <w:r>
           <w:rPr>
             <w:i/>
@@ -7417,7 +7510,7 @@
           <w:t>47</w:t>
         </w:r>
       </w:hyperlink>
-      <w:hyperlink r:id="rId128">
+      <w:hyperlink r:id="rId129">
         <w:r>
           <w:rPr>
             <w:color w:val="222222"/>
@@ -7442,7 +7535,7 @@
           <w:color w:val="222222"/>
         </w:rPr>
       </w:pPr>
-      <w:hyperlink r:id="rId129">
+      <w:hyperlink r:id="rId130">
         <w:r>
           <w:rPr>
             <w:color w:val="222222"/>
@@ -7478,7 +7571,7 @@
           <w:t xml:space="preserve">, S. B., Krishnan, A., &amp; Wager, T. D. (2015). A Sensitive and Specific Neural Signature for Picture-Induced Negative Affect. </w:t>
         </w:r>
       </w:hyperlink>
-      <w:hyperlink r:id="rId130">
+      <w:hyperlink r:id="rId131">
         <w:proofErr w:type="spellStart"/>
         <w:r>
           <w:rPr>
@@ -7496,7 +7589,7 @@
           <w:t xml:space="preserve"> Biology</w:t>
         </w:r>
       </w:hyperlink>
-      <w:hyperlink r:id="rId131">
+      <w:hyperlink r:id="rId132">
         <w:r>
           <w:rPr>
             <w:color w:val="222222"/>
@@ -7504,7 +7597,7 @@
           <w:t xml:space="preserve">, </w:t>
         </w:r>
       </w:hyperlink>
-      <w:hyperlink r:id="rId132">
+      <w:hyperlink r:id="rId133">
         <w:r>
           <w:rPr>
             <w:i/>
@@ -7513,7 +7606,7 @@
           <w:t>13</w:t>
         </w:r>
       </w:hyperlink>
-      <w:hyperlink r:id="rId133">
+      <w:hyperlink r:id="rId134">
         <w:r>
           <w:rPr>
             <w:color w:val="222222"/>
@@ -7635,7 +7728,7 @@
           <w:color w:val="222222"/>
         </w:rPr>
       </w:pPr>
-      <w:hyperlink r:id="rId134">
+      <w:hyperlink r:id="rId135">
         <w:r>
           <w:rPr>
             <w:color w:val="222222"/>
@@ -7649,7 +7742,7 @@
           <w:t xml:space="preserve">ive behavior. </w:t>
         </w:r>
       </w:hyperlink>
-      <w:hyperlink r:id="rId135">
+      <w:hyperlink r:id="rId136">
         <w:r>
           <w:rPr>
             <w:i/>
@@ -7658,7 +7751,7 @@
           <w:t>American Journal of Mental Deficiency</w:t>
         </w:r>
       </w:hyperlink>
-      <w:hyperlink r:id="rId136">
+      <w:hyperlink r:id="rId137">
         <w:r>
           <w:rPr>
             <w:color w:val="222222"/>
@@ -7666,7 +7759,7 @@
           <w:t xml:space="preserve">, </w:t>
         </w:r>
       </w:hyperlink>
-      <w:hyperlink r:id="rId137">
+      <w:hyperlink r:id="rId138">
         <w:r>
           <w:rPr>
             <w:i/>
@@ -7675,7 +7768,7 @@
           <w:t>86</w:t>
         </w:r>
       </w:hyperlink>
-      <w:hyperlink r:id="rId138">
+      <w:hyperlink r:id="rId139">
         <w:r>
           <w:rPr>
             <w:color w:val="222222"/>
@@ -7700,7 +7793,7 @@
           <w:color w:val="222222"/>
         </w:rPr>
       </w:pPr>
-      <w:hyperlink r:id="rId139">
+      <w:hyperlink r:id="rId140">
         <w:r>
           <w:rPr>
             <w:color w:val="222222"/>
@@ -7708,7 +7801,7 @@
           <w:t xml:space="preserve">Cohen, J. (2013). </w:t>
         </w:r>
       </w:hyperlink>
-      <w:hyperlink r:id="rId140">
+      <w:hyperlink r:id="rId141">
         <w:r>
           <w:rPr>
             <w:i/>
@@ -7717,7 +7810,7 @@
           <w:t>Statistical Power Analysis for the Behavioral Sciences</w:t>
         </w:r>
       </w:hyperlink>
-      <w:hyperlink r:id="rId141">
+      <w:hyperlink r:id="rId142">
         <w:r>
           <w:rPr>
             <w:color w:val="222222"/>
@@ -7742,7 +7835,7 @@
           <w:color w:val="222222"/>
         </w:rPr>
       </w:pPr>
-      <w:hyperlink r:id="rId142">
+      <w:hyperlink r:id="rId143">
         <w:r>
           <w:rPr>
             <w:color w:val="222222"/>
@@ -7770,7 +7863,7 @@
           <w:t xml:space="preserve">vioral Measures Weakly Correlated? </w:t>
         </w:r>
       </w:hyperlink>
-      <w:hyperlink r:id="rId143">
+      <w:hyperlink r:id="rId144">
         <w:r>
           <w:rPr>
             <w:i/>
@@ -7779,7 +7872,7 @@
           <w:t>Trends in Cognitive Sciences</w:t>
         </w:r>
       </w:hyperlink>
-      <w:hyperlink r:id="rId144">
+      <w:hyperlink r:id="rId145">
         <w:r>
           <w:rPr>
             <w:color w:val="222222"/>
@@ -7787,7 +7880,7 @@
           <w:t xml:space="preserve">, </w:t>
         </w:r>
       </w:hyperlink>
-      <w:hyperlink r:id="rId145">
+      <w:hyperlink r:id="rId146">
         <w:r>
           <w:rPr>
             <w:i/>
@@ -7796,7 +7889,7 @@
           <w:t>24</w:t>
         </w:r>
       </w:hyperlink>
-      <w:hyperlink r:id="rId146">
+      <w:hyperlink r:id="rId147">
         <w:r>
           <w:rPr>
             <w:color w:val="222222"/>
@@ -7877,7 +7970,7 @@
           <w:color w:val="222222"/>
         </w:rPr>
       </w:pPr>
-      <w:hyperlink r:id="rId147">
+      <w:hyperlink r:id="rId148">
         <w:proofErr w:type="spellStart"/>
         <w:r>
           <w:rPr>
@@ -7893,7 +7986,7 @@
           <w:t xml:space="preserve">, E. A., &amp; Others. (2011). Validity and reliability in social science research. </w:t>
         </w:r>
       </w:hyperlink>
-      <w:hyperlink r:id="rId148">
+      <w:hyperlink r:id="rId149">
         <w:r>
           <w:rPr>
             <w:i/>
@@ -7902,7 +7995,7 @@
           <w:t>Education Research and Perspectives</w:t>
         </w:r>
       </w:hyperlink>
-      <w:hyperlink r:id="rId149">
+      <w:hyperlink r:id="rId150">
         <w:r>
           <w:rPr>
             <w:color w:val="222222"/>
@@ -7910,7 +8003,7 @@
           <w:t xml:space="preserve">, </w:t>
         </w:r>
       </w:hyperlink>
-      <w:hyperlink r:id="rId150">
+      <w:hyperlink r:id="rId151">
         <w:r>
           <w:rPr>
             <w:i/>
@@ -7919,7 +8012,7 @@
           <w:t>38</w:t>
         </w:r>
       </w:hyperlink>
-      <w:hyperlink r:id="rId151">
+      <w:hyperlink r:id="rId152">
         <w:r>
           <w:rPr>
             <w:color w:val="222222"/>
@@ -7944,7 +8037,7 @@
           <w:color w:val="222222"/>
         </w:rPr>
       </w:pPr>
-      <w:hyperlink r:id="rId152">
+      <w:hyperlink r:id="rId153">
         <w:r>
           <w:rPr>
             <w:color w:val="222222"/>
@@ -7972,7 +8065,7 @@
           <w:t xml:space="preserve">MRI. </w:t>
         </w:r>
       </w:hyperlink>
-      <w:hyperlink r:id="rId153">
+      <w:hyperlink r:id="rId154">
         <w:r>
           <w:rPr>
             <w:i/>
@@ -7981,7 +8074,7 @@
           <w:t>Trends in Cognitive Sciences</w:t>
         </w:r>
       </w:hyperlink>
-      <w:hyperlink r:id="rId154">
+      <w:hyperlink r:id="rId155">
         <w:r>
           <w:rPr>
             <w:color w:val="222222"/>
@@ -7989,7 +8082,7 @@
           <w:t xml:space="preserve">, </w:t>
         </w:r>
       </w:hyperlink>
-      <w:hyperlink r:id="rId155">
+      <w:hyperlink r:id="rId156">
         <w:r>
           <w:rPr>
             <w:i/>
@@ -7998,7 +8091,7 @@
           <w:t>20</w:t>
         </w:r>
       </w:hyperlink>
-      <w:hyperlink r:id="rId156">
+      <w:hyperlink r:id="rId157">
         <w:r>
           <w:rPr>
             <w:color w:val="222222"/>
@@ -8023,7 +8116,7 @@
           <w:color w:val="222222"/>
         </w:rPr>
       </w:pPr>
-      <w:hyperlink r:id="rId157">
+      <w:hyperlink r:id="rId158">
         <w:r>
           <w:rPr>
             <w:color w:val="222222"/>
@@ -8072,7 +8165,7 @@
           <w:t xml:space="preserve">heritable individual differences in functional brain networks. </w:t>
         </w:r>
       </w:hyperlink>
-      <w:hyperlink r:id="rId158">
+      <w:hyperlink r:id="rId159">
         <w:proofErr w:type="spellStart"/>
         <w:r>
           <w:rPr>
@@ -8090,7 +8183,7 @@
         </w:r>
         <w:proofErr w:type="spellEnd"/>
       </w:hyperlink>
-      <w:hyperlink r:id="rId159">
+      <w:hyperlink r:id="rId160">
         <w:r>
           <w:rPr>
             <w:color w:val="222222"/>
@@ -8098,7 +8191,7 @@
           <w:t xml:space="preserve">, </w:t>
         </w:r>
       </w:hyperlink>
-      <w:hyperlink r:id="rId160">
+      <w:hyperlink r:id="rId161">
         <w:r>
           <w:rPr>
             <w:i/>
@@ -8107,7 +8200,7 @@
           <w:t>189</w:t>
         </w:r>
       </w:hyperlink>
-      <w:hyperlink r:id="rId161">
+      <w:hyperlink r:id="rId162">
         <w:r>
           <w:rPr>
             <w:color w:val="222222"/>
@@ -8132,7 +8225,7 @@
           <w:color w:val="222222"/>
         </w:rPr>
       </w:pPr>
-      <w:hyperlink r:id="rId162">
+      <w:hyperlink r:id="rId163">
         <w:r>
           <w:rPr>
             <w:color w:val="222222"/>
@@ -8194,7 +8287,7 @@
           <w:t xml:space="preserve">. </w:t>
         </w:r>
       </w:hyperlink>
-      <w:hyperlink r:id="rId163">
+      <w:hyperlink r:id="rId164">
         <w:r>
           <w:rPr>
             <w:i/>
@@ -8203,7 +8296,7 @@
           <w:t>Psychological Science</w:t>
         </w:r>
       </w:hyperlink>
-      <w:hyperlink r:id="rId164">
+      <w:hyperlink r:id="rId165">
         <w:r>
           <w:rPr>
             <w:color w:val="222222"/>
@@ -8211,7 +8304,7 @@
           <w:t xml:space="preserve">, </w:t>
         </w:r>
       </w:hyperlink>
-      <w:hyperlink r:id="rId165">
+      <w:hyperlink r:id="rId166">
         <w:r>
           <w:rPr>
             <w:i/>
@@ -8220,7 +8313,7 @@
           <w:t>31</w:t>
         </w:r>
       </w:hyperlink>
-      <w:hyperlink r:id="rId166">
+      <w:hyperlink r:id="rId167">
         <w:r>
           <w:rPr>
             <w:color w:val="222222"/>
@@ -8251,7 +8344,7 @@
           <w:color w:val="222222"/>
         </w:rPr>
       </w:pPr>
-      <w:hyperlink r:id="rId167">
+      <w:hyperlink r:id="rId168">
         <w:r>
           <w:rPr>
             <w:color w:val="222222"/>
@@ -8301,7 +8394,7 @@
           <w:t xml:space="preserve">, E. M., &amp; Church, J. A. (2017). Children’s head motion during fMRI tasks is heritable and stable over time. </w:t>
         </w:r>
       </w:hyperlink>
-      <w:hyperlink r:id="rId168">
+      <w:hyperlink r:id="rId169">
         <w:r>
           <w:rPr>
             <w:i/>
@@ -8310,7 +8403,7 @@
           <w:t>Developmental Cognitive Neuroscience</w:t>
         </w:r>
       </w:hyperlink>
-      <w:hyperlink r:id="rId169">
+      <w:hyperlink r:id="rId170">
         <w:r>
           <w:rPr>
             <w:color w:val="222222"/>
@@ -8318,7 +8411,7 @@
           <w:t xml:space="preserve">, </w:t>
         </w:r>
       </w:hyperlink>
-      <w:hyperlink r:id="rId170">
+      <w:hyperlink r:id="rId171">
         <w:r>
           <w:rPr>
             <w:i/>
@@ -8327,7 +8420,7 @@
           <w:t>25</w:t>
         </w:r>
       </w:hyperlink>
-      <w:hyperlink r:id="rId171">
+      <w:hyperlink r:id="rId172">
         <w:r>
           <w:rPr>
             <w:color w:val="222222"/>
@@ -8352,7 +8445,7 @@
           <w:color w:val="222222"/>
         </w:rPr>
       </w:pPr>
-      <w:hyperlink r:id="rId172">
+      <w:hyperlink r:id="rId173">
         <w:r>
           <w:rPr>
             <w:color w:val="222222"/>
@@ -8464,7 +8557,7 @@
           <w:t xml:space="preserve">: a robust preprocessing pipeline for functional MRI. </w:t>
         </w:r>
       </w:hyperlink>
-      <w:hyperlink r:id="rId173">
+      <w:hyperlink r:id="rId174">
         <w:r>
           <w:rPr>
             <w:i/>
@@ -8473,7 +8566,7 @@
           <w:t>Nature Methods</w:t>
         </w:r>
       </w:hyperlink>
-      <w:hyperlink r:id="rId174">
+      <w:hyperlink r:id="rId175">
         <w:r>
           <w:rPr>
             <w:color w:val="222222"/>
@@ -8481,7 +8574,7 @@
           <w:t xml:space="preserve">, </w:t>
         </w:r>
       </w:hyperlink>
-      <w:hyperlink r:id="rId175">
+      <w:hyperlink r:id="rId176">
         <w:r>
           <w:rPr>
             <w:i/>
@@ -8490,7 +8583,7 @@
           <w:t>16</w:t>
         </w:r>
       </w:hyperlink>
-      <w:hyperlink r:id="rId176">
+      <w:hyperlink r:id="rId177">
         <w:r>
           <w:rPr>
             <w:color w:val="222222"/>
@@ -8515,7 +8608,7 @@
           <w:color w:val="222222"/>
         </w:rPr>
       </w:pPr>
-      <w:hyperlink r:id="rId177">
+      <w:hyperlink r:id="rId178">
         <w:r>
           <w:rPr>
             <w:color w:val="222222"/>
@@ -8523,7 +8616,7 @@
           <w:t xml:space="preserve">FDA-NIH Biomarker Working Group. (2016). </w:t>
         </w:r>
       </w:hyperlink>
-      <w:hyperlink r:id="rId178">
+      <w:hyperlink r:id="rId179">
         <w:r>
           <w:rPr>
             <w:i/>
@@ -8548,7 +8641,7 @@
           <w:t>, and other Tools) Resource</w:t>
         </w:r>
       </w:hyperlink>
-      <w:hyperlink r:id="rId179">
+      <w:hyperlink r:id="rId180">
         <w:r>
           <w:rPr>
             <w:color w:val="222222"/>
@@ -8645,7 +8738,7 @@
           <w:color w:val="222222"/>
         </w:rPr>
       </w:pPr>
-      <w:hyperlink r:id="rId180">
+      <w:hyperlink r:id="rId181">
         <w:proofErr w:type="spellStart"/>
         <w:r>
           <w:rPr>
@@ -8675,7 +8768,7 @@
           <w:t xml:space="preserve">, S. (2015). Prediction as a humanitarian and pragmatic contribution from human cognitive neuroscience. </w:t>
         </w:r>
       </w:hyperlink>
-      <w:hyperlink r:id="rId181">
+      <w:hyperlink r:id="rId182">
         <w:r>
           <w:rPr>
             <w:i/>
@@ -8684,7 +8777,7 @@
           <w:t>Neuron</w:t>
         </w:r>
       </w:hyperlink>
-      <w:hyperlink r:id="rId182">
+      <w:hyperlink r:id="rId183">
         <w:r>
           <w:rPr>
             <w:color w:val="222222"/>
@@ -8692,7 +8785,7 @@
           <w:t xml:space="preserve">, </w:t>
         </w:r>
       </w:hyperlink>
-      <w:hyperlink r:id="rId183">
+      <w:hyperlink r:id="rId184">
         <w:r>
           <w:rPr>
             <w:i/>
@@ -8701,7 +8794,7 @@
           <w:t>85</w:t>
         </w:r>
       </w:hyperlink>
-      <w:hyperlink r:id="rId184">
+      <w:hyperlink r:id="rId185">
         <w:r>
           <w:rPr>
             <w:color w:val="222222"/>
@@ -8726,7 +8819,7 @@
           <w:color w:val="222222"/>
         </w:rPr>
       </w:pPr>
-      <w:hyperlink r:id="rId185">
+      <w:hyperlink r:id="rId186">
         <w:proofErr w:type="spellStart"/>
         <w:r>
           <w:rPr>
@@ -8756,7 +8849,7 @@
           <w:t xml:space="preserve">, E. A., Roy, M., Atlas, L. Y., Schmidt, L., Krishnan, A., Koban, L., Wager, T. D., &amp; Lindquist, M. A. (2020). Multiple Brain Networks Mediating Stimulus-Pain Relationships in Humans. </w:t>
         </w:r>
       </w:hyperlink>
-      <w:hyperlink r:id="rId186">
+      <w:hyperlink r:id="rId187">
         <w:r>
           <w:rPr>
             <w:i/>
@@ -8765,7 +8858,7 @@
           <w:t xml:space="preserve">Cerebral Cortex </w:t>
         </w:r>
       </w:hyperlink>
-      <w:hyperlink r:id="rId187">
+      <w:hyperlink r:id="rId188">
         <w:r>
           <w:rPr>
             <w:color w:val="222222"/>
@@ -8773,7 +8866,7 @@
           <w:t xml:space="preserve">, </w:t>
         </w:r>
       </w:hyperlink>
-      <w:hyperlink r:id="rId188">
+      <w:hyperlink r:id="rId189">
         <w:r>
           <w:rPr>
             <w:i/>
@@ -8782,7 +8875,7 @@
           <w:t>30</w:t>
         </w:r>
       </w:hyperlink>
-      <w:hyperlink r:id="rId189">
+      <w:hyperlink r:id="rId190">
         <w:r>
           <w:rPr>
             <w:color w:val="222222"/>
@@ -8807,7 +8900,7 @@
           <w:color w:val="222222"/>
         </w:rPr>
       </w:pPr>
-      <w:hyperlink r:id="rId190">
+      <w:hyperlink r:id="rId191">
         <w:r>
           <w:rPr>
             <w:color w:val="222222"/>
@@ -8877,7 +8970,7 @@
           <w:t xml:space="preserve">, N. U. F. (2017). Precision Functional Mapping of Individual Human Brains. </w:t>
         </w:r>
       </w:hyperlink>
-      <w:hyperlink r:id="rId191">
+      <w:hyperlink r:id="rId192">
         <w:r>
           <w:rPr>
             <w:i/>
@@ -8886,7 +8979,7 @@
           <w:t>Neuron</w:t>
         </w:r>
       </w:hyperlink>
-      <w:hyperlink r:id="rId192">
+      <w:hyperlink r:id="rId193">
         <w:r>
           <w:rPr>
             <w:color w:val="222222"/>
@@ -8894,7 +8987,7 @@
           <w:t xml:space="preserve">, </w:t>
         </w:r>
       </w:hyperlink>
-      <w:hyperlink r:id="rId193">
+      <w:hyperlink r:id="rId194">
         <w:r>
           <w:rPr>
             <w:i/>
@@ -8903,7 +8996,7 @@
           <w:t>95</w:t>
         </w:r>
       </w:hyperlink>
-      <w:hyperlink r:id="rId194">
+      <w:hyperlink r:id="rId195">
         <w:r>
           <w:rPr>
             <w:color w:val="222222"/>
@@ -8928,7 +9021,7 @@
           <w:color w:val="222222"/>
         </w:rPr>
       </w:pPr>
-      <w:hyperlink r:id="rId195">
+      <w:hyperlink r:id="rId196">
         <w:r>
           <w:rPr>
             <w:color w:val="222222"/>
@@ -8970,7 +9063,7 @@
           <w:t xml:space="preserve">, N. U. F., &amp; Petersen, S. E. (2020). Defining Individual-Specific Functional Neuroanatomy for Precision Psychiatry. </w:t>
         </w:r>
       </w:hyperlink>
-      <w:hyperlink r:id="rId196">
+      <w:hyperlink r:id="rId197">
         <w:r>
           <w:rPr>
             <w:i/>
@@ -8979,7 +9072,7 @@
           <w:t>Biological Psychiatry</w:t>
         </w:r>
       </w:hyperlink>
-      <w:hyperlink r:id="rId197">
+      <w:hyperlink r:id="rId198">
         <w:r>
           <w:rPr>
             <w:color w:val="222222"/>
@@ -8987,7 +9080,7 @@
           <w:t xml:space="preserve">, </w:t>
         </w:r>
       </w:hyperlink>
-      <w:hyperlink r:id="rId198">
+      <w:hyperlink r:id="rId199">
         <w:r>
           <w:rPr>
             <w:i/>
@@ -8996,7 +9089,7 @@
           <w:t>88</w:t>
         </w:r>
       </w:hyperlink>
-      <w:hyperlink r:id="rId199">
+      <w:hyperlink r:id="rId200">
         <w:r>
           <w:rPr>
             <w:color w:val="222222"/>
@@ -9021,7 +9114,7 @@
           <w:color w:val="222222"/>
         </w:rPr>
       </w:pPr>
-      <w:hyperlink r:id="rId200">
+      <w:hyperlink r:id="rId201">
         <w:r>
           <w:rPr>
             <w:color w:val="222222"/>
@@ -9029,7 +9122,7 @@
           <w:t>Haynes, J.</w:t>
         </w:r>
       </w:hyperlink>
-      <w:hyperlink r:id="rId201">
+      <w:hyperlink r:id="rId202">
         <w:r>
           <w:rPr>
             <w:color w:val="222222"/>
@@ -9037,7 +9130,7 @@
           <w:t xml:space="preserve"> </w:t>
         </w:r>
       </w:hyperlink>
-      <w:hyperlink r:id="rId202">
+      <w:hyperlink r:id="rId203">
         <w:r>
           <w:rPr>
             <w:color w:val="222222"/>
@@ -9045,7 +9138,7 @@
           <w:t xml:space="preserve">D. (2015). A Primer on Pattern-Based Approaches to fMRI: Principles, Pitfalls, and Perspectives. </w:t>
         </w:r>
       </w:hyperlink>
-      <w:hyperlink r:id="rId203">
+      <w:hyperlink r:id="rId204">
         <w:r>
           <w:rPr>
             <w:i/>
@@ -9054,7 +9147,7 @@
           <w:t>Neuron</w:t>
         </w:r>
       </w:hyperlink>
-      <w:hyperlink r:id="rId204">
+      <w:hyperlink r:id="rId205">
         <w:r>
           <w:rPr>
             <w:color w:val="222222"/>
@@ -9062,7 +9155,7 @@
           <w:t xml:space="preserve">, </w:t>
         </w:r>
       </w:hyperlink>
-      <w:hyperlink r:id="rId205">
+      <w:hyperlink r:id="rId206">
         <w:r>
           <w:rPr>
             <w:i/>
@@ -9071,7 +9164,7 @@
           <w:t>87</w:t>
         </w:r>
       </w:hyperlink>
-      <w:hyperlink r:id="rId206">
+      <w:hyperlink r:id="rId207">
         <w:r>
           <w:rPr>
             <w:color w:val="222222"/>
@@ -9096,7 +9189,7 @@
           <w:color w:val="222222"/>
         </w:rPr>
       </w:pPr>
-      <w:hyperlink r:id="rId207">
+      <w:hyperlink r:id="rId208">
         <w:r>
           <w:rPr>
             <w:color w:val="222222"/>
@@ -9110,7 +9203,7 @@
           <w:t xml:space="preserve">er, P. (2018). The reliability paradox: Why robust cognitive tasks do not produce reliable individual differences. </w:t>
         </w:r>
       </w:hyperlink>
-      <w:hyperlink r:id="rId208">
+      <w:hyperlink r:id="rId209">
         <w:r>
           <w:rPr>
             <w:i/>
@@ -9119,7 +9212,7 @@
           <w:t>Behavior Research Methods</w:t>
         </w:r>
       </w:hyperlink>
-      <w:hyperlink r:id="rId209">
+      <w:hyperlink r:id="rId210">
         <w:r>
           <w:rPr>
             <w:color w:val="222222"/>
@@ -9127,7 +9220,7 @@
           <w:t xml:space="preserve">, </w:t>
         </w:r>
       </w:hyperlink>
-      <w:hyperlink r:id="rId210">
+      <w:hyperlink r:id="rId211">
         <w:r>
           <w:rPr>
             <w:i/>
@@ -9136,7 +9229,7 @@
           <w:t>50</w:t>
         </w:r>
       </w:hyperlink>
-      <w:hyperlink r:id="rId211">
+      <w:hyperlink r:id="rId212">
         <w:r>
           <w:rPr>
             <w:color w:val="222222"/>
@@ -9161,7 +9254,7 @@
           <w:color w:val="222222"/>
         </w:rPr>
       </w:pPr>
-      <w:hyperlink r:id="rId212">
+      <w:hyperlink r:id="rId213">
         <w:r>
           <w:rPr>
             <w:color w:val="222222"/>
@@ -9189,7 +9282,7 @@
           <w:t xml:space="preserve">ain assessment in the patient unable to self-report: position statement with clinical practice recommendations. </w:t>
         </w:r>
       </w:hyperlink>
-      <w:hyperlink r:id="rId213">
+      <w:hyperlink r:id="rId214">
         <w:r>
           <w:rPr>
             <w:i/>
@@ -9205,7 +9298,7 @@
           <w:t>s</w:t>
         </w:r>
       </w:hyperlink>
-      <w:hyperlink r:id="rId214">
+      <w:hyperlink r:id="rId215">
         <w:r>
           <w:rPr>
             <w:color w:val="222222"/>
@@ -9213,7 +9306,7 @@
           <w:t xml:space="preserve">, </w:t>
         </w:r>
       </w:hyperlink>
-      <w:hyperlink r:id="rId215">
+      <w:hyperlink r:id="rId216">
         <w:r>
           <w:rPr>
             <w:i/>
@@ -9222,7 +9315,7 @@
           <w:t>12</w:t>
         </w:r>
       </w:hyperlink>
-      <w:hyperlink r:id="rId216">
+      <w:hyperlink r:id="rId217">
         <w:r>
           <w:rPr>
             <w:color w:val="222222"/>
@@ -9247,7 +9340,7 @@
           <w:color w:val="222222"/>
         </w:rPr>
       </w:pPr>
-      <w:hyperlink r:id="rId217">
+      <w:hyperlink r:id="rId218">
         <w:proofErr w:type="spellStart"/>
         <w:r>
           <w:rPr>
@@ -9283,7 +9376,7 @@
           <w:t xml:space="preserve">, A., &amp; Vetter, N. C. (2018). Test-retest reliability of longitudinal task-based fMRI: Implications for developmental studies. </w:t>
         </w:r>
       </w:hyperlink>
-      <w:hyperlink r:id="rId218">
+      <w:hyperlink r:id="rId219">
         <w:r>
           <w:rPr>
             <w:i/>
@@ -9292,7 +9385,7 @@
           <w:t>Developmental Cognitive Neuroscience</w:t>
         </w:r>
       </w:hyperlink>
-      <w:hyperlink r:id="rId219">
+      <w:hyperlink r:id="rId220">
         <w:r>
           <w:rPr>
             <w:color w:val="222222"/>
@@ -9300,7 +9393,7 @@
           <w:t xml:space="preserve">, </w:t>
         </w:r>
       </w:hyperlink>
-      <w:hyperlink r:id="rId220">
+      <w:hyperlink r:id="rId221">
         <w:r>
           <w:rPr>
             <w:i/>
@@ -9309,7 +9402,7 @@
           <w:t>33</w:t>
         </w:r>
       </w:hyperlink>
-      <w:hyperlink r:id="rId221">
+      <w:hyperlink r:id="rId222">
         <w:r>
           <w:rPr>
             <w:color w:val="222222"/>
@@ -9334,7 +9427,7 @@
           <w:color w:val="222222"/>
         </w:rPr>
       </w:pPr>
-      <w:hyperlink r:id="rId222">
+      <w:hyperlink r:id="rId223">
         <w:r>
           <w:rPr>
             <w:color w:val="222222"/>
@@ -9376,7 +9469,7 @@
           <w:t xml:space="preserve">rain activity and self-reported pain. </w:t>
         </w:r>
       </w:hyperlink>
-      <w:hyperlink r:id="rId223">
+      <w:hyperlink r:id="rId224">
         <w:proofErr w:type="spellStart"/>
         <w:r>
           <w:rPr>
@@ -9387,7 +9480,7 @@
         </w:r>
         <w:proofErr w:type="spellEnd"/>
       </w:hyperlink>
-      <w:hyperlink r:id="rId224">
+      <w:hyperlink r:id="rId225">
         <w:r>
           <w:rPr>
             <w:color w:val="222222"/>
@@ -9395,7 +9488,7 @@
           <w:t xml:space="preserve">, </w:t>
         </w:r>
       </w:hyperlink>
-      <w:hyperlink r:id="rId225">
+      <w:hyperlink r:id="rId226">
         <w:r>
           <w:rPr>
             <w:i/>
@@ -9404,7 +9497,7 @@
           <w:t>221</w:t>
         </w:r>
       </w:hyperlink>
-      <w:hyperlink r:id="rId226">
+      <w:hyperlink r:id="rId227">
         <w:r>
           <w:rPr>
             <w:color w:val="222222"/>
@@ -9429,7 +9522,7 @@
           <w:color w:val="222222"/>
         </w:rPr>
       </w:pPr>
-      <w:hyperlink r:id="rId227">
+      <w:hyperlink r:id="rId228">
         <w:proofErr w:type="spellStart"/>
         <w:r>
           <w:rPr>
@@ -9473,7 +9566,7 @@
           <w:t xml:space="preserve"> and neural evidence for self-reinforcing expectancy effects on pain. </w:t>
         </w:r>
       </w:hyperlink>
-      <w:hyperlink r:id="rId228">
+      <w:hyperlink r:id="rId229">
         <w:r>
           <w:rPr>
             <w:i/>
@@ -9491,7 +9584,7 @@
         </w:r>
         <w:proofErr w:type="spellEnd"/>
       </w:hyperlink>
-      <w:hyperlink r:id="rId229">
+      <w:hyperlink r:id="rId230">
         <w:r>
           <w:rPr>
             <w:color w:val="222222"/>
@@ -9499,7 +9592,7 @@
           <w:t xml:space="preserve">, </w:t>
         </w:r>
       </w:hyperlink>
-      <w:hyperlink r:id="rId230">
+      <w:hyperlink r:id="rId231">
         <w:r>
           <w:rPr>
             <w:i/>
@@ -9508,7 +9601,7 @@
           <w:t>2</w:t>
         </w:r>
       </w:hyperlink>
-      <w:hyperlink r:id="rId231">
+      <w:hyperlink r:id="rId232">
         <w:r>
           <w:rPr>
             <w:color w:val="222222"/>
@@ -9533,7 +9626,7 @@
           <w:color w:val="222222"/>
         </w:rPr>
       </w:pPr>
-      <w:hyperlink r:id="rId232">
+      <w:hyperlink r:id="rId233">
         <w:proofErr w:type="spellStart"/>
         <w:r>
           <w:rPr>
@@ -9597,7 +9690,7 @@
           <w:t xml:space="preserve">e. </w:t>
         </w:r>
       </w:hyperlink>
-      <w:hyperlink r:id="rId233">
+      <w:hyperlink r:id="rId234">
         <w:r>
           <w:rPr>
             <w:i/>
@@ -9606,7 +9699,7 @@
           <w:t>Frontiers in Psychology</w:t>
         </w:r>
       </w:hyperlink>
-      <w:hyperlink r:id="rId234">
+      <w:hyperlink r:id="rId235">
         <w:r>
           <w:rPr>
             <w:color w:val="222222"/>
@@ -9614,7 +9707,7 @@
           <w:t xml:space="preserve">, </w:t>
         </w:r>
       </w:hyperlink>
-      <w:hyperlink r:id="rId235">
+      <w:hyperlink r:id="rId236">
         <w:r>
           <w:rPr>
             <w:i/>
@@ -9623,7 +9716,7 @@
           <w:t>4</w:t>
         </w:r>
       </w:hyperlink>
-      <w:hyperlink r:id="rId236">
+      <w:hyperlink r:id="rId237">
         <w:r>
           <w:rPr>
             <w:color w:val="222222"/>
@@ -9648,7 +9741,7 @@
           <w:color w:val="222222"/>
         </w:rPr>
       </w:pPr>
-      <w:hyperlink r:id="rId237">
+      <w:hyperlink r:id="rId238">
         <w:r>
           <w:rPr>
             <w:color w:val="222222"/>
@@ -9684,7 +9777,7 @@
           <w:t xml:space="preserve">, M., &amp; Wager, T. D. (2019). Different brain networks mediate the effects of social and conditioned expectations on pain. </w:t>
         </w:r>
       </w:hyperlink>
-      <w:hyperlink r:id="rId238">
+      <w:hyperlink r:id="rId239">
         <w:r>
           <w:rPr>
             <w:i/>
@@ -9693,7 +9786,7 @@
           <w:t>Nature Communications</w:t>
         </w:r>
       </w:hyperlink>
-      <w:hyperlink r:id="rId239">
+      <w:hyperlink r:id="rId240">
         <w:r>
           <w:rPr>
             <w:color w:val="222222"/>
@@ -9701,7 +9794,7 @@
           <w:t xml:space="preserve">, </w:t>
         </w:r>
       </w:hyperlink>
-      <w:hyperlink r:id="rId240">
+      <w:hyperlink r:id="rId241">
         <w:r>
           <w:rPr>
             <w:i/>
@@ -9710,7 +9803,7 @@
           <w:t>10</w:t>
         </w:r>
       </w:hyperlink>
-      <w:hyperlink r:id="rId241">
+      <w:hyperlink r:id="rId242">
         <w:r>
           <w:rPr>
             <w:color w:val="222222"/>
@@ -9735,7 +9828,7 @@
           <w:color w:val="222222"/>
         </w:rPr>
       </w:pPr>
-      <w:hyperlink r:id="rId242">
+      <w:hyperlink r:id="rId243">
         <w:r>
           <w:rPr>
             <w:color w:val="222222"/>
@@ -9743,7 +9836,7 @@
           <w:t xml:space="preserve">Koo, T. K., &amp; Li, M. Y. (2016). A Guideline of Selecting and Reporting Intraclass Correlation Coefficients for Reliability Research. </w:t>
         </w:r>
       </w:hyperlink>
-      <w:hyperlink r:id="rId243">
+      <w:hyperlink r:id="rId244">
         <w:r>
           <w:rPr>
             <w:i/>
@@ -9752,7 +9845,7 @@
           <w:t>Journal of Chiropractic Medicine</w:t>
         </w:r>
       </w:hyperlink>
-      <w:hyperlink r:id="rId244">
+      <w:hyperlink r:id="rId245">
         <w:r>
           <w:rPr>
             <w:color w:val="222222"/>
@@ -9760,7 +9853,7 @@
           <w:t xml:space="preserve">, </w:t>
         </w:r>
       </w:hyperlink>
-      <w:hyperlink r:id="rId245">
+      <w:hyperlink r:id="rId246">
         <w:r>
           <w:rPr>
             <w:i/>
@@ -9769,7 +9862,7 @@
           <w:t>15</w:t>
         </w:r>
       </w:hyperlink>
-      <w:hyperlink r:id="rId246">
+      <w:hyperlink r:id="rId247">
         <w:r>
           <w:rPr>
             <w:color w:val="222222"/>
@@ -9794,7 +9887,7 @@
           <w:color w:val="222222"/>
         </w:rPr>
       </w:pPr>
-      <w:hyperlink r:id="rId247">
+      <w:hyperlink r:id="rId248">
         <w:r>
           <w:rPr>
             <w:color w:val="222222"/>
@@ -9808,7 +9901,7 @@
           <w:t xml:space="preserve">ical diagnoses: state of the art. </w:t>
         </w:r>
       </w:hyperlink>
-      <w:hyperlink r:id="rId248">
+      <w:hyperlink r:id="rId249">
         <w:r>
           <w:rPr>
             <w:i/>
@@ -9817,7 +9910,7 @@
           <w:t>Annual Review of Clinical Psychology</w:t>
         </w:r>
       </w:hyperlink>
-      <w:hyperlink r:id="rId249">
+      <w:hyperlink r:id="rId250">
         <w:r>
           <w:rPr>
             <w:color w:val="222222"/>
@@ -9825,7 +9918,7 @@
           <w:t xml:space="preserve">, </w:t>
         </w:r>
       </w:hyperlink>
-      <w:hyperlink r:id="rId250">
+      <w:hyperlink r:id="rId251">
         <w:r>
           <w:rPr>
             <w:i/>
@@ -9834,7 +9927,7 @@
           <w:t>10</w:t>
         </w:r>
       </w:hyperlink>
-      <w:hyperlink r:id="rId251">
+      <w:hyperlink r:id="rId252">
         <w:r>
           <w:rPr>
             <w:color w:val="222222"/>
@@ -9859,7 +9952,7 @@
           <w:color w:val="222222"/>
         </w:rPr>
       </w:pPr>
-      <w:hyperlink r:id="rId252">
+      <w:hyperlink r:id="rId253">
         <w:proofErr w:type="spellStart"/>
         <w:r>
           <w:rPr>
@@ -9881,7 +9974,7 @@
           <w:t xml:space="preserve"> Pattern Information, and Brain Signatures: From Neurons to Neuroimaging. </w:t>
         </w:r>
       </w:hyperlink>
-      <w:hyperlink r:id="rId253">
+      <w:hyperlink r:id="rId254">
         <w:r>
           <w:rPr>
             <w:i/>
@@ -9890,7 +9983,7 @@
           <w:t>Neuron</w:t>
         </w:r>
       </w:hyperlink>
-      <w:hyperlink r:id="rId254">
+      <w:hyperlink r:id="rId255">
         <w:r>
           <w:rPr>
             <w:color w:val="222222"/>
@@ -9898,7 +9991,7 @@
           <w:t xml:space="preserve">, </w:t>
         </w:r>
       </w:hyperlink>
-      <w:hyperlink r:id="rId255">
+      <w:hyperlink r:id="rId256">
         <w:r>
           <w:rPr>
             <w:i/>
@@ -9907,7 +10000,7 @@
           <w:t>99</w:t>
         </w:r>
       </w:hyperlink>
-      <w:hyperlink r:id="rId256">
+      <w:hyperlink r:id="rId257">
         <w:r>
           <w:rPr>
             <w:color w:val="222222"/>
@@ -10016,7 +10109,7 @@
           <w:color w:val="222222"/>
         </w:rPr>
       </w:pPr>
-      <w:hyperlink r:id="rId257">
+      <w:hyperlink r:id="rId258">
         <w:proofErr w:type="spellStart"/>
         <w:r>
           <w:rPr>
@@ -10046,7 +10139,7 @@
           <w:t xml:space="preserve">, P. S. F., &amp; Baker, C. I. (2009). Circular analysis in systems neuroscience: the dangers of double dipping. </w:t>
         </w:r>
       </w:hyperlink>
-      <w:hyperlink r:id="rId258">
+      <w:hyperlink r:id="rId259">
         <w:r>
           <w:rPr>
             <w:i/>
@@ -10055,7 +10148,7 @@
           <w:t>Nature Neuroscience</w:t>
         </w:r>
       </w:hyperlink>
-      <w:hyperlink r:id="rId259">
+      <w:hyperlink r:id="rId260">
         <w:r>
           <w:rPr>
             <w:color w:val="222222"/>
@@ -10063,7 +10156,7 @@
           <w:t xml:space="preserve">, </w:t>
         </w:r>
       </w:hyperlink>
-      <w:hyperlink r:id="rId260">
+      <w:hyperlink r:id="rId261">
         <w:r>
           <w:rPr>
             <w:i/>
@@ -10072,7 +10165,7 @@
           <w:t>12</w:t>
         </w:r>
       </w:hyperlink>
-      <w:hyperlink r:id="rId261">
+      <w:hyperlink r:id="rId262">
         <w:r>
           <w:rPr>
             <w:color w:val="222222"/>
@@ -10194,7 +10287,7 @@
           <w:color w:val="222222"/>
         </w:rPr>
       </w:pPr>
-      <w:hyperlink r:id="rId262">
+      <w:hyperlink r:id="rId263">
         <w:proofErr w:type="spellStart"/>
         <w:r>
           <w:rPr>
@@ -10210,7 +10303,7 @@
           <w:t xml:space="preserve">, A., &amp; Davis, K. D. (2015). The dynamic pain connectome. </w:t>
         </w:r>
       </w:hyperlink>
-      <w:hyperlink r:id="rId263">
+      <w:hyperlink r:id="rId264">
         <w:r>
           <w:rPr>
             <w:i/>
@@ -10219,7 +10312,7 @@
           <w:t>Trends in Neurosciences</w:t>
         </w:r>
       </w:hyperlink>
-      <w:hyperlink r:id="rId264">
+      <w:hyperlink r:id="rId265">
         <w:r>
           <w:rPr>
             <w:color w:val="222222"/>
@@ -10227,7 +10320,7 @@
           <w:t xml:space="preserve">, </w:t>
         </w:r>
       </w:hyperlink>
-      <w:hyperlink r:id="rId265">
+      <w:hyperlink r:id="rId266">
         <w:r>
           <w:rPr>
             <w:i/>
@@ -10236,7 +10329,7 @@
           <w:t>38</w:t>
         </w:r>
       </w:hyperlink>
-      <w:hyperlink r:id="rId266">
+      <w:hyperlink r:id="rId267">
         <w:r>
           <w:rPr>
             <w:color w:val="222222"/>
@@ -10261,7 +10354,7 @@
           <w:color w:val="222222"/>
         </w:rPr>
       </w:pPr>
-      <w:hyperlink r:id="rId267">
+      <w:hyperlink r:id="rId268">
         <w:r>
           <w:rPr>
             <w:color w:val="222222"/>
@@ -10379,7 +10472,7 @@
           <w:t xml:space="preserve"> approach to the study of chronic pelvic pain (MAPP) network study. </w:t>
         </w:r>
       </w:hyperlink>
-      <w:hyperlink r:id="rId268">
+      <w:hyperlink r:id="rId269">
         <w:r>
           <w:rPr>
             <w:i/>
@@ -10388,7 +10481,7 @@
           <w:t>Pain</w:t>
         </w:r>
       </w:hyperlink>
-      <w:hyperlink r:id="rId269">
+      <w:hyperlink r:id="rId270">
         <w:r>
           <w:rPr>
             <w:color w:val="222222"/>
@@ -10396,7 +10489,7 @@
           <w:t xml:space="preserve">, </w:t>
         </w:r>
       </w:hyperlink>
-      <w:hyperlink r:id="rId270">
+      <w:hyperlink r:id="rId271">
         <w:r>
           <w:rPr>
             <w:i/>
@@ -10405,7 +10498,7 @@
           <w:t>158</w:t>
         </w:r>
       </w:hyperlink>
-      <w:hyperlink r:id="rId271">
+      <w:hyperlink r:id="rId272">
         <w:r>
           <w:rPr>
             <w:color w:val="222222"/>
@@ -10430,7 +10523,7 @@
           <w:color w:val="222222"/>
         </w:rPr>
       </w:pPr>
-      <w:hyperlink r:id="rId272">
+      <w:hyperlink r:id="rId273">
         <w:proofErr w:type="spellStart"/>
         <w:r>
           <w:rPr>
@@ -10480,7 +10573,7 @@
           <w:t xml:space="preserve">ared with pain self-report. </w:t>
         </w:r>
       </w:hyperlink>
-      <w:hyperlink r:id="rId273">
+      <w:hyperlink r:id="rId274">
         <w:r>
           <w:rPr>
             <w:i/>
@@ -10489,7 +10582,7 @@
           <w:t>Pain</w:t>
         </w:r>
       </w:hyperlink>
-      <w:hyperlink r:id="rId274">
+      <w:hyperlink r:id="rId275">
         <w:r>
           <w:rPr>
             <w:color w:val="222222"/>
@@ -10497,7 +10590,7 @@
           <w:t xml:space="preserve">, </w:t>
         </w:r>
       </w:hyperlink>
-      <w:hyperlink r:id="rId275">
+      <w:hyperlink r:id="rId276">
         <w:r>
           <w:rPr>
             <w:i/>
@@ -10506,7 +10599,7 @@
           <w:t>157</w:t>
         </w:r>
       </w:hyperlink>
-      <w:hyperlink r:id="rId276">
+      <w:hyperlink r:id="rId277">
         <w:r>
           <w:rPr>
             <w:color w:val="222222"/>
@@ -10531,7 +10624,7 @@
           <w:color w:val="222222"/>
         </w:rPr>
       </w:pPr>
-      <w:hyperlink r:id="rId277">
+      <w:hyperlink r:id="rId278">
         <w:proofErr w:type="spellStart"/>
         <w:r>
           <w:rPr>
@@ -10567,7 +10660,7 @@
           <w:t xml:space="preserve">undergoing experimental thermal pain. </w:t>
         </w:r>
       </w:hyperlink>
-      <w:hyperlink r:id="rId278">
+      <w:hyperlink r:id="rId279">
         <w:r>
           <w:rPr>
             <w:i/>
@@ -10576,7 +10669,7 @@
           <w:t>The Journal of Pain: Official Journal of the American Pain Society</w:t>
         </w:r>
       </w:hyperlink>
-      <w:hyperlink r:id="rId279">
+      <w:hyperlink r:id="rId280">
         <w:r>
           <w:rPr>
             <w:color w:val="222222"/>
@@ -10584,7 +10677,7 @@
           <w:t xml:space="preserve">, </w:t>
         </w:r>
       </w:hyperlink>
-      <w:hyperlink r:id="rId280">
+      <w:hyperlink r:id="rId281">
         <w:r>
           <w:rPr>
             <w:i/>
@@ -10593,7 +10686,7 @@
           <w:t>15</w:t>
         </w:r>
       </w:hyperlink>
-      <w:hyperlink r:id="rId281">
+      <w:hyperlink r:id="rId282">
         <w:r>
           <w:rPr>
             <w:color w:val="222222"/>
@@ -10618,7 +10711,7 @@
           <w:color w:val="222222"/>
         </w:rPr>
       </w:pPr>
-      <w:hyperlink r:id="rId282">
+      <w:hyperlink r:id="rId283">
         <w:r>
           <w:rPr>
             <w:color w:val="222222"/>
@@ -10632,7 +10725,7 @@
           <w:t xml:space="preserve">delson, J. H., Cohen, B. M., &amp; Renshaw, P. F. (2001). Influence of baseline hematocrit and hemodilution on BOLD fMRI activation. </w:t>
         </w:r>
       </w:hyperlink>
-      <w:hyperlink r:id="rId283">
+      <w:hyperlink r:id="rId284">
         <w:r>
           <w:rPr>
             <w:i/>
@@ -10641,7 +10734,7 @@
           <w:t>Magnetic Resonance Imaging</w:t>
         </w:r>
       </w:hyperlink>
-      <w:hyperlink r:id="rId284">
+      <w:hyperlink r:id="rId285">
         <w:r>
           <w:rPr>
             <w:color w:val="222222"/>
@@ -10649,7 +10742,7 @@
           <w:t xml:space="preserve">, </w:t>
         </w:r>
       </w:hyperlink>
-      <w:hyperlink r:id="rId285">
+      <w:hyperlink r:id="rId286">
         <w:r>
           <w:rPr>
             <w:i/>
@@ -10658,7 +10751,7 @@
           <w:t>19</w:t>
         </w:r>
       </w:hyperlink>
-      <w:hyperlink r:id="rId286">
+      <w:hyperlink r:id="rId287">
         <w:r>
           <w:rPr>
             <w:color w:val="222222"/>
@@ -10778,7 +10871,7 @@
           <w:color w:val="222222"/>
         </w:rPr>
       </w:pPr>
-      <w:hyperlink r:id="rId287">
+      <w:hyperlink r:id="rId288">
         <w:r>
           <w:rPr>
             <w:color w:val="222222"/>
@@ -10806,7 +10899,7 @@
           <w:t xml:space="preserve">). Modeling the hemodynamic response function in fMRI: efficiency, bias and mis-modeling. </w:t>
         </w:r>
       </w:hyperlink>
-      <w:hyperlink r:id="rId288">
+      <w:hyperlink r:id="rId289">
         <w:proofErr w:type="spellStart"/>
         <w:r>
           <w:rPr>
@@ -10817,7 +10910,7 @@
         </w:r>
         <w:proofErr w:type="spellEnd"/>
       </w:hyperlink>
-      <w:hyperlink r:id="rId289">
+      <w:hyperlink r:id="rId290">
         <w:r>
           <w:rPr>
             <w:color w:val="222222"/>
@@ -10825,7 +10918,7 @@
           <w:t xml:space="preserve">, </w:t>
         </w:r>
       </w:hyperlink>
-      <w:hyperlink r:id="rId290">
+      <w:hyperlink r:id="rId291">
         <w:r>
           <w:rPr>
             <w:i/>
@@ -10834,7 +10927,7 @@
           <w:t>45</w:t>
         </w:r>
       </w:hyperlink>
-      <w:hyperlink r:id="rId291">
+      <w:hyperlink r:id="rId292">
         <w:r>
           <w:rPr>
             <w:color w:val="222222"/>
@@ -10859,7 +10952,7 @@
           <w:color w:val="222222"/>
         </w:rPr>
       </w:pPr>
-      <w:hyperlink r:id="rId292">
+      <w:hyperlink r:id="rId293">
         <w:r>
           <w:rPr>
             <w:color w:val="222222"/>
@@ -10881,7 +10974,7 @@
           <w:t>, M., Woo, C.</w:t>
         </w:r>
       </w:hyperlink>
-      <w:hyperlink r:id="rId293">
+      <w:hyperlink r:id="rId294">
         <w:r>
           <w:rPr>
             <w:color w:val="222222"/>
@@ -10889,7 +10982,7 @@
           <w:t xml:space="preserve"> </w:t>
         </w:r>
       </w:hyperlink>
-      <w:hyperlink r:id="rId294">
+      <w:hyperlink r:id="rId295">
         <w:r>
           <w:rPr>
             <w:color w:val="222222"/>
@@ -10911,7 +11004,7 @@
           <w:t xml:space="preserve">, J., &amp; Wager, T. D. (2017). Towards a neurophysiological signature for fibromyalgia. </w:t>
         </w:r>
       </w:hyperlink>
-      <w:hyperlink r:id="rId295">
+      <w:hyperlink r:id="rId296">
         <w:r>
           <w:rPr>
             <w:i/>
@@ -10920,7 +11013,7 @@
           <w:t>Pain</w:t>
         </w:r>
       </w:hyperlink>
-      <w:hyperlink r:id="rId296">
+      <w:hyperlink r:id="rId297">
         <w:r>
           <w:rPr>
             <w:color w:val="222222"/>
@@ -10928,7 +11021,7 @@
           <w:t xml:space="preserve">, </w:t>
         </w:r>
       </w:hyperlink>
-      <w:hyperlink r:id="rId297">
+      <w:hyperlink r:id="rId298">
         <w:r>
           <w:rPr>
             <w:i/>
@@ -10937,7 +11030,7 @@
           <w:t>158</w:t>
         </w:r>
       </w:hyperlink>
-      <w:hyperlink r:id="rId298">
+      <w:hyperlink r:id="rId299">
         <w:r>
           <w:rPr>
             <w:color w:val="222222"/>
@@ -10962,7 +11055,7 @@
           <w:color w:val="222222"/>
         </w:rPr>
       </w:pPr>
-      <w:hyperlink r:id="rId299">
+      <w:hyperlink r:id="rId300">
         <w:proofErr w:type="spellStart"/>
         <w:r>
           <w:rPr>
@@ -10992,7 +11085,7 @@
           <w:t xml:space="preserve">, H., &amp; Wager, T. D. (2020). Author Correction: Neural and sociocultural mediators of ethnic differences in pain. </w:t>
         </w:r>
       </w:hyperlink>
-      <w:hyperlink r:id="rId300">
+      <w:hyperlink r:id="rId301">
         <w:r>
           <w:rPr>
             <w:i/>
@@ -11017,7 +11110,7 @@
         </w:r>
         <w:proofErr w:type="spellEnd"/>
       </w:hyperlink>
-      <w:hyperlink r:id="rId301">
+      <w:hyperlink r:id="rId302">
         <w:r>
           <w:rPr>
             <w:color w:val="222222"/>
@@ -11025,7 +11118,7 @@
           <w:t xml:space="preserve">, </w:t>
         </w:r>
       </w:hyperlink>
-      <w:hyperlink r:id="rId302">
+      <w:hyperlink r:id="rId303">
         <w:r>
           <w:rPr>
             <w:i/>
@@ -11034,7 +11127,7 @@
           <w:t>4</w:t>
         </w:r>
       </w:hyperlink>
-      <w:hyperlink r:id="rId303">
+      <w:hyperlink r:id="rId304">
         <w:r>
           <w:rPr>
             <w:color w:val="222222"/>
@@ -11059,7 +11152,7 @@
           <w:color w:val="222222"/>
         </w:rPr>
       </w:pPr>
-      <w:hyperlink r:id="rId304">
+      <w:hyperlink r:id="rId305">
         <w:proofErr w:type="spellStart"/>
         <w:r>
           <w:rPr>
@@ -11081,7 +11174,7 @@
           <w:t xml:space="preserve">S. B., Brown, S. M., Forbes, E. E., &amp; Hariri, A. R. (2007). Temporal stability of individual differences in amygdala reactivity. </w:t>
         </w:r>
       </w:hyperlink>
-      <w:hyperlink r:id="rId305">
+      <w:hyperlink r:id="rId306">
         <w:r>
           <w:rPr>
             <w:i/>
@@ -11090,7 +11183,7 @@
           <w:t>The American Journal of Psychiatry</w:t>
         </w:r>
       </w:hyperlink>
-      <w:hyperlink r:id="rId306">
+      <w:hyperlink r:id="rId307">
         <w:r>
           <w:rPr>
             <w:color w:val="222222"/>
@@ -11098,7 +11191,7 @@
           <w:t xml:space="preserve">, </w:t>
         </w:r>
       </w:hyperlink>
-      <w:hyperlink r:id="rId307">
+      <w:hyperlink r:id="rId308">
         <w:r>
           <w:rPr>
             <w:i/>
@@ -11107,7 +11200,7 @@
           <w:t>164</w:t>
         </w:r>
       </w:hyperlink>
-      <w:hyperlink r:id="rId308">
+      <w:hyperlink r:id="rId309">
         <w:r>
           <w:rPr>
             <w:color w:val="222222"/>
@@ -11132,7 +11225,7 @@
           <w:color w:val="222222"/>
         </w:rPr>
       </w:pPr>
-      <w:hyperlink r:id="rId309">
+      <w:hyperlink r:id="rId310">
         <w:r>
           <w:rPr>
             <w:color w:val="222222"/>
@@ -11160,7 +11253,7 @@
           <w:t xml:space="preserve">-Miranda, J. (2010). Quantitative prediction of subjective pain intensity from whole-brain fMRI data using Gaussian processes. </w:t>
         </w:r>
       </w:hyperlink>
-      <w:hyperlink r:id="rId310">
+      <w:hyperlink r:id="rId311">
         <w:proofErr w:type="spellStart"/>
         <w:r>
           <w:rPr>
@@ -11171,7 +11264,7 @@
         </w:r>
         <w:proofErr w:type="spellEnd"/>
       </w:hyperlink>
-      <w:hyperlink r:id="rId311">
+      <w:hyperlink r:id="rId312">
         <w:r>
           <w:rPr>
             <w:color w:val="222222"/>
@@ -11179,7 +11272,7 @@
           <w:t xml:space="preserve">, </w:t>
         </w:r>
       </w:hyperlink>
-      <w:hyperlink r:id="rId312">
+      <w:hyperlink r:id="rId313">
         <w:r>
           <w:rPr>
             <w:i/>
@@ -11188,7 +11281,7 @@
           <w:t>49</w:t>
         </w:r>
       </w:hyperlink>
-      <w:hyperlink r:id="rId313">
+      <w:hyperlink r:id="rId314">
         <w:r>
           <w:rPr>
             <w:color w:val="222222"/>
@@ -11213,7 +11306,7 @@
           <w:color w:val="222222"/>
         </w:rPr>
       </w:pPr>
-      <w:hyperlink r:id="rId314">
+      <w:hyperlink r:id="rId315">
         <w:r>
           <w:rPr>
             <w:color w:val="222222"/>
@@ -11227,7 +11320,7 @@
           <w:t xml:space="preserve">an, S. (2016). Serotonin transporter polymorphism alters citalopram effects on human pain responses to physical pain. </w:t>
         </w:r>
       </w:hyperlink>
-      <w:hyperlink r:id="rId315">
+      <w:hyperlink r:id="rId316">
         <w:proofErr w:type="spellStart"/>
         <w:r>
           <w:rPr>
@@ -11238,7 +11331,7 @@
         </w:r>
         <w:proofErr w:type="spellEnd"/>
       </w:hyperlink>
-      <w:hyperlink r:id="rId316">
+      <w:hyperlink r:id="rId317">
         <w:r>
           <w:rPr>
             <w:color w:val="222222"/>
@@ -11246,7 +11339,7 @@
           <w:t xml:space="preserve">, </w:t>
         </w:r>
       </w:hyperlink>
-      <w:hyperlink r:id="rId317">
+      <w:hyperlink r:id="rId318">
         <w:r>
           <w:rPr>
             <w:i/>
@@ -11255,7 +11348,7 @@
           <w:t>135</w:t>
         </w:r>
       </w:hyperlink>
-      <w:hyperlink r:id="rId318">
+      <w:hyperlink r:id="rId319">
         <w:r>
           <w:rPr>
             <w:color w:val="222222"/>
@@ -11280,7 +11373,7 @@
           <w:color w:val="222222"/>
         </w:rPr>
       </w:pPr>
-      <w:hyperlink r:id="rId319">
+      <w:hyperlink r:id="rId320">
         <w:r>
           <w:rPr>
             <w:color w:val="222222"/>
@@ -11288,7 +11381,7 @@
           <w:t xml:space="preserve">McGraw, K. O., &amp; Wong, S. P. (1996). Forming inferences about some intraclass correlation coefficients. </w:t>
         </w:r>
       </w:hyperlink>
-      <w:hyperlink r:id="rId320">
+      <w:hyperlink r:id="rId321">
         <w:r>
           <w:rPr>
             <w:i/>
@@ -11297,7 +11390,7 @@
           <w:t>Psychological Methods</w:t>
         </w:r>
       </w:hyperlink>
-      <w:hyperlink r:id="rId321">
+      <w:hyperlink r:id="rId322">
         <w:r>
           <w:rPr>
             <w:color w:val="222222"/>
@@ -11305,7 +11398,7 @@
           <w:t xml:space="preserve">, </w:t>
         </w:r>
       </w:hyperlink>
-      <w:hyperlink r:id="rId322">
+      <w:hyperlink r:id="rId323">
         <w:r>
           <w:rPr>
             <w:i/>
@@ -11314,7 +11407,7 @@
           <w:t>1</w:t>
         </w:r>
       </w:hyperlink>
-      <w:hyperlink r:id="rId323">
+      <w:hyperlink r:id="rId324">
         <w:r>
           <w:rPr>
             <w:color w:val="222222"/>
@@ -11339,7 +11432,7 @@
           <w:color w:val="222222"/>
         </w:rPr>
       </w:pPr>
-      <w:hyperlink r:id="rId324">
+      <w:hyperlink r:id="rId325">
         <w:r>
           <w:rPr>
             <w:color w:val="222222"/>
@@ -11368,7 +11461,7 @@
           <w:t xml:space="preserve">activation in event-related designs for multivoxel pattern classification analyses. </w:t>
         </w:r>
       </w:hyperlink>
-      <w:hyperlink r:id="rId325">
+      <w:hyperlink r:id="rId326">
         <w:proofErr w:type="spellStart"/>
         <w:r>
           <w:rPr>
@@ -11379,7 +11472,7 @@
         </w:r>
         <w:proofErr w:type="spellEnd"/>
       </w:hyperlink>
-      <w:hyperlink r:id="rId326">
+      <w:hyperlink r:id="rId327">
         <w:r>
           <w:rPr>
             <w:color w:val="222222"/>
@@ -11387,7 +11480,7 @@
           <w:t xml:space="preserve">, </w:t>
         </w:r>
       </w:hyperlink>
-      <w:hyperlink r:id="rId327">
+      <w:hyperlink r:id="rId328">
         <w:r>
           <w:rPr>
             <w:i/>
@@ -11396,7 +11489,7 @@
           <w:t>59</w:t>
         </w:r>
       </w:hyperlink>
-      <w:hyperlink r:id="rId328">
+      <w:hyperlink r:id="rId329">
         <w:r>
           <w:rPr>
             <w:color w:val="222222"/>
@@ -11500,7 +11593,7 @@
           <w:color w:val="222222"/>
         </w:rPr>
       </w:pPr>
-      <w:hyperlink r:id="rId329">
+      <w:hyperlink r:id="rId330">
         <w:r>
           <w:rPr>
             <w:color w:val="222222"/>
@@ -11612,7 +11705,7 @@
           <w:t xml:space="preserve">, B., Van Essen, D. C., White, T., &amp; Yeo, B. T. T. (2017). Best practices in data analysis and sharing in neuroimaging using MRI. </w:t>
         </w:r>
       </w:hyperlink>
-      <w:hyperlink r:id="rId330">
+      <w:hyperlink r:id="rId331">
         <w:r>
           <w:rPr>
             <w:i/>
@@ -11621,7 +11714,7 @@
           <w:t>Nature Neuroscience</w:t>
         </w:r>
       </w:hyperlink>
-      <w:hyperlink r:id="rId331">
+      <w:hyperlink r:id="rId332">
         <w:r>
           <w:rPr>
             <w:color w:val="222222"/>
@@ -11629,7 +11722,7 @@
           <w:t xml:space="preserve">, </w:t>
         </w:r>
       </w:hyperlink>
-      <w:hyperlink r:id="rId332">
+      <w:hyperlink r:id="rId333">
         <w:r>
           <w:rPr>
             <w:i/>
@@ -11638,7 +11731,7 @@
           <w:t>20</w:t>
         </w:r>
       </w:hyperlink>
-      <w:hyperlink r:id="rId333">
+      <w:hyperlink r:id="rId334">
         <w:r>
           <w:rPr>
             <w:color w:val="222222"/>
@@ -11663,7 +11756,7 @@
           <w:color w:val="222222"/>
         </w:rPr>
       </w:pPr>
-      <w:hyperlink r:id="rId334">
+      <w:hyperlink r:id="rId335">
         <w:r>
           <w:rPr>
             <w:color w:val="222222"/>
@@ -11685,7 +11778,7 @@
           <w:t xml:space="preserve">, D., &amp; Constable, R. T. (2019). A decade of test-retest reliability of functional connectivity: A systematic review and meta-analysis. </w:t>
         </w:r>
       </w:hyperlink>
-      <w:hyperlink r:id="rId335">
+      <w:hyperlink r:id="rId336">
         <w:proofErr w:type="spellStart"/>
         <w:r>
           <w:rPr>
@@ -11696,7 +11789,7 @@
         </w:r>
         <w:proofErr w:type="spellEnd"/>
       </w:hyperlink>
-      <w:hyperlink r:id="rId336">
+      <w:hyperlink r:id="rId337">
         <w:r>
           <w:rPr>
             <w:color w:val="222222"/>
@@ -11704,7 +11797,7 @@
           <w:t xml:space="preserve">, </w:t>
         </w:r>
       </w:hyperlink>
-      <w:hyperlink r:id="rId337">
+      <w:hyperlink r:id="rId338">
         <w:r>
           <w:rPr>
             <w:i/>
@@ -11713,7 +11806,7 @@
           <w:t>203</w:t>
         </w:r>
       </w:hyperlink>
-      <w:hyperlink r:id="rId338">
+      <w:hyperlink r:id="rId339">
         <w:r>
           <w:rPr>
             <w:color w:val="222222"/>
@@ -11738,7 +11831,7 @@
           <w:color w:val="222222"/>
         </w:rPr>
       </w:pPr>
-      <w:hyperlink r:id="rId339">
+      <w:hyperlink r:id="rId340">
         <w:r>
           <w:rPr>
             <w:color w:val="222222"/>
@@ -11766,7 +11859,7 @@
           <w:t xml:space="preserve">, J. P. (2017). Unreliability of putative fMRI biomarkers during emotional face processing. </w:t>
         </w:r>
       </w:hyperlink>
-      <w:hyperlink r:id="rId340">
+      <w:hyperlink r:id="rId341">
         <w:proofErr w:type="spellStart"/>
         <w:r>
           <w:rPr>
@@ -11777,7 +11870,7 @@
         </w:r>
         <w:proofErr w:type="spellEnd"/>
       </w:hyperlink>
-      <w:hyperlink r:id="rId341">
+      <w:hyperlink r:id="rId342">
         <w:r>
           <w:rPr>
             <w:color w:val="222222"/>
@@ -11785,7 +11878,7 @@
           <w:t xml:space="preserve">, </w:t>
         </w:r>
       </w:hyperlink>
-      <w:hyperlink r:id="rId342">
+      <w:hyperlink r:id="rId343">
         <w:r>
           <w:rPr>
             <w:i/>
@@ -11794,7 +11887,7 @@
           <w:t>156</w:t>
         </w:r>
       </w:hyperlink>
-      <w:hyperlink r:id="rId343">
+      <w:hyperlink r:id="rId344">
         <w:r>
           <w:rPr>
             <w:color w:val="222222"/>
@@ -11819,7 +11912,7 @@
           <w:color w:val="222222"/>
         </w:rPr>
       </w:pPr>
-      <w:hyperlink r:id="rId344">
+      <w:hyperlink r:id="rId345">
         <w:r>
           <w:rPr>
             <w:color w:val="222222"/>
@@ -11909,7 +12002,7 @@
           <w:t xml:space="preserve">nditions and sessions. </w:t>
         </w:r>
       </w:hyperlink>
-      <w:hyperlink r:id="rId345">
+      <w:hyperlink r:id="rId346">
         <w:proofErr w:type="spellStart"/>
         <w:r>
           <w:rPr>
@@ -11920,7 +12013,7 @@
         </w:r>
         <w:proofErr w:type="spellEnd"/>
       </w:hyperlink>
-      <w:hyperlink r:id="rId346">
+      <w:hyperlink r:id="rId347">
         <w:r>
           <w:rPr>
             <w:color w:val="222222"/>
@@ -11928,7 +12021,7 @@
           <w:t xml:space="preserve">, </w:t>
         </w:r>
       </w:hyperlink>
-      <w:hyperlink r:id="rId347">
+      <w:hyperlink r:id="rId348">
         <w:r>
           <w:rPr>
             <w:i/>
@@ -11937,7 +12030,7 @@
           <w:t>6</w:t>
         </w:r>
       </w:hyperlink>
-      <w:hyperlink r:id="rId348">
+      <w:hyperlink r:id="rId349">
         <w:r>
           <w:rPr>
             <w:color w:val="222222"/>
@@ -11962,7 +12055,7 @@
           <w:color w:val="222222"/>
         </w:rPr>
       </w:pPr>
-      <w:hyperlink r:id="rId349">
+      <w:hyperlink r:id="rId350">
         <w:proofErr w:type="spellStart"/>
         <w:r>
           <w:rPr>
@@ -12012,7 +12105,7 @@
           <w:t xml:space="preserve">tical review. </w:t>
         </w:r>
       </w:hyperlink>
-      <w:hyperlink r:id="rId350">
+      <w:hyperlink r:id="rId351">
         <w:r>
           <w:rPr>
             <w:i/>
@@ -12021,7 +12114,7 @@
           <w:t>Neuroscience and Biobehavioral Reviews</w:t>
         </w:r>
       </w:hyperlink>
-      <w:hyperlink r:id="rId351">
+      <w:hyperlink r:id="rId352">
         <w:r>
           <w:rPr>
             <w:color w:val="222222"/>
@@ -12029,7 +12122,7 @@
           <w:t xml:space="preserve">, </w:t>
         </w:r>
       </w:hyperlink>
-      <w:hyperlink r:id="rId352">
+      <w:hyperlink r:id="rId353">
         <w:r>
           <w:rPr>
             <w:i/>
@@ -12038,7 +12131,7 @@
           <w:t>36</w:t>
         </w:r>
       </w:hyperlink>
-      <w:hyperlink r:id="rId353">
+      <w:hyperlink r:id="rId354">
         <w:r>
           <w:rPr>
             <w:color w:val="222222"/>
@@ -12063,7 +12156,7 @@
           <w:color w:val="222222"/>
         </w:rPr>
       </w:pPr>
-      <w:hyperlink r:id="rId354">
+      <w:hyperlink r:id="rId355">
         <w:proofErr w:type="spellStart"/>
         <w:r>
           <w:rPr>
@@ -12183,7 +12276,7 @@
           <w:t xml:space="preserve">. </w:t>
         </w:r>
       </w:hyperlink>
-      <w:hyperlink r:id="rId355">
+      <w:hyperlink r:id="rId356">
         <w:proofErr w:type="spellStart"/>
         <w:r>
           <w:rPr>
@@ -12194,7 +12287,7 @@
         </w:r>
         <w:proofErr w:type="spellEnd"/>
       </w:hyperlink>
-      <w:hyperlink r:id="rId356">
+      <w:hyperlink r:id="rId357">
         <w:r>
           <w:rPr>
             <w:color w:val="222222"/>
@@ -12202,7 +12295,7 @@
           <w:t xml:space="preserve">, </w:t>
         </w:r>
       </w:hyperlink>
-      <w:hyperlink r:id="rId357">
+      <w:hyperlink r:id="rId358">
         <w:r>
           <w:rPr>
             <w:i/>
@@ -12211,7 +12304,7 @@
           <w:t>157</w:t>
         </w:r>
       </w:hyperlink>
-      <w:hyperlink r:id="rId358">
+      <w:hyperlink r:id="rId359">
         <w:r>
           <w:rPr>
             <w:color w:val="222222"/>
@@ -12359,7 +12452,7 @@
           <w:color w:val="222222"/>
         </w:rPr>
       </w:pPr>
-      <w:hyperlink r:id="rId359">
+      <w:hyperlink r:id="rId360">
         <w:proofErr w:type="spellStart"/>
         <w:r>
           <w:rPr>
@@ -12423,7 +12516,7 @@
           <w:t xml:space="preserve">ognitive–emotive fMRI test battery. </w:t>
         </w:r>
       </w:hyperlink>
-      <w:hyperlink r:id="rId360">
+      <w:hyperlink r:id="rId361">
         <w:proofErr w:type="spellStart"/>
         <w:r>
           <w:rPr>
@@ -12434,7 +12527,7 @@
         </w:r>
         <w:proofErr w:type="spellEnd"/>
       </w:hyperlink>
-      <w:hyperlink r:id="rId361">
+      <w:hyperlink r:id="rId362">
         <w:r>
           <w:rPr>
             <w:color w:val="222222"/>
@@ -12442,7 +12535,7 @@
           <w:t xml:space="preserve">, </w:t>
         </w:r>
       </w:hyperlink>
-      <w:hyperlink r:id="rId362">
+      <w:hyperlink r:id="rId363">
         <w:r>
           <w:rPr>
             <w:i/>
@@ -12451,7 +12544,7 @@
           <w:t>60</w:t>
         </w:r>
       </w:hyperlink>
-      <w:hyperlink r:id="rId363">
+      <w:hyperlink r:id="rId364">
         <w:r>
           <w:rPr>
             <w:color w:val="222222"/>
@@ -12613,7 +12706,7 @@
           <w:color w:val="222222"/>
         </w:rPr>
       </w:pPr>
-      <w:hyperlink r:id="rId364">
+      <w:hyperlink r:id="rId365">
         <w:r>
           <w:rPr>
             <w:color w:val="222222"/>
@@ -12635,7 +12728,7 @@
           <w:t xml:space="preserve">, M. J., Martin, A., &amp; Jones, R. M. (2019). Distinctions among real and apparent respiratory motions in human fMRI data. </w:t>
         </w:r>
       </w:hyperlink>
-      <w:hyperlink r:id="rId365">
+      <w:hyperlink r:id="rId366">
         <w:proofErr w:type="spellStart"/>
         <w:r>
           <w:rPr>
@@ -12646,7 +12739,7 @@
         </w:r>
         <w:proofErr w:type="spellEnd"/>
       </w:hyperlink>
-      <w:hyperlink r:id="rId366">
+      <w:hyperlink r:id="rId367">
         <w:r>
           <w:rPr>
             <w:color w:val="222222"/>
@@ -12654,7 +12747,7 @@
           <w:t xml:space="preserve">, </w:t>
         </w:r>
       </w:hyperlink>
-      <w:hyperlink r:id="rId367">
+      <w:hyperlink r:id="rId368">
         <w:r>
           <w:rPr>
             <w:i/>
@@ -12663,7 +12756,7 @@
           <w:t>201</w:t>
         </w:r>
       </w:hyperlink>
-      <w:hyperlink r:id="rId368">
+      <w:hyperlink r:id="rId369">
         <w:r>
           <w:rPr>
             <w:color w:val="222222"/>
@@ -12688,7 +12781,7 @@
           <w:color w:val="222222"/>
         </w:rPr>
       </w:pPr>
-      <w:hyperlink r:id="rId369">
+      <w:hyperlink r:id="rId370">
         <w:proofErr w:type="spellStart"/>
         <w:r>
           <w:rPr>
@@ -12746,7 +12839,7 @@
           <w:t xml:space="preserve">, R. P., &amp; Greenspan, J. D. (2014). Intersession reliability of fMRI activation for heat pain and motor tasks. </w:t>
         </w:r>
       </w:hyperlink>
-      <w:hyperlink r:id="rId370">
+      <w:hyperlink r:id="rId371">
         <w:proofErr w:type="spellStart"/>
         <w:r>
           <w:rPr>
@@ -12764,7 +12857,7 @@
           <w:t>. Clinical</w:t>
         </w:r>
       </w:hyperlink>
-      <w:hyperlink r:id="rId371">
+      <w:hyperlink r:id="rId372">
         <w:r>
           <w:rPr>
             <w:color w:val="222222"/>
@@ -12772,7 +12865,7 @@
           <w:t xml:space="preserve">, </w:t>
         </w:r>
       </w:hyperlink>
-      <w:hyperlink r:id="rId372">
+      <w:hyperlink r:id="rId373">
         <w:r>
           <w:rPr>
             <w:i/>
@@ -12781,7 +12874,7 @@
           <w:t>5</w:t>
         </w:r>
       </w:hyperlink>
-      <w:hyperlink r:id="rId373">
+      <w:hyperlink r:id="rId374">
         <w:r>
           <w:rPr>
             <w:color w:val="222222"/>
@@ -12806,7 +12899,7 @@
           <w:color w:val="222222"/>
         </w:rPr>
       </w:pPr>
-      <w:hyperlink r:id="rId374">
+      <w:hyperlink r:id="rId375">
         <w:proofErr w:type="spellStart"/>
         <w:r>
           <w:rPr>
@@ -12828,7 +12921,7 @@
           <w:t xml:space="preserve">T. D. (2017). Effect Size Estimation in Neuroimaging. </w:t>
         </w:r>
       </w:hyperlink>
-      <w:hyperlink r:id="rId375">
+      <w:hyperlink r:id="rId376">
         <w:r>
           <w:rPr>
             <w:i/>
@@ -12837,7 +12930,7 @@
           <w:t xml:space="preserve">JAMA Psychiatry </w:t>
         </w:r>
       </w:hyperlink>
-      <w:hyperlink r:id="rId376">
+      <w:hyperlink r:id="rId377">
         <w:r>
           <w:rPr>
             <w:color w:val="222222"/>
@@ -12845,7 +12938,7 @@
           <w:t xml:space="preserve">, </w:t>
         </w:r>
       </w:hyperlink>
-      <w:hyperlink r:id="rId377">
+      <w:hyperlink r:id="rId378">
         <w:r>
           <w:rPr>
             <w:i/>
@@ -12854,7 +12947,7 @@
           <w:t>74</w:t>
         </w:r>
       </w:hyperlink>
-      <w:hyperlink r:id="rId378">
+      <w:hyperlink r:id="rId379">
         <w:r>
           <w:rPr>
             <w:color w:val="222222"/>
@@ -12879,7 +12972,7 @@
           <w:color w:val="222222"/>
         </w:rPr>
       </w:pPr>
-      <w:hyperlink r:id="rId379">
+      <w:hyperlink r:id="rId380">
         <w:proofErr w:type="spellStart"/>
         <w:r>
           <w:rPr>
@@ -12895,7 +12988,7 @@
           <w:t xml:space="preserve">, M. C., &amp; Wager, T. D. (2018). Modeling Pain Using fMRI: From Regions to Biomarkers. </w:t>
         </w:r>
       </w:hyperlink>
-      <w:hyperlink r:id="rId380">
+      <w:hyperlink r:id="rId381">
         <w:r>
           <w:rPr>
             <w:i/>
@@ -12911,7 +13004,7 @@
           <w:t>uroscience Bulletin</w:t>
         </w:r>
       </w:hyperlink>
-      <w:hyperlink r:id="rId381">
+      <w:hyperlink r:id="rId382">
         <w:r>
           <w:rPr>
             <w:color w:val="222222"/>
@@ -12919,7 +13012,7 @@
           <w:t xml:space="preserve">, </w:t>
         </w:r>
       </w:hyperlink>
-      <w:hyperlink r:id="rId382">
+      <w:hyperlink r:id="rId383">
         <w:r>
           <w:rPr>
             <w:i/>
@@ -12928,7 +13021,7 @@
           <w:t>34</w:t>
         </w:r>
       </w:hyperlink>
-      <w:hyperlink r:id="rId383">
+      <w:hyperlink r:id="rId384">
         <w:r>
           <w:rPr>
             <w:color w:val="222222"/>
@@ -12953,7 +13046,7 @@
           <w:color w:val="222222"/>
         </w:rPr>
       </w:pPr>
-      <w:hyperlink r:id="rId384">
+      <w:hyperlink r:id="rId385">
         <w:proofErr w:type="spellStart"/>
         <w:r>
           <w:rPr>
@@ -12983,7 +13076,7 @@
           <w:t xml:space="preserve">, M. (2004). Measuring functional connectivity during distinct stages of a cognitive task. </w:t>
         </w:r>
       </w:hyperlink>
-      <w:hyperlink r:id="rId385">
+      <w:hyperlink r:id="rId386">
         <w:proofErr w:type="spellStart"/>
         <w:r>
           <w:rPr>
@@ -12994,7 +13087,7 @@
         </w:r>
         <w:proofErr w:type="spellEnd"/>
       </w:hyperlink>
-      <w:hyperlink r:id="rId386">
+      <w:hyperlink r:id="rId387">
         <w:r>
           <w:rPr>
             <w:color w:val="222222"/>
@@ -13002,7 +13095,7 @@
           <w:t xml:space="preserve">, </w:t>
         </w:r>
       </w:hyperlink>
-      <w:hyperlink r:id="rId387">
+      <w:hyperlink r:id="rId388">
         <w:r>
           <w:rPr>
             <w:i/>
@@ -13011,7 +13104,7 @@
           <w:t>23</w:t>
         </w:r>
       </w:hyperlink>
-      <w:hyperlink r:id="rId388">
+      <w:hyperlink r:id="rId389">
         <w:r>
           <w:rPr>
             <w:color w:val="222222"/>
@@ -13036,7 +13129,7 @@
           <w:color w:val="222222"/>
         </w:rPr>
       </w:pPr>
-      <w:hyperlink r:id="rId389">
+      <w:hyperlink r:id="rId390">
         <w:proofErr w:type="spellStart"/>
         <w:r>
           <w:rPr>
@@ -13066,7 +13159,7 @@
           <w:t xml:space="preserve">, J. M. (2019). A psychometrics of individual differences in experimental tasks. </w:t>
         </w:r>
       </w:hyperlink>
-      <w:hyperlink r:id="rId390">
+      <w:hyperlink r:id="rId391">
         <w:r>
           <w:rPr>
             <w:i/>
@@ -13075,7 +13168,7 @@
           <w:t>Psychonomic Bulletin &amp; Review</w:t>
         </w:r>
       </w:hyperlink>
-      <w:hyperlink r:id="rId391">
+      <w:hyperlink r:id="rId392">
         <w:r>
           <w:rPr>
             <w:color w:val="222222"/>
@@ -13083,7 +13176,7 @@
           <w:t xml:space="preserve">, </w:t>
         </w:r>
       </w:hyperlink>
-      <w:hyperlink r:id="rId392">
+      <w:hyperlink r:id="rId393">
         <w:r>
           <w:rPr>
             <w:i/>
@@ -13092,7 +13185,7 @@
           <w:t>26</w:t>
         </w:r>
       </w:hyperlink>
-      <w:hyperlink r:id="rId393">
+      <w:hyperlink r:id="rId394">
         <w:r>
           <w:rPr>
             <w:color w:val="222222"/>
@@ -13117,7 +13210,7 @@
           <w:color w:val="222222"/>
         </w:rPr>
       </w:pPr>
-      <w:hyperlink r:id="rId394">
+      <w:hyperlink r:id="rId395">
         <w:r>
           <w:rPr>
             <w:color w:val="222222"/>
@@ -13187,7 +13280,7 @@
           <w:t xml:space="preserve">ation of aversive prediction errors in the human periaqueductal gray. </w:t>
         </w:r>
       </w:hyperlink>
-      <w:hyperlink r:id="rId395">
+      <w:hyperlink r:id="rId396">
         <w:r>
           <w:rPr>
             <w:i/>
@@ -13196,7 +13289,7 @@
           <w:t>Nature Neuroscience</w:t>
         </w:r>
       </w:hyperlink>
-      <w:hyperlink r:id="rId396">
+      <w:hyperlink r:id="rId397">
         <w:r>
           <w:rPr>
             <w:color w:val="222222"/>
@@ -13204,7 +13297,7 @@
           <w:t xml:space="preserve">, </w:t>
         </w:r>
       </w:hyperlink>
-      <w:hyperlink r:id="rId397">
+      <w:hyperlink r:id="rId398">
         <w:r>
           <w:rPr>
             <w:i/>
@@ -13213,7 +13306,7 @@
           <w:t>17</w:t>
         </w:r>
       </w:hyperlink>
-      <w:hyperlink r:id="rId398">
+      <w:hyperlink r:id="rId399">
         <w:r>
           <w:rPr>
             <w:color w:val="222222"/>
@@ -13238,7 +13331,7 @@
           <w:color w:val="222222"/>
         </w:rPr>
       </w:pPr>
-      <w:hyperlink r:id="rId399">
+      <w:hyperlink r:id="rId400">
         <w:r>
           <w:rPr>
             <w:color w:val="222222"/>
@@ -13260,7 +13353,7 @@
           <w:t xml:space="preserve">, D., &amp; Wager, T. D. (2012). Ventromedial prefrontal-subcortical systems and the generation of affective meaning. </w:t>
         </w:r>
       </w:hyperlink>
-      <w:hyperlink r:id="rId400">
+      <w:hyperlink r:id="rId401">
         <w:r>
           <w:rPr>
             <w:i/>
@@ -13269,7 +13362,7 @@
           <w:t>Trends in Cognitive Sciences</w:t>
         </w:r>
       </w:hyperlink>
-      <w:hyperlink r:id="rId401">
+      <w:hyperlink r:id="rId402">
         <w:r>
           <w:rPr>
             <w:color w:val="222222"/>
@@ -13277,7 +13370,7 @@
           <w:t xml:space="preserve">, </w:t>
         </w:r>
       </w:hyperlink>
-      <w:hyperlink r:id="rId402">
+      <w:hyperlink r:id="rId403">
         <w:r>
           <w:rPr>
             <w:i/>
@@ -13286,7 +13379,7 @@
           <w:t>16</w:t>
         </w:r>
       </w:hyperlink>
-      <w:hyperlink r:id="rId403">
+      <w:hyperlink r:id="rId404">
         <w:r>
           <w:rPr>
             <w:color w:val="222222"/>
@@ -13478,7 +13571,7 @@
           <w:color w:val="222222"/>
         </w:rPr>
       </w:pPr>
-      <w:hyperlink r:id="rId404">
+      <w:hyperlink r:id="rId405">
         <w:proofErr w:type="spellStart"/>
         <w:r>
           <w:rPr>
@@ -13508,7 +13601,7 @@
           <w:t xml:space="preserve"> uses in assessing rater reliability. </w:t>
         </w:r>
       </w:hyperlink>
-      <w:hyperlink r:id="rId405">
+      <w:hyperlink r:id="rId406">
         <w:r>
           <w:rPr>
             <w:i/>
@@ -13517,7 +13610,7 @@
           <w:t>Psychological Bulletin</w:t>
         </w:r>
       </w:hyperlink>
-      <w:hyperlink r:id="rId406">
+      <w:hyperlink r:id="rId407">
         <w:r>
           <w:rPr>
             <w:color w:val="222222"/>
@@ -13525,7 +13618,7 @@
           <w:t xml:space="preserve">, </w:t>
         </w:r>
       </w:hyperlink>
-      <w:hyperlink r:id="rId407">
+      <w:hyperlink r:id="rId408">
         <w:r>
           <w:rPr>
             <w:i/>
@@ -13534,7 +13627,7 @@
           <w:t>86</w:t>
         </w:r>
       </w:hyperlink>
-      <w:hyperlink r:id="rId408">
+      <w:hyperlink r:id="rId409">
         <w:r>
           <w:rPr>
             <w:color w:val="222222"/>
@@ -13559,7 +13652,7 @@
           <w:color w:val="222222"/>
         </w:rPr>
       </w:pPr>
-      <w:hyperlink r:id="rId409">
+      <w:hyperlink r:id="rId410">
         <w:proofErr w:type="spellStart"/>
         <w:r>
           <w:rPr>
@@ -13581,7 +13674,7 @@
           <w:t xml:space="preserve">rnal consistency. </w:t>
         </w:r>
       </w:hyperlink>
-      <w:hyperlink r:id="rId410">
+      <w:hyperlink r:id="rId411">
         <w:r>
           <w:rPr>
             <w:i/>
@@ -13590,7 +13683,7 @@
           <w:t>Journal of Personality Assessment</w:t>
         </w:r>
       </w:hyperlink>
-      <w:hyperlink r:id="rId411">
+      <w:hyperlink r:id="rId412">
         <w:r>
           <w:rPr>
             <w:color w:val="222222"/>
@@ -13598,7 +13691,7 @@
           <w:t xml:space="preserve">, </w:t>
         </w:r>
       </w:hyperlink>
-      <w:hyperlink r:id="rId412">
+      <w:hyperlink r:id="rId413">
         <w:r>
           <w:rPr>
             <w:i/>
@@ -13607,7 +13700,7 @@
           <w:t>80</w:t>
         </w:r>
       </w:hyperlink>
-      <w:hyperlink r:id="rId413">
+      <w:hyperlink r:id="rId414">
         <w:r>
           <w:rPr>
             <w:color w:val="222222"/>
@@ -13632,7 +13725,7 @@
           <w:color w:val="222222"/>
         </w:rPr>
       </w:pPr>
-      <w:hyperlink r:id="rId414">
+      <w:hyperlink r:id="rId415">
         <w:r>
           <w:rPr>
             <w:color w:val="222222"/>
@@ -13682,7 +13775,7 @@
           <w:t xml:space="preserve">, J. S. (2015). Increasing placebo responses over time in U.S. clinical trials of neuropathic pain. </w:t>
         </w:r>
       </w:hyperlink>
-      <w:hyperlink r:id="rId415">
+      <w:hyperlink r:id="rId416">
         <w:r>
           <w:rPr>
             <w:i/>
@@ -13691,7 +13784,7 @@
           <w:t>Pain</w:t>
         </w:r>
       </w:hyperlink>
-      <w:hyperlink r:id="rId416">
+      <w:hyperlink r:id="rId417">
         <w:r>
           <w:rPr>
             <w:color w:val="222222"/>
@@ -13699,7 +13792,7 @@
           <w:t xml:space="preserve">, </w:t>
         </w:r>
       </w:hyperlink>
-      <w:hyperlink r:id="rId417">
+      <w:hyperlink r:id="rId418">
         <w:r>
           <w:rPr>
             <w:i/>
@@ -13708,7 +13801,7 @@
           <w:t>156</w:t>
         </w:r>
       </w:hyperlink>
-      <w:hyperlink r:id="rId418">
+      <w:hyperlink r:id="rId419">
         <w:r>
           <w:rPr>
             <w:color w:val="222222"/>
@@ -13733,7 +13826,7 @@
           <w:color w:val="222222"/>
         </w:rPr>
       </w:pPr>
-      <w:hyperlink r:id="rId419">
+      <w:hyperlink r:id="rId420">
         <w:r>
           <w:rPr>
             <w:color w:val="222222"/>
@@ -13789,7 +13882,7 @@
           <w:t xml:space="preserve">, D., &amp; Becerra, L. (2015). Test-retest reliability of evoked heat stimulation BOLD fMRI. </w:t>
         </w:r>
       </w:hyperlink>
-      <w:hyperlink r:id="rId420">
+      <w:hyperlink r:id="rId421">
         <w:r>
           <w:rPr>
             <w:i/>
@@ -13805,7 +13898,7 @@
           <w:t>thods</w:t>
         </w:r>
       </w:hyperlink>
-      <w:hyperlink r:id="rId421">
+      <w:hyperlink r:id="rId422">
         <w:r>
           <w:rPr>
             <w:color w:val="222222"/>
@@ -13813,7 +13906,7 @@
           <w:t xml:space="preserve">, </w:t>
         </w:r>
       </w:hyperlink>
-      <w:hyperlink r:id="rId422">
+      <w:hyperlink r:id="rId423">
         <w:r>
           <w:rPr>
             <w:i/>
@@ -13822,7 +13915,7 @@
           <w:t>253</w:t>
         </w:r>
       </w:hyperlink>
-      <w:hyperlink r:id="rId423">
+      <w:hyperlink r:id="rId424">
         <w:r>
           <w:rPr>
             <w:color w:val="222222"/>
@@ -13847,7 +13940,7 @@
           <w:color w:val="222222"/>
         </w:rPr>
       </w:pPr>
-      <w:hyperlink r:id="rId424">
+      <w:hyperlink r:id="rId425">
         <w:r>
           <w:rPr>
             <w:color w:val="222222"/>
@@ -13945,7 +14038,7 @@
           <w:t xml:space="preserve">ct neural representations of aversive somatic and visceral stimulation in healthy individuals. </w:t>
         </w:r>
       </w:hyperlink>
-      <w:hyperlink r:id="rId425">
+      <w:hyperlink r:id="rId426">
         <w:r>
           <w:rPr>
             <w:i/>
@@ -13954,7 +14047,7 @@
           <w:t>Nature Communications</w:t>
         </w:r>
       </w:hyperlink>
-      <w:hyperlink r:id="rId426">
+      <w:hyperlink r:id="rId427">
         <w:r>
           <w:rPr>
             <w:color w:val="222222"/>
@@ -13962,7 +14055,7 @@
           <w:t xml:space="preserve">, </w:t>
         </w:r>
       </w:hyperlink>
-      <w:hyperlink r:id="rId427">
+      <w:hyperlink r:id="rId428">
         <w:r>
           <w:rPr>
             <w:i/>
@@ -13971,7 +14064,7 @@
           <w:t>11</w:t>
         </w:r>
       </w:hyperlink>
-      <w:hyperlink r:id="rId428">
+      <w:hyperlink r:id="rId429">
         <w:r>
           <w:rPr>
             <w:color w:val="222222"/>
@@ -14107,7 +14200,7 @@
           <w:color w:val="222222"/>
         </w:rPr>
       </w:pPr>
-      <w:hyperlink r:id="rId429">
+      <w:hyperlink r:id="rId430">
         <w:r>
           <w:rPr>
             <w:color w:val="222222"/>
@@ -14115,7 +14208,7 @@
           <w:t>Wager, T. D., Atlas, L. Y., Lindquist, M. A., Roy, M., Woo, C.</w:t>
         </w:r>
       </w:hyperlink>
-      <w:hyperlink r:id="rId430">
+      <w:hyperlink r:id="rId431">
         <w:r>
           <w:rPr>
             <w:color w:val="222222"/>
@@ -14123,7 +14216,7 @@
           <w:t xml:space="preserve"> </w:t>
         </w:r>
       </w:hyperlink>
-      <w:hyperlink r:id="rId431">
+      <w:hyperlink r:id="rId432">
         <w:r>
           <w:rPr>
             <w:color w:val="222222"/>
@@ -14145,7 +14238,7 @@
           <w:t xml:space="preserve">, E. (2013). An fMRI-based neurologic signature of physical pain. </w:t>
         </w:r>
       </w:hyperlink>
-      <w:hyperlink r:id="rId432">
+      <w:hyperlink r:id="rId433">
         <w:r>
           <w:rPr>
             <w:i/>
@@ -14154,7 +14247,7 @@
           <w:t>The New England Journal of Medicine</w:t>
         </w:r>
       </w:hyperlink>
-      <w:hyperlink r:id="rId433">
+      <w:hyperlink r:id="rId434">
         <w:r>
           <w:rPr>
             <w:color w:val="222222"/>
@@ -14162,7 +14255,7 @@
           <w:t xml:space="preserve">, </w:t>
         </w:r>
       </w:hyperlink>
-      <w:hyperlink r:id="rId434">
+      <w:hyperlink r:id="rId435">
         <w:r>
           <w:rPr>
             <w:i/>
@@ -14171,7 +14264,7 @@
           <w:t>368</w:t>
         </w:r>
       </w:hyperlink>
-      <w:hyperlink r:id="rId435">
+      <w:hyperlink r:id="rId436">
         <w:r>
           <w:rPr>
             <w:color w:val="222222"/>
@@ -14259,7 +14352,7 @@
           <w:color w:val="222222"/>
         </w:rPr>
       </w:pPr>
-      <w:hyperlink r:id="rId436">
+      <w:hyperlink r:id="rId437">
         <w:r>
           <w:rPr>
             <w:color w:val="222222"/>
@@ -14295,7 +14388,7 @@
           <w:t xml:space="preserve">, R. W., Chiasson, M., &amp; Brown, L. (2011). Reliability, standard error, and minimum detectable change of clinical pressure pain threshold testing in people with and without acute neck pain. </w:t>
         </w:r>
       </w:hyperlink>
-      <w:hyperlink r:id="rId437">
+      <w:hyperlink r:id="rId438">
         <w:r>
           <w:rPr>
             <w:i/>
@@ -14320,7 +14413,7 @@
           <w:t xml:space="preserve"> and Sports Physical Therapy</w:t>
         </w:r>
       </w:hyperlink>
-      <w:hyperlink r:id="rId438">
+      <w:hyperlink r:id="rId439">
         <w:r>
           <w:rPr>
             <w:color w:val="222222"/>
@@ -14328,7 +14421,7 @@
           <w:t xml:space="preserve">, </w:t>
         </w:r>
       </w:hyperlink>
-      <w:hyperlink r:id="rId439">
+      <w:hyperlink r:id="rId440">
         <w:r>
           <w:rPr>
             <w:i/>
@@ -14337,7 +14430,7 @@
           <w:t>41</w:t>
         </w:r>
       </w:hyperlink>
-      <w:hyperlink r:id="rId440">
+      <w:hyperlink r:id="rId441">
         <w:r>
           <w:rPr>
             <w:color w:val="222222"/>
@@ -14362,7 +14455,7 @@
           <w:color w:val="222222"/>
         </w:rPr>
       </w:pPr>
-      <w:hyperlink r:id="rId441">
+      <w:hyperlink r:id="rId442">
         <w:r>
           <w:rPr>
             <w:color w:val="222222"/>
@@ -14370,7 +14463,7 @@
           <w:t>Woo, C.</w:t>
         </w:r>
       </w:hyperlink>
-      <w:hyperlink r:id="rId442">
+      <w:hyperlink r:id="rId443">
         <w:r>
           <w:rPr>
             <w:color w:val="222222"/>
@@ -14378,7 +14471,7 @@
           <w:t xml:space="preserve"> </w:t>
         </w:r>
       </w:hyperlink>
-      <w:hyperlink r:id="rId443">
+      <w:hyperlink r:id="rId444">
         <w:r>
           <w:rPr>
             <w:color w:val="222222"/>
@@ -14392,7 +14485,7 @@
           <w:t xml:space="preserve">ing better biomarkers: brain models in translational neuroimaging. </w:t>
         </w:r>
       </w:hyperlink>
-      <w:hyperlink r:id="rId444">
+      <w:hyperlink r:id="rId445">
         <w:r>
           <w:rPr>
             <w:i/>
@@ -14401,7 +14494,7 @@
           <w:t>Nature Neuroscience</w:t>
         </w:r>
       </w:hyperlink>
-      <w:hyperlink r:id="rId445">
+      <w:hyperlink r:id="rId446">
         <w:r>
           <w:rPr>
             <w:color w:val="222222"/>
@@ -14409,7 +14502,7 @@
           <w:t xml:space="preserve">, </w:t>
         </w:r>
       </w:hyperlink>
-      <w:hyperlink r:id="rId446">
+      <w:hyperlink r:id="rId447">
         <w:r>
           <w:rPr>
             <w:i/>
@@ -14418,7 +14511,7 @@
           <w:t>20</w:t>
         </w:r>
       </w:hyperlink>
-      <w:hyperlink r:id="rId447">
+      <w:hyperlink r:id="rId448">
         <w:r>
           <w:rPr>
             <w:color w:val="222222"/>
@@ -14443,7 +14536,7 @@
           <w:color w:val="222222"/>
         </w:rPr>
       </w:pPr>
-      <w:hyperlink r:id="rId448">
+      <w:hyperlink r:id="rId449">
         <w:r>
           <w:rPr>
             <w:color w:val="222222"/>
@@ -14451,7 +14544,7 @@
           <w:t>Woo, C.</w:t>
         </w:r>
       </w:hyperlink>
-      <w:hyperlink r:id="rId449">
+      <w:hyperlink r:id="rId450">
         <w:r>
           <w:rPr>
             <w:color w:val="222222"/>
@@ -14459,7 +14552,7 @@
           <w:t xml:space="preserve"> </w:t>
         </w:r>
       </w:hyperlink>
-      <w:hyperlink r:id="rId450">
+      <w:hyperlink r:id="rId451">
         <w:r>
           <w:rPr>
             <w:color w:val="222222"/>
@@ -14481,7 +14574,7 @@
           <w:t xml:space="preserve">, J. T., &amp; Wager, T. D. (2015). Distinct brain systems mediate the effects of nociceptive input and self-regulation on pain. </w:t>
         </w:r>
       </w:hyperlink>
-      <w:hyperlink r:id="rId451">
+      <w:hyperlink r:id="rId452">
         <w:proofErr w:type="spellStart"/>
         <w:r>
           <w:rPr>
@@ -14499,7 +14592,7 @@
           <w:t xml:space="preserve"> Biology</w:t>
         </w:r>
       </w:hyperlink>
-      <w:hyperlink r:id="rId452">
+      <w:hyperlink r:id="rId453">
         <w:r>
           <w:rPr>
             <w:color w:val="222222"/>
@@ -14507,7 +14600,7 @@
           <w:t xml:space="preserve">, </w:t>
         </w:r>
       </w:hyperlink>
-      <w:hyperlink r:id="rId453">
+      <w:hyperlink r:id="rId454">
         <w:r>
           <w:rPr>
             <w:i/>
@@ -14516,7 +14609,7 @@
           <w:t>13</w:t>
         </w:r>
       </w:hyperlink>
-      <w:hyperlink r:id="rId454">
+      <w:hyperlink r:id="rId455">
         <w:r>
           <w:rPr>
             <w:color w:val="222222"/>
@@ -14541,7 +14634,7 @@
           <w:color w:val="222222"/>
         </w:rPr>
       </w:pPr>
-      <w:hyperlink r:id="rId455">
+      <w:hyperlink r:id="rId456">
         <w:r>
           <w:rPr>
             <w:color w:val="222222"/>
@@ -14569,7 +14662,7 @@
           <w:t xml:space="preserve"> Y., &amp; Wager, T. D. (2017). Quantifying cerebral contributions to pain beyond nociception. </w:t>
         </w:r>
       </w:hyperlink>
-      <w:hyperlink r:id="rId456">
+      <w:hyperlink r:id="rId457">
         <w:r>
           <w:rPr>
             <w:i/>
@@ -14578,7 +14671,7 @@
           <w:t>Nature Communications</w:t>
         </w:r>
       </w:hyperlink>
-      <w:hyperlink r:id="rId457">
+      <w:hyperlink r:id="rId458">
         <w:r>
           <w:rPr>
             <w:color w:val="222222"/>
@@ -14586,7 +14679,7 @@
           <w:t xml:space="preserve">, </w:t>
         </w:r>
       </w:hyperlink>
-      <w:hyperlink r:id="rId458">
+      <w:hyperlink r:id="rId459">
         <w:r>
           <w:rPr>
             <w:i/>
@@ -14595,7 +14688,7 @@
           <w:t>8</w:t>
         </w:r>
       </w:hyperlink>
-      <w:hyperlink r:id="rId459">
+      <w:hyperlink r:id="rId460">
         <w:r>
           <w:rPr>
             <w:color w:val="222222"/>
@@ -14682,7 +14775,7 @@
           <w:color w:val="222222"/>
         </w:rPr>
       </w:pPr>
-      <w:hyperlink r:id="rId460">
+      <w:hyperlink r:id="rId461">
         <w:r>
           <w:rPr>
             <w:color w:val="222222"/>
@@ -14690,7 +14783,7 @@
           <w:t xml:space="preserve">Assessing Variations in Areal Organization for the Intrinsic Brain: From Fingerprints to Reliability. </w:t>
         </w:r>
       </w:hyperlink>
-      <w:hyperlink r:id="rId461">
+      <w:hyperlink r:id="rId462">
         <w:r>
           <w:rPr>
             <w:i/>
@@ -14699,7 +14792,7 @@
           <w:t xml:space="preserve">Cerebral Cortex </w:t>
         </w:r>
       </w:hyperlink>
-      <w:hyperlink r:id="rId462">
+      <w:hyperlink r:id="rId463">
         <w:r>
           <w:rPr>
             <w:color w:val="222222"/>
@@ -14707,7 +14800,7 @@
           <w:t xml:space="preserve">, </w:t>
         </w:r>
       </w:hyperlink>
-      <w:hyperlink r:id="rId463">
+      <w:hyperlink r:id="rId464">
         <w:r>
           <w:rPr>
             <w:i/>
@@ -14716,7 +14809,7 @@
           <w:t>26</w:t>
         </w:r>
       </w:hyperlink>
-      <w:hyperlink r:id="rId464">
+      <w:hyperlink r:id="rId465">
         <w:r>
           <w:rPr>
             <w:color w:val="222222"/>
@@ -14741,7 +14834,7 @@
           <w:color w:val="222222"/>
         </w:rPr>
       </w:pPr>
-      <w:hyperlink r:id="rId465">
+      <w:hyperlink r:id="rId466">
         <w:proofErr w:type="spellStart"/>
         <w:r>
           <w:rPr>
@@ -14771,7 +14864,7 @@
           <w:t xml:space="preserve">, D., Constable, R. T., &amp; Chun, M. M. (2019). Multivariate approaches improve the reliability and validity of functional connectivity and prediction of individual behaviors. </w:t>
         </w:r>
       </w:hyperlink>
-      <w:hyperlink r:id="rId466">
+      <w:hyperlink r:id="rId467">
         <w:proofErr w:type="spellStart"/>
         <w:r>
           <w:rPr>
@@ -14782,7 +14875,7 @@
         </w:r>
         <w:proofErr w:type="spellEnd"/>
       </w:hyperlink>
-      <w:hyperlink r:id="rId467">
+      <w:hyperlink r:id="rId468">
         <w:r>
           <w:rPr>
             <w:color w:val="222222"/>
@@ -14790,7 +14883,7 @@
           <w:t xml:space="preserve">, </w:t>
         </w:r>
       </w:hyperlink>
-      <w:hyperlink r:id="rId468">
+      <w:hyperlink r:id="rId469">
         <w:r>
           <w:rPr>
             <w:i/>
@@ -14799,7 +14892,7 @@
           <w:t>197</w:t>
         </w:r>
       </w:hyperlink>
-      <w:hyperlink r:id="rId469">
+      <w:hyperlink r:id="rId470">
         <w:r>
           <w:rPr>
             <w:color w:val="222222"/>
@@ -14824,7 +14917,7 @@
           <w:color w:val="222222"/>
         </w:rPr>
       </w:pPr>
-      <w:hyperlink r:id="rId470">
+      <w:hyperlink r:id="rId471">
         <w:proofErr w:type="spellStart"/>
         <w:r>
           <w:rPr>
@@ -14854,7 +14947,7 @@
           <w:t xml:space="preserve">, U., Wager, T. D., &amp; Placebo Imaging Consortium. (2018). Placebo Effects on the Neurologic Pain Signature: A Meta-analysis of Individual Participant Functional Magnetic Resonance Imaging Data. </w:t>
         </w:r>
       </w:hyperlink>
-      <w:hyperlink r:id="rId471">
+      <w:hyperlink r:id="rId472">
         <w:r>
           <w:rPr>
             <w:i/>
@@ -14863,7 +14956,7 @@
           <w:t>JAMA Neurology</w:t>
         </w:r>
       </w:hyperlink>
-      <w:hyperlink r:id="rId472">
+      <w:hyperlink r:id="rId473">
         <w:r>
           <w:rPr>
             <w:color w:val="222222"/>
@@ -14871,7 +14964,7 @@
           <w:t xml:space="preserve">, </w:t>
         </w:r>
       </w:hyperlink>
-      <w:hyperlink r:id="rId473">
+      <w:hyperlink r:id="rId474">
         <w:r>
           <w:rPr>
             <w:i/>
@@ -14880,7 +14973,7 @@
           <w:t>75</w:t>
         </w:r>
       </w:hyperlink>
-      <w:hyperlink r:id="rId474">
+      <w:hyperlink r:id="rId475">
         <w:r>
           <w:rPr>
             <w:color w:val="222222"/>
@@ -14905,7 +14998,7 @@
           <w:color w:val="222222"/>
         </w:rPr>
       </w:pPr>
-      <w:hyperlink r:id="rId475">
+      <w:hyperlink r:id="rId476">
         <w:proofErr w:type="spellStart"/>
         <w:r>
           <w:rPr>
@@ -14935,7 +15028,7 @@
           <w:t xml:space="preserve">: a systems neuroscience perspective. </w:t>
         </w:r>
       </w:hyperlink>
-      <w:hyperlink r:id="rId476">
+      <w:hyperlink r:id="rId477">
         <w:r>
           <w:rPr>
             <w:i/>
@@ -14944,7 +15037,7 @@
           <w:t>Neuroscience and Biobehavioral Reviews</w:t>
         </w:r>
       </w:hyperlink>
-      <w:hyperlink r:id="rId477">
+      <w:hyperlink r:id="rId478">
         <w:r>
           <w:rPr>
             <w:color w:val="222222"/>
@@ -14952,7 +15045,7 @@
           <w:t xml:space="preserve">, </w:t>
         </w:r>
       </w:hyperlink>
-      <w:hyperlink r:id="rId478">
+      <w:hyperlink r:id="rId479">
         <w:r>
           <w:rPr>
             <w:i/>
@@ -14961,7 +15054,7 @@
           <w:t>45</w:t>
         </w:r>
       </w:hyperlink>
-      <w:hyperlink r:id="rId479">
+      <w:hyperlink r:id="rId480">
         <w:r>
           <w:rPr>
             <w:color w:val="222222"/>
@@ -14986,7 +15079,7 @@
           <w:b/>
         </w:rPr>
       </w:pPr>
-      <w:hyperlink r:id="rId480">
+      <w:hyperlink r:id="rId481">
         <w:proofErr w:type="spellStart"/>
         <w:r>
           <w:rPr>
@@ -15016,7 +15109,7 @@
           <w:t xml:space="preserve">, M. P. (2019). Harnessing reliability for neuroscience research. </w:t>
         </w:r>
       </w:hyperlink>
-      <w:hyperlink r:id="rId481">
+      <w:hyperlink r:id="rId482">
         <w:r>
           <w:rPr>
             <w:i/>
@@ -15041,7 +15134,7 @@
         </w:r>
         <w:proofErr w:type="spellEnd"/>
       </w:hyperlink>
-      <w:hyperlink r:id="rId482">
+      <w:hyperlink r:id="rId483">
         <w:r>
           <w:rPr>
             <w:color w:val="222222"/>
@@ -15049,7 +15142,7 @@
           <w:t xml:space="preserve">, </w:t>
         </w:r>
       </w:hyperlink>
-      <w:hyperlink r:id="rId483">
+      <w:hyperlink r:id="rId484">
         <w:r>
           <w:rPr>
             <w:i/>
@@ -15058,7 +15151,7 @@
           <w:t>3</w:t>
         </w:r>
       </w:hyperlink>
-      <w:hyperlink r:id="rId484">
+      <w:hyperlink r:id="rId485">
         <w:r>
           <w:rPr>
             <w:color w:val="222222"/>
@@ -15517,7 +15610,7 @@
               <w:widowControl w:val="0"/>
               <w:spacing w:line="240" w:lineRule="auto"/>
             </w:pPr>
-            <w:hyperlink r:id="rId485">
+            <w:hyperlink r:id="rId486">
               <w:r>
                 <w:rPr>
                   <w:color w:val="000000"/>
@@ -15688,7 +15781,7 @@
               <w:widowControl w:val="0"/>
               <w:spacing w:line="240" w:lineRule="auto"/>
             </w:pPr>
-            <w:hyperlink r:id="rId486">
+            <w:hyperlink r:id="rId487">
               <w:r>
                 <w:rPr>
                   <w:color w:val="000000"/>
@@ -15859,7 +15952,7 @@
               <w:widowControl w:val="0"/>
               <w:spacing w:line="240" w:lineRule="auto"/>
             </w:pPr>
-            <w:hyperlink r:id="rId487">
+            <w:hyperlink r:id="rId488">
               <w:r>
                 <w:rPr>
                   <w:color w:val="000000"/>
@@ -16044,7 +16137,7 @@
               <w:widowControl w:val="0"/>
               <w:spacing w:line="240" w:lineRule="auto"/>
             </w:pPr>
-            <w:hyperlink r:id="rId488">
+            <w:hyperlink r:id="rId489">
               <w:r>
                 <w:rPr>
                   <w:color w:val="000000"/>
@@ -16221,7 +16314,7 @@
               <w:widowControl w:val="0"/>
               <w:spacing w:line="240" w:lineRule="auto"/>
             </w:pPr>
-            <w:hyperlink r:id="rId489">
+            <w:hyperlink r:id="rId490">
               <w:r>
                 <w:rPr>
                   <w:color w:val="000000"/>
@@ -16392,7 +16485,7 @@
               <w:widowControl w:val="0"/>
               <w:spacing w:line="240" w:lineRule="auto"/>
             </w:pPr>
-            <w:hyperlink r:id="rId490">
+            <w:hyperlink r:id="rId491">
               <w:r>
                 <w:rPr>
                   <w:color w:val="000000"/>
@@ -16577,7 +16670,7 @@
               <w:widowControl w:val="0"/>
               <w:spacing w:line="240" w:lineRule="auto"/>
             </w:pPr>
-            <w:hyperlink r:id="rId491">
+            <w:hyperlink r:id="rId492">
               <w:r>
                 <w:rPr>
                   <w:color w:val="000000"/>
@@ -16734,7 +16827,7 @@
               <w:widowControl w:val="0"/>
               <w:spacing w:line="240" w:lineRule="auto"/>
             </w:pPr>
-            <w:hyperlink r:id="rId492">
+            <w:hyperlink r:id="rId493">
               <w:r>
                 <w:rPr>
                   <w:color w:val="000000"/>
@@ -19270,7 +19363,7 @@
                     <pic:cNvPicPr preferRelativeResize="0"/>
                   </pic:nvPicPr>
                   <pic:blipFill>
-                    <a:blip r:embed="rId493"/>
+                    <a:blip r:embed="rId494"/>
                     <a:srcRect/>
                     <a:stretch>
                       <a:fillRect/>
@@ -19343,7 +19436,7 @@
                     <pic:cNvPicPr preferRelativeResize="0"/>
                   </pic:nvPicPr>
                   <pic:blipFill>
-                    <a:blip r:embed="rId494"/>
+                    <a:blip r:embed="rId495"/>
                     <a:srcRect/>
                     <a:stretch>
                       <a:fillRect/>
@@ -19411,7 +19504,7 @@
                     <pic:cNvPicPr preferRelativeResize="0"/>
                   </pic:nvPicPr>
                   <pic:blipFill>
-                    <a:blip r:embed="rId495"/>
+                    <a:blip r:embed="rId496"/>
                     <a:srcRect/>
                     <a:stretch>
                       <a:fillRect/>
@@ -19455,7 +19548,7 @@
     </w:p>
     <w:p/>
     <w:sectPr>
-      <w:headerReference w:type="default" r:id="rId496"/>
+      <w:headerReference w:type="default" r:id="rId497"/>
       <w:pgSz w:w="11906" w:h="16838"/>
       <w:pgMar w:top="1440" w:right="1440" w:bottom="1440" w:left="1440" w:header="720" w:footer="720" w:gutter="0"/>
       <w:pgNumType w:start="1"/>
@@ -20154,6 +20247,29 @@
       <w:color w:val="808080"/>
     </w:rPr>
   </w:style>
+  <w:style w:type="character" w:styleId="Hyperlink">
+    <w:name w:val="Hyperlink"/>
+    <w:basedOn w:val="DefaultParagraphFont"/>
+    <w:uiPriority w:val="99"/>
+    <w:unhideWhenUsed/>
+    <w:rsid w:val="00A32728"/>
+    <w:rPr>
+      <w:color w:val="0000FF" w:themeColor="hyperlink"/>
+      <w:u w:val="single"/>
+    </w:rPr>
+  </w:style>
+  <w:style w:type="character" w:styleId="UnresolvedMention">
+    <w:name w:val="Unresolved Mention"/>
+    <w:basedOn w:val="DefaultParagraphFont"/>
+    <w:uiPriority w:val="99"/>
+    <w:semiHidden/>
+    <w:unhideWhenUsed/>
+    <w:rsid w:val="00A32728"/>
+    <w:rPr>
+      <w:color w:val="605E5C"/>
+      <w:shd w:val="clear" w:color="auto" w:fill="E1DFDD"/>
+    </w:rPr>
+  </w:style>
 </w:styles>
 </file>
 

</xml_diff>